<commit_message>
Added custom v-speeds when no dataref is present Added decision height to v-speed dialog Added settings for 60, 80, and 100 kt call out
</commit_message>
<xml_diff>
--- a/Ivy Documentation.docx
+++ b/Ivy Documentation.docx
@@ -1636,7 +1636,6 @@
     </w:p>
     <w:p>
       <w:pPr>
-        <w:spacing w:after="0"/>
         <w:rPr>
           <w:b/>
           <w:sz w:val="28"/>
@@ -1651,823 +1650,8 @@
           <w:szCs w:val="28"/>
           <w:lang w:val="en-US"/>
         </w:rPr>
-        <w:t>Landing evaluation:</w:t>
-      </w:r>
-    </w:p>
-    <w:p>
-      <w:pPr>
-        <w:spacing w:after="0"/>
-        <w:rPr>
-          <w:lang w:val="en-US"/>
-        </w:rPr>
-      </w:pPr>
-    </w:p>
-    <w:p>
-      <w:pPr>
-        <w:spacing w:after="0"/>
-        <w:rPr>
-          <w:lang w:val="en-US"/>
-        </w:rPr>
-      </w:pPr>
-      <w:r>
-        <w:rPr>
-          <w:lang w:val="en-US"/>
-        </w:rPr>
-        <w:t>Most people only think about sink rate upon landing,</w:t>
-      </w:r>
-    </w:p>
-    <w:p>
-      <w:pPr>
-        <w:spacing w:after="0"/>
-        <w:rPr>
-          <w:lang w:val="en-US"/>
-        </w:rPr>
-      </w:pPr>
-      <w:r>
-        <w:rPr>
-          <w:lang w:val="en-US"/>
-        </w:rPr>
-        <w:t>however, your passengers will not fly with you again,</w:t>
-      </w:r>
-    </w:p>
-    <w:p>
-      <w:pPr>
-        <w:spacing w:after="0"/>
-        <w:rPr>
-          <w:lang w:val="en-US"/>
-        </w:rPr>
-      </w:pPr>
-      <w:r>
-        <w:rPr>
-          <w:lang w:val="en-US"/>
-        </w:rPr>
-        <w:t xml:space="preserve">if the g-forces upon landing are too high. </w:t>
-      </w:r>
-    </w:p>
-    <w:p>
-      <w:pPr>
-        <w:spacing w:after="0"/>
-        <w:rPr>
-          <w:lang w:val="en-US"/>
-        </w:rPr>
-      </w:pPr>
-      <w:r>
-        <w:rPr>
-          <w:lang w:val="en-US"/>
-        </w:rPr>
-        <w:t>No matter what your vertical speed was.</w:t>
-      </w:r>
-    </w:p>
-    <w:p>
-      <w:pPr>
-        <w:spacing w:after="0"/>
-        <w:rPr>
-          <w:lang w:val="en-US"/>
-        </w:rPr>
-      </w:pPr>
-    </w:p>
-    <w:p>
-      <w:pPr>
-        <w:spacing w:after="0"/>
-        <w:rPr>
-          <w:lang w:val="en-US"/>
-        </w:rPr>
-      </w:pPr>
-      <w:r>
-        <w:rPr>
-          <w:lang w:val="en-US"/>
-        </w:rPr>
-        <w:t xml:space="preserve">Or to put it in other words: </w:t>
-      </w:r>
-    </w:p>
-    <w:p>
-      <w:pPr>
-        <w:spacing w:after="0"/>
-        <w:rPr>
-          <w:lang w:val="en-US"/>
-        </w:rPr>
-      </w:pPr>
-      <w:r>
-        <w:rPr>
-          <w:lang w:val="en-US"/>
-        </w:rPr>
-        <w:t xml:space="preserve">A friend of my father was once happy like a little kid, because upon short runway on a </w:t>
-      </w:r>
-      <w:proofErr w:type="spellStart"/>
-      <w:r>
-        <w:rPr>
-          <w:lang w:val="en-US"/>
-        </w:rPr>
-        <w:t>greek</w:t>
-      </w:r>
-      <w:proofErr w:type="spellEnd"/>
-      <w:r>
-        <w:rPr>
-          <w:lang w:val="en-US"/>
-        </w:rPr>
-        <w:t xml:space="preserve"> island (I think it was Mykonos), he put his MD-80 with force to the ground (to ensure a no-flare situation), which resulted in serious pain in his back,</w:t>
-      </w:r>
-      <w:r>
-        <w:rPr>
-          <w:lang w:val="en-US"/>
-        </w:rPr>
-        <w:t xml:space="preserve"> </w:t>
-      </w:r>
-      <w:r>
-        <w:rPr>
-          <w:lang w:val="en-US"/>
-        </w:rPr>
-        <w:t xml:space="preserve">broken ceramics of the passenger meals they had for their return flight, but the technician said after checking his data: </w:t>
-      </w:r>
-      <w:r>
-        <w:rPr>
-          <w:i/>
-          <w:lang w:val="en-US"/>
-        </w:rPr>
-        <w:t>"No, this was not a hard landing."</w:t>
-      </w:r>
-    </w:p>
-    <w:p>
-      <w:pPr>
-        <w:spacing w:after="0"/>
-        <w:rPr>
-          <w:lang w:val="en-US"/>
-        </w:rPr>
-      </w:pPr>
-    </w:p>
-    <w:p>
-      <w:pPr>
-        <w:spacing w:after="0"/>
-        <w:rPr>
-          <w:lang w:val="en-US"/>
-        </w:rPr>
-      </w:pPr>
-      <w:r>
-        <w:rPr>
-          <w:lang w:val="en-US"/>
-        </w:rPr>
-        <w:t>Well, the passengers might have other constraints than your technicians. Hence, the rating is the following:</w:t>
-      </w:r>
-    </w:p>
-    <w:p>
-      <w:pPr>
-        <w:spacing w:after="0"/>
-        <w:rPr>
-          <w:lang w:val="en-US"/>
-        </w:rPr>
-      </w:pPr>
-    </w:p>
-    <w:p>
-      <w:pPr>
-        <w:spacing w:after="0"/>
-        <w:rPr>
-          <w:i/>
-          <w:lang w:val="en-US"/>
-        </w:rPr>
-      </w:pPr>
-      <w:r>
-        <w:rPr>
-          <w:i/>
-          <w:lang w:val="en-US"/>
-        </w:rPr>
-        <w:t xml:space="preserve">Rating </w:t>
-      </w:r>
-      <w:r>
-        <w:rPr>
-          <w:i/>
-          <w:lang w:val="en-US"/>
-        </w:rPr>
-        <w:t>A</w:t>
-      </w:r>
-      <w:r>
-        <w:rPr>
-          <w:i/>
-          <w:lang w:val="en-US"/>
-        </w:rPr>
-        <w:t>:</w:t>
-      </w:r>
-    </w:p>
-    <w:p>
-      <w:pPr>
-        <w:spacing w:after="0"/>
-        <w:rPr>
-          <w:lang w:val="en-US"/>
-        </w:rPr>
-      </w:pPr>
-      <w:r>
-        <w:rPr>
-          <w:lang w:val="en-US"/>
-        </w:rPr>
-        <w:tab/>
-      </w:r>
-      <w:r>
-        <w:rPr>
-          <w:lang w:val="en-US"/>
-        </w:rPr>
-        <w:t>Sink rate &lt; 100 ft/min</w:t>
-      </w:r>
-    </w:p>
-    <w:p>
-      <w:pPr>
-        <w:spacing w:after="0"/>
-        <w:rPr>
-          <w:lang w:val="en-US"/>
-        </w:rPr>
-      </w:pPr>
-      <w:r>
-        <w:rPr>
-          <w:lang w:val="en-US"/>
-        </w:rPr>
-        <w:tab/>
-      </w:r>
-      <w:r>
-        <w:rPr>
-          <w:lang w:val="en-US"/>
-        </w:rPr>
-        <w:t>Vertical forces &lt; 1.5g</w:t>
-      </w:r>
-    </w:p>
-    <w:p>
-      <w:pPr>
-        <w:spacing w:after="0"/>
-        <w:rPr>
-          <w:i/>
-          <w:lang w:val="en-US"/>
-        </w:rPr>
-      </w:pPr>
-      <w:r>
-        <w:rPr>
-          <w:i/>
-          <w:lang w:val="en-US"/>
-        </w:rPr>
-        <w:t>Rating B</w:t>
-      </w:r>
-      <w:r>
-        <w:rPr>
-          <w:i/>
-          <w:lang w:val="en-US"/>
-        </w:rPr>
-        <w:t>:</w:t>
-      </w:r>
-    </w:p>
-    <w:p>
-      <w:pPr>
-        <w:spacing w:after="0"/>
-        <w:rPr>
-          <w:lang w:val="en-US"/>
-        </w:rPr>
-      </w:pPr>
-      <w:r>
-        <w:rPr>
-          <w:lang w:val="en-US"/>
-        </w:rPr>
-        <w:tab/>
-      </w:r>
-      <w:r>
-        <w:rPr>
-          <w:lang w:val="en-US"/>
-        </w:rPr>
-        <w:t>Sink rate &lt; 250 ft/min</w:t>
-      </w:r>
-    </w:p>
-    <w:p>
-      <w:pPr>
-        <w:spacing w:after="0"/>
-        <w:rPr>
-          <w:lang w:val="en-US"/>
-        </w:rPr>
-      </w:pPr>
-      <w:r>
-        <w:rPr>
-          <w:lang w:val="en-US"/>
-        </w:rPr>
-        <w:tab/>
-      </w:r>
-      <w:r>
-        <w:rPr>
-          <w:lang w:val="en-US"/>
-        </w:rPr>
-        <w:t>Vertical forces &lt; 2g</w:t>
-      </w:r>
-    </w:p>
-    <w:p>
-      <w:pPr>
-        <w:spacing w:after="0"/>
-        <w:rPr>
-          <w:i/>
-          <w:lang w:val="en-US"/>
-        </w:rPr>
-      </w:pPr>
-      <w:r>
-        <w:rPr>
-          <w:i/>
-          <w:lang w:val="en-US"/>
-        </w:rPr>
-        <w:t>R</w:t>
-      </w:r>
-      <w:r>
-        <w:rPr>
-          <w:i/>
-          <w:lang w:val="en-US"/>
-        </w:rPr>
-        <w:t>ating C</w:t>
-      </w:r>
-      <w:r>
-        <w:rPr>
-          <w:i/>
-          <w:lang w:val="en-US"/>
-        </w:rPr>
-        <w:t>:</w:t>
-      </w:r>
-    </w:p>
-    <w:p>
-      <w:pPr>
-        <w:spacing w:after="0"/>
-        <w:rPr>
-          <w:lang w:val="en-US"/>
-        </w:rPr>
-      </w:pPr>
-      <w:r>
-        <w:rPr>
-          <w:lang w:val="en-US"/>
-        </w:rPr>
-        <w:tab/>
-      </w:r>
-      <w:r>
-        <w:rPr>
-          <w:lang w:val="en-US"/>
-        </w:rPr>
-        <w:t>Sink rate &lt; 400 ft/min</w:t>
-      </w:r>
-    </w:p>
-    <w:p>
-      <w:pPr>
-        <w:spacing w:after="0"/>
-        <w:rPr>
-          <w:lang w:val="en-US"/>
-        </w:rPr>
-      </w:pPr>
-      <w:r>
-        <w:rPr>
-          <w:lang w:val="en-US"/>
-        </w:rPr>
-        <w:tab/>
-      </w:r>
-      <w:r>
-        <w:rPr>
-          <w:lang w:val="en-US"/>
-        </w:rPr>
-        <w:t>Vertical forces &lt; 3g</w:t>
-      </w:r>
-    </w:p>
-    <w:p>
-      <w:pPr>
-        <w:spacing w:after="0"/>
-        <w:rPr>
-          <w:i/>
-          <w:lang w:val="en-US"/>
-        </w:rPr>
-      </w:pPr>
-      <w:r>
-        <w:rPr>
-          <w:i/>
-          <w:lang w:val="en-US"/>
-        </w:rPr>
-        <w:t>Rating D</w:t>
-      </w:r>
-      <w:r>
-        <w:rPr>
-          <w:i/>
-          <w:lang w:val="en-US"/>
-        </w:rPr>
-        <w:t>:</w:t>
-      </w:r>
-    </w:p>
-    <w:p>
-      <w:pPr>
-        <w:spacing w:after="0"/>
-        <w:rPr>
-          <w:lang w:val="en-US"/>
-        </w:rPr>
-      </w:pPr>
-      <w:r>
-        <w:rPr>
-          <w:lang w:val="en-US"/>
-        </w:rPr>
-        <w:tab/>
-      </w:r>
-      <w:r>
-        <w:rPr>
-          <w:lang w:val="en-US"/>
-        </w:rPr>
-        <w:t>Sink rate &lt; 500 ft/min</w:t>
-      </w:r>
-    </w:p>
-    <w:p>
-      <w:pPr>
-        <w:spacing w:after="0"/>
-        <w:rPr>
-          <w:lang w:val="en-US"/>
-        </w:rPr>
-      </w:pPr>
-      <w:r>
-        <w:rPr>
-          <w:lang w:val="en-US"/>
-        </w:rPr>
-        <w:tab/>
-      </w:r>
-      <w:r>
-        <w:rPr>
-          <w:lang w:val="en-US"/>
-        </w:rPr>
-        <w:t>Vertical forces &lt; 4g</w:t>
-      </w:r>
-    </w:p>
-    <w:p>
-      <w:pPr>
-        <w:spacing w:after="0"/>
-        <w:rPr>
-          <w:lang w:val="en-US"/>
-        </w:rPr>
-      </w:pPr>
-    </w:p>
-    <w:p>
-      <w:pPr>
-        <w:spacing w:after="0"/>
-        <w:rPr>
-          <w:i/>
-          <w:lang w:val="en-US"/>
-        </w:rPr>
-      </w:pPr>
-      <w:r>
-        <w:rPr>
-          <w:i/>
-          <w:lang w:val="en-US"/>
-        </w:rPr>
-        <w:t>Rating F</w:t>
-      </w:r>
-      <w:r>
-        <w:rPr>
-          <w:i/>
-          <w:lang w:val="en-US"/>
-        </w:rPr>
-        <w:t>:</w:t>
-      </w:r>
-    </w:p>
-    <w:p>
-      <w:pPr>
-        <w:spacing w:after="0"/>
-        <w:rPr>
-          <w:lang w:val="en-US"/>
-        </w:rPr>
-      </w:pPr>
-      <w:r>
-        <w:rPr>
-          <w:lang w:val="en-US"/>
-        </w:rPr>
-        <w:tab/>
-        <w:t>Every</w:t>
-      </w:r>
-      <w:r>
-        <w:rPr>
-          <w:lang w:val="en-US"/>
-        </w:rPr>
-        <w:t>thing else that did not trigger the X-Plane crash detection</w:t>
-      </w:r>
-    </w:p>
-    <w:p>
-      <w:pPr>
-        <w:spacing w:after="0"/>
-        <w:rPr>
-          <w:lang w:val="en-US"/>
-        </w:rPr>
-      </w:pPr>
-    </w:p>
-    <w:p>
-      <w:pPr>
-        <w:spacing w:after="0"/>
-        <w:rPr>
-          <w:lang w:val="en-US"/>
-        </w:rPr>
-      </w:pPr>
-      <w:r>
-        <w:rPr>
-          <w:lang w:val="en-US"/>
-        </w:rPr>
-        <w:t xml:space="preserve">A proper landing requires you to touch down more than 5 seconds. </w:t>
-      </w:r>
-    </w:p>
-    <w:p>
-      <w:pPr>
-        <w:spacing w:after="0"/>
-        <w:rPr>
-          <w:lang w:val="en-US"/>
-        </w:rPr>
-      </w:pPr>
-      <w:r>
-        <w:rPr>
-          <w:lang w:val="en-US"/>
-        </w:rPr>
-        <w:t xml:space="preserve">The rating includes </w:t>
-      </w:r>
-      <w:r>
-        <w:rPr>
-          <w:b/>
-          <w:lang w:val="en-US"/>
-        </w:rPr>
-        <w:t>all bounces</w:t>
-      </w:r>
-      <w:r>
-        <w:rPr>
-          <w:lang w:val="en-US"/>
-        </w:rPr>
-        <w:t xml:space="preserve"> within a 10 seconds</w:t>
-      </w:r>
-      <w:r>
-        <w:rPr>
-          <w:lang w:val="en-US"/>
-        </w:rPr>
-        <w:t xml:space="preserve"> window before your final touch</w:t>
-      </w:r>
-      <w:r>
-        <w:rPr>
-          <w:lang w:val="en-US"/>
-        </w:rPr>
-        <w:t>down.</w:t>
-      </w:r>
-    </w:p>
-    <w:p>
-      <w:pPr>
-        <w:spacing w:after="0"/>
-        <w:rPr>
-          <w:lang w:val="en-US"/>
-        </w:rPr>
-      </w:pPr>
-    </w:p>
-    <w:p>
-      <w:pPr>
-        <w:spacing w:after="0"/>
-        <w:rPr>
-          <w:lang w:val="en-US"/>
-        </w:rPr>
-      </w:pPr>
-      <w:r>
-        <w:rPr>
-          <w:lang w:val="en-US"/>
-        </w:rPr>
-        <w:t>Rating of your flight, depending on the errors you made:</w:t>
-      </w:r>
-    </w:p>
-    <w:p>
-      <w:pPr>
-        <w:spacing w:after="0"/>
-        <w:rPr>
-          <w:lang w:val="en-US"/>
-        </w:rPr>
-      </w:pPr>
-      <w:r>
-        <w:rPr>
-          <w:lang w:val="en-US"/>
-        </w:rPr>
-        <w:t xml:space="preserve">0 </w:t>
-      </w:r>
-      <w:r>
-        <w:rPr>
-          <w:lang w:val="en-US"/>
-        </w:rPr>
-        <w:tab/>
-      </w:r>
-      <w:r>
-        <w:rPr>
-          <w:lang w:val="en-US"/>
-        </w:rPr>
-        <w:tab/>
-      </w:r>
-      <w:r>
-        <w:rPr>
-          <w:lang w:val="en-US"/>
-        </w:rPr>
-        <w:t>Errors</w:t>
-      </w:r>
-      <w:r>
-        <w:rPr>
-          <w:lang w:val="en-US"/>
-        </w:rPr>
-        <w:tab/>
-      </w:r>
-      <w:r>
-        <w:rPr>
-          <w:lang w:val="en-US"/>
-        </w:rPr>
-        <w:t>: Excellent</w:t>
-      </w:r>
-    </w:p>
-    <w:p>
-      <w:pPr>
-        <w:spacing w:after="0"/>
-        <w:rPr>
-          <w:lang w:val="en-US"/>
-        </w:rPr>
-      </w:pPr>
-      <w:r>
-        <w:rPr>
-          <w:lang w:val="en-US"/>
-        </w:rPr>
-        <w:t xml:space="preserve">&lt;5 </w:t>
-      </w:r>
-      <w:r>
-        <w:rPr>
-          <w:lang w:val="en-US"/>
-        </w:rPr>
-        <w:tab/>
-      </w:r>
-      <w:r>
-        <w:rPr>
-          <w:lang w:val="en-US"/>
-        </w:rPr>
-        <w:tab/>
-      </w:r>
-      <w:r>
-        <w:rPr>
-          <w:lang w:val="en-US"/>
-        </w:rPr>
-        <w:t>Errors</w:t>
-      </w:r>
-      <w:r>
-        <w:rPr>
-          <w:lang w:val="en-US"/>
-        </w:rPr>
-        <w:tab/>
-      </w:r>
-      <w:r>
-        <w:rPr>
-          <w:lang w:val="en-US"/>
-        </w:rPr>
-        <w:t>: Good (nice)</w:t>
-      </w:r>
-    </w:p>
-    <w:p>
-      <w:pPr>
-        <w:spacing w:after="0"/>
-        <w:rPr>
-          <w:lang w:val="en-US"/>
-        </w:rPr>
-      </w:pPr>
-      <w:r>
-        <w:rPr>
-          <w:lang w:val="en-US"/>
-        </w:rPr>
-        <w:t xml:space="preserve">&lt;10 </w:t>
-      </w:r>
-      <w:r>
-        <w:rPr>
-          <w:lang w:val="en-US"/>
-        </w:rPr>
-        <w:tab/>
-      </w:r>
-      <w:r>
-        <w:rPr>
-          <w:lang w:val="en-US"/>
-        </w:rPr>
-        <w:tab/>
-      </w:r>
-      <w:r>
-        <w:rPr>
-          <w:lang w:val="en-US"/>
-        </w:rPr>
-        <w:t>Errors</w:t>
-      </w:r>
-      <w:r>
-        <w:rPr>
-          <w:lang w:val="en-US"/>
-        </w:rPr>
-        <w:tab/>
-      </w:r>
-      <w:r>
-        <w:rPr>
-          <w:lang w:val="en-US"/>
-        </w:rPr>
-        <w:t>: Bad</w:t>
-      </w:r>
-    </w:p>
-    <w:p>
-      <w:pPr>
-        <w:spacing w:after="0"/>
-        <w:rPr>
-          <w:lang w:val="en-US"/>
-        </w:rPr>
-      </w:pPr>
-      <w:r>
-        <w:rPr>
-          <w:lang w:val="en-US"/>
-        </w:rPr>
-        <w:t>&gt;=10</w:t>
-      </w:r>
-      <w:r>
-        <w:rPr>
-          <w:lang w:val="en-US"/>
-        </w:rPr>
-        <w:tab/>
-        <w:t xml:space="preserve">  </w:t>
-      </w:r>
-      <w:r>
-        <w:rPr>
-          <w:lang w:val="en-US"/>
-        </w:rPr>
-        <w:tab/>
-      </w:r>
-      <w:r>
-        <w:rPr>
-          <w:lang w:val="en-US"/>
-        </w:rPr>
-        <w:t>Errors</w:t>
-      </w:r>
-      <w:r>
-        <w:rPr>
-          <w:lang w:val="en-US"/>
-        </w:rPr>
-        <w:tab/>
-      </w:r>
-      <w:r>
-        <w:rPr>
-          <w:lang w:val="en-US"/>
-        </w:rPr>
-        <w:t>: Horrible</w:t>
-      </w:r>
-    </w:p>
-    <w:p>
-      <w:pPr>
-        <w:spacing w:after="0"/>
-        <w:rPr>
-          <w:lang w:val="en-US"/>
-        </w:rPr>
-      </w:pPr>
-    </w:p>
-    <w:p>
-      <w:pPr>
-        <w:spacing w:after="0"/>
-        <w:rPr>
-          <w:lang w:val="en-US"/>
-        </w:rPr>
-      </w:pPr>
-      <w:r>
-        <w:rPr>
-          <w:lang w:val="en-US"/>
-        </w:rPr>
-        <w:t>Details of your highest sink rate and vertical g-forces are spoken upon landing (including all bounces in the evaluation)</w:t>
-      </w:r>
-    </w:p>
-    <w:p>
-      <w:pPr>
-        <w:spacing w:after="0"/>
-        <w:rPr>
-          <w:lang w:val="en-US"/>
-        </w:rPr>
-      </w:pPr>
-    </w:p>
-    <w:p>
-      <w:pPr>
-        <w:spacing w:after="0"/>
-        <w:rPr>
-          <w:lang w:val="en-US"/>
-        </w:rPr>
-      </w:pPr>
-      <w:r>
-        <w:rPr>
-          <w:lang w:val="en-US"/>
-        </w:rPr>
-        <w:t xml:space="preserve">Every landing is stored in your </w:t>
-      </w:r>
-      <w:proofErr w:type="spellStart"/>
-      <w:r>
-        <w:rPr>
-          <w:lang w:val="en-US"/>
-        </w:rPr>
-        <w:t>IvyLogbook</w:t>
-      </w:r>
-      <w:proofErr w:type="spellEnd"/>
-      <w:r>
-        <w:rPr>
-          <w:lang w:val="en-US"/>
-        </w:rPr>
-        <w:t>.</w:t>
-      </w:r>
-    </w:p>
-    <w:p>
-      <w:pPr>
-        <w:spacing w:after="0"/>
-        <w:rPr>
-          <w:lang w:val="en-US"/>
-        </w:rPr>
-      </w:pPr>
-    </w:p>
-    <w:p>
-      <w:pPr>
-        <w:spacing w:after="0"/>
-        <w:rPr>
-          <w:lang w:val="en-US"/>
-        </w:rPr>
-      </w:pPr>
+        <w:br w:type="page"/>
+      </w:r>
     </w:p>
     <w:p>
       <w:pPr>
@@ -2486,256 +1670,862 @@
           <w:szCs w:val="28"/>
           <w:lang w:val="en-US"/>
         </w:rPr>
-        <w:t>Implemented callouts for all aircraft:</w:t>
-      </w:r>
-    </w:p>
-    <w:p>
-      <w:pPr>
-        <w:pStyle w:val="Listenabsatz"/>
-        <w:numPr>
-          <w:ilvl w:val="0"/>
-          <w:numId w:val="3"/>
-        </w:numPr>
-        <w:spacing w:after="0"/>
-        <w:rPr>
-          <w:lang w:val="en-US"/>
-        </w:rPr>
-      </w:pPr>
-      <w:r>
-        <w:rPr>
-          <w:lang w:val="en-US"/>
-        </w:rPr>
-        <w:t>Gear down callout</w:t>
-      </w:r>
-      <w:r>
-        <w:rPr>
-          <w:lang w:val="en-US"/>
-        </w:rPr>
-        <w:t xml:space="preserve"> (default: 100ft/min)</w:t>
-      </w:r>
-    </w:p>
-    <w:p>
-      <w:pPr>
-        <w:pStyle w:val="Listenabsatz"/>
-        <w:numPr>
-          <w:ilvl w:val="0"/>
-          <w:numId w:val="3"/>
-        </w:numPr>
-        <w:spacing w:after="0"/>
-        <w:rPr>
-          <w:lang w:val="en-US"/>
-        </w:rPr>
-      </w:pPr>
-      <w:r>
-        <w:rPr>
-          <w:lang w:val="en-US"/>
-        </w:rPr>
-        <w:t>Gear up callout</w:t>
-      </w:r>
-    </w:p>
-    <w:p>
-      <w:pPr>
-        <w:pStyle w:val="Listenabsatz"/>
-        <w:numPr>
-          <w:ilvl w:val="0"/>
-          <w:numId w:val="3"/>
-        </w:numPr>
-        <w:spacing w:after="0"/>
-        <w:rPr>
-          <w:lang w:val="en-US"/>
-        </w:rPr>
-      </w:pPr>
-      <w:r>
-        <w:rPr>
-          <w:lang w:val="en-US"/>
-        </w:rPr>
-        <w:t>60 knots callout</w:t>
-      </w:r>
-      <w:r>
-        <w:rPr>
-          <w:lang w:val="en-US"/>
-        </w:rPr>
-        <w:t xml:space="preserve"> (need to be compatible with smaller aircraft)</w:t>
-      </w:r>
-    </w:p>
-    <w:p>
-      <w:pPr>
-        <w:pStyle w:val="Listenabsatz"/>
-        <w:numPr>
-          <w:ilvl w:val="0"/>
-          <w:numId w:val="3"/>
-        </w:numPr>
-        <w:spacing w:after="0"/>
-        <w:rPr>
-          <w:lang w:val="en-US"/>
-        </w:rPr>
-      </w:pPr>
-      <w:r>
-        <w:rPr>
-          <w:lang w:val="en-US"/>
-        </w:rPr>
-        <w:t>Positive rate of climb</w:t>
-      </w:r>
-    </w:p>
-    <w:p>
-      <w:pPr>
-        <w:pStyle w:val="Listenabsatz"/>
-        <w:numPr>
-          <w:ilvl w:val="0"/>
-          <w:numId w:val="3"/>
-        </w:numPr>
-        <w:spacing w:after="0"/>
-        <w:rPr>
-          <w:lang w:val="en-US"/>
-        </w:rPr>
-      </w:pPr>
-      <w:r>
-        <w:rPr>
-          <w:lang w:val="en-US"/>
-        </w:rPr>
-        <w:t>Approaching Minimums (default: DH+100, DH must not be zero)</w:t>
-      </w:r>
-    </w:p>
-    <w:p>
-      <w:pPr>
-        <w:pStyle w:val="Listenabsatz"/>
-        <w:numPr>
-          <w:ilvl w:val="0"/>
-          <w:numId w:val="3"/>
-        </w:numPr>
-        <w:spacing w:after="0"/>
-        <w:rPr>
-          <w:lang w:val="en-US"/>
-        </w:rPr>
-      </w:pPr>
-      <w:r>
-        <w:rPr>
-          <w:lang w:val="en-US"/>
-        </w:rPr>
-        <w:t>Fasten Seatbelts</w:t>
-      </w:r>
-    </w:p>
-    <w:p>
-      <w:pPr>
-        <w:pStyle w:val="Listenabsatz"/>
-        <w:numPr>
-          <w:ilvl w:val="0"/>
-          <w:numId w:val="3"/>
-        </w:numPr>
-        <w:spacing w:after="0"/>
-        <w:rPr>
-          <w:lang w:val="en-US"/>
-        </w:rPr>
-      </w:pPr>
-      <w:r>
-        <w:rPr>
-          <w:lang w:val="en-US"/>
-        </w:rPr>
-        <w:t xml:space="preserve">Take Off Announcement on Non-Smoking </w:t>
+        <w:lastRenderedPageBreak/>
+        <w:t>Landing evaluation:</w:t>
+      </w:r>
+    </w:p>
+    <w:p>
+      <w:pPr>
+        <w:spacing w:after="0"/>
+        <w:rPr>
+          <w:lang w:val="en-US"/>
+        </w:rPr>
+      </w:pPr>
+    </w:p>
+    <w:p>
+      <w:pPr>
+        <w:spacing w:after="0"/>
+        <w:rPr>
+          <w:lang w:val="en-US"/>
+        </w:rPr>
+      </w:pPr>
+      <w:r>
+        <w:rPr>
+          <w:lang w:val="en-US"/>
+        </w:rPr>
+        <w:t>Most people only think about sink rate upon landing,</w:t>
+      </w:r>
+      <w:r>
+        <w:rPr>
+          <w:lang w:val="en-US"/>
+        </w:rPr>
+        <w:t xml:space="preserve"> </w:t>
+      </w:r>
+      <w:r>
+        <w:rPr>
+          <w:lang w:val="en-US"/>
+        </w:rPr>
+        <w:t>however, your passengers will not fly with you again,</w:t>
+      </w:r>
+    </w:p>
+    <w:p>
+      <w:pPr>
+        <w:spacing w:after="0"/>
+        <w:rPr>
+          <w:lang w:val="en-US"/>
+        </w:rPr>
+      </w:pPr>
+      <w:r>
+        <w:rPr>
+          <w:lang w:val="en-US"/>
+        </w:rPr>
+        <w:t xml:space="preserve">if the g-forces upon landing are too high. </w:t>
+      </w:r>
+      <w:r>
+        <w:rPr>
+          <w:lang w:val="en-US"/>
+        </w:rPr>
+        <w:t xml:space="preserve"> </w:t>
+      </w:r>
+      <w:r>
+        <w:rPr>
+          <w:lang w:val="en-US"/>
+        </w:rPr>
+        <w:t>No matter what your vertical speed was.</w:t>
+      </w:r>
+    </w:p>
+    <w:p>
+      <w:pPr>
+        <w:spacing w:after="0"/>
+        <w:rPr>
+          <w:lang w:val="en-US"/>
+        </w:rPr>
+      </w:pPr>
+    </w:p>
+    <w:p>
+      <w:pPr>
+        <w:spacing w:after="0"/>
+        <w:rPr>
+          <w:lang w:val="en-US"/>
+        </w:rPr>
+      </w:pPr>
+      <w:r>
+        <w:rPr>
+          <w:lang w:val="en-US"/>
+        </w:rPr>
+        <w:t xml:space="preserve">Or to put it in other words: </w:t>
+      </w:r>
+    </w:p>
+    <w:p>
+      <w:pPr>
+        <w:spacing w:after="0"/>
+        <w:rPr>
+          <w:lang w:val="en-US"/>
+        </w:rPr>
+      </w:pPr>
+      <w:r>
+        <w:rPr>
+          <w:lang w:val="en-US"/>
+        </w:rPr>
+        <w:t xml:space="preserve">A friend of my father was once happy like a little kid, because upon short runway on a </w:t>
       </w:r>
       <w:proofErr w:type="spellStart"/>
       <w:r>
         <w:rPr>
           <w:lang w:val="en-US"/>
         </w:rPr>
-        <w:t>Toogle</w:t>
+        <w:t>greek</w:t>
       </w:r>
       <w:proofErr w:type="spellEnd"/>
       <w:r>
         <w:rPr>
           <w:lang w:val="en-US"/>
         </w:rPr>
-        <w:t xml:space="preserve"> or </w:t>
+        <w:t xml:space="preserve"> island (I think it was Mykonos), he put his MD-80 with force to the ground (to ensure a no-flare situation), which resulted in serious pain in his back,</w:t>
+      </w:r>
+      <w:r>
+        <w:rPr>
+          <w:lang w:val="en-US"/>
+        </w:rPr>
+        <w:t xml:space="preserve"> </w:t>
+      </w:r>
+      <w:r>
+        <w:rPr>
+          <w:lang w:val="en-US"/>
+        </w:rPr>
+        <w:t xml:space="preserve">broken ceramics of the passenger meals they had for their return flight, but the technician said after checking his data: </w:t>
+      </w:r>
+      <w:r>
+        <w:rPr>
+          <w:i/>
+          <w:lang w:val="en-US"/>
+        </w:rPr>
+        <w:t>"No, this was not a hard landing."</w:t>
+      </w:r>
+    </w:p>
+    <w:p>
+      <w:pPr>
+        <w:spacing w:after="0"/>
+        <w:rPr>
+          <w:lang w:val="en-US"/>
+        </w:rPr>
+      </w:pPr>
+    </w:p>
+    <w:p>
+      <w:pPr>
+        <w:spacing w:after="0"/>
+        <w:rPr>
+          <w:lang w:val="en-US"/>
+        </w:rPr>
+      </w:pPr>
+      <w:r>
+        <w:rPr>
+          <w:lang w:val="en-US"/>
+        </w:rPr>
+        <w:t>Well, the passengers might have other constraints than your technicians. Hence, the rating is the following:</w:t>
+      </w:r>
+    </w:p>
+    <w:p>
+      <w:pPr>
+        <w:spacing w:after="0"/>
+        <w:rPr>
+          <w:lang w:val="en-US"/>
+        </w:rPr>
+      </w:pPr>
+    </w:p>
+    <w:p>
+      <w:pPr>
+        <w:spacing w:after="0"/>
+        <w:rPr>
+          <w:i/>
+          <w:lang w:val="en-US"/>
+        </w:rPr>
+      </w:pPr>
+      <w:r>
+        <w:rPr>
+          <w:i/>
+          <w:lang w:val="en-US"/>
+        </w:rPr>
+        <w:t xml:space="preserve">Rating </w:t>
+      </w:r>
+      <w:r>
+        <w:rPr>
+          <w:i/>
+          <w:lang w:val="en-US"/>
+        </w:rPr>
+        <w:t>A</w:t>
+      </w:r>
+      <w:r>
+        <w:rPr>
+          <w:i/>
+          <w:lang w:val="en-US"/>
+        </w:rPr>
+        <w:t>:</w:t>
+      </w:r>
+    </w:p>
+    <w:p>
+      <w:pPr>
+        <w:spacing w:after="0"/>
+        <w:rPr>
+          <w:lang w:val="en-US"/>
+        </w:rPr>
+      </w:pPr>
+      <w:r>
+        <w:rPr>
+          <w:lang w:val="en-US"/>
+        </w:rPr>
+        <w:tab/>
+      </w:r>
+      <w:r>
+        <w:rPr>
+          <w:lang w:val="en-US"/>
+        </w:rPr>
+        <w:t>Sink rate &lt; 100 ft/min</w:t>
+      </w:r>
+    </w:p>
+    <w:p>
+      <w:pPr>
+        <w:spacing w:after="0"/>
+        <w:rPr>
+          <w:lang w:val="en-US"/>
+        </w:rPr>
+      </w:pPr>
+      <w:r>
+        <w:rPr>
+          <w:lang w:val="en-US"/>
+        </w:rPr>
+        <w:tab/>
+      </w:r>
+      <w:r>
+        <w:rPr>
+          <w:lang w:val="en-US"/>
+        </w:rPr>
+        <w:t>Vertical forces &lt; 1.5g</w:t>
+      </w:r>
+    </w:p>
+    <w:p>
+      <w:pPr>
+        <w:spacing w:after="0"/>
+        <w:rPr>
+          <w:i/>
+          <w:lang w:val="en-US"/>
+        </w:rPr>
+      </w:pPr>
+      <w:r>
+        <w:rPr>
+          <w:i/>
+          <w:lang w:val="en-US"/>
+        </w:rPr>
+        <w:t>Rating B</w:t>
+      </w:r>
+      <w:r>
+        <w:rPr>
+          <w:i/>
+          <w:lang w:val="en-US"/>
+        </w:rPr>
+        <w:t>:</w:t>
+      </w:r>
+    </w:p>
+    <w:p>
+      <w:pPr>
+        <w:spacing w:after="0"/>
+        <w:rPr>
+          <w:lang w:val="en-US"/>
+        </w:rPr>
+      </w:pPr>
+      <w:r>
+        <w:rPr>
+          <w:lang w:val="en-US"/>
+        </w:rPr>
+        <w:tab/>
+      </w:r>
+      <w:r>
+        <w:rPr>
+          <w:lang w:val="en-US"/>
+        </w:rPr>
+        <w:t>Sink rate &lt; 250 ft/min</w:t>
+      </w:r>
+    </w:p>
+    <w:p>
+      <w:pPr>
+        <w:spacing w:after="0"/>
+        <w:rPr>
+          <w:lang w:val="en-US"/>
+        </w:rPr>
+      </w:pPr>
+      <w:r>
+        <w:rPr>
+          <w:lang w:val="en-US"/>
+        </w:rPr>
+        <w:tab/>
+      </w:r>
+      <w:r>
+        <w:rPr>
+          <w:lang w:val="en-US"/>
+        </w:rPr>
+        <w:t>Vertical forces &lt; 2g</w:t>
+      </w:r>
+    </w:p>
+    <w:p>
+      <w:pPr>
+        <w:spacing w:after="0"/>
+        <w:rPr>
+          <w:i/>
+          <w:lang w:val="en-US"/>
+        </w:rPr>
+      </w:pPr>
+      <w:r>
+        <w:rPr>
+          <w:i/>
+          <w:lang w:val="en-US"/>
+        </w:rPr>
+        <w:t>R</w:t>
+      </w:r>
+      <w:r>
+        <w:rPr>
+          <w:i/>
+          <w:lang w:val="en-US"/>
+        </w:rPr>
+        <w:t>ating C</w:t>
+      </w:r>
+      <w:r>
+        <w:rPr>
+          <w:i/>
+          <w:lang w:val="en-US"/>
+        </w:rPr>
+        <w:t>:</w:t>
+      </w:r>
+    </w:p>
+    <w:p>
+      <w:pPr>
+        <w:spacing w:after="0"/>
+        <w:rPr>
+          <w:lang w:val="en-US"/>
+        </w:rPr>
+      </w:pPr>
+      <w:r>
+        <w:rPr>
+          <w:lang w:val="en-US"/>
+        </w:rPr>
+        <w:tab/>
+      </w:r>
+      <w:r>
+        <w:rPr>
+          <w:lang w:val="en-US"/>
+        </w:rPr>
+        <w:t>Sink rate &lt; 400 ft/min</w:t>
+      </w:r>
+    </w:p>
+    <w:p>
+      <w:pPr>
+        <w:spacing w:after="0"/>
+        <w:rPr>
+          <w:lang w:val="en-US"/>
+        </w:rPr>
+      </w:pPr>
+      <w:r>
+        <w:rPr>
+          <w:lang w:val="en-US"/>
+        </w:rPr>
+        <w:tab/>
+      </w:r>
+      <w:r>
+        <w:rPr>
+          <w:lang w:val="en-US"/>
+        </w:rPr>
+        <w:t>Vertical forces &lt; 3g</w:t>
+      </w:r>
+    </w:p>
+    <w:p>
+      <w:pPr>
+        <w:spacing w:after="0"/>
+        <w:rPr>
+          <w:i/>
+          <w:lang w:val="en-US"/>
+        </w:rPr>
+      </w:pPr>
+      <w:r>
+        <w:rPr>
+          <w:i/>
+          <w:lang w:val="en-US"/>
+        </w:rPr>
+        <w:t>Rating D</w:t>
+      </w:r>
+      <w:r>
+        <w:rPr>
+          <w:i/>
+          <w:lang w:val="en-US"/>
+        </w:rPr>
+        <w:t>:</w:t>
+      </w:r>
+    </w:p>
+    <w:p>
+      <w:pPr>
+        <w:spacing w:after="0"/>
+        <w:rPr>
+          <w:lang w:val="en-US"/>
+        </w:rPr>
+      </w:pPr>
+      <w:r>
+        <w:rPr>
+          <w:lang w:val="en-US"/>
+        </w:rPr>
+        <w:tab/>
+      </w:r>
+      <w:r>
+        <w:rPr>
+          <w:lang w:val="en-US"/>
+        </w:rPr>
+        <w:t>Sink rate &lt; 500 ft/min</w:t>
+      </w:r>
+    </w:p>
+    <w:p>
+      <w:pPr>
+        <w:spacing w:after="0"/>
+        <w:rPr>
+          <w:lang w:val="en-US"/>
+        </w:rPr>
+      </w:pPr>
+      <w:r>
+        <w:rPr>
+          <w:lang w:val="en-US"/>
+        </w:rPr>
+        <w:tab/>
+      </w:r>
+      <w:r>
+        <w:rPr>
+          <w:lang w:val="en-US"/>
+        </w:rPr>
+        <w:t>Vertical forces &lt; 4g</w:t>
+      </w:r>
+    </w:p>
+    <w:p>
+      <w:pPr>
+        <w:spacing w:after="0"/>
+        <w:rPr>
+          <w:lang w:val="en-US"/>
+        </w:rPr>
+      </w:pPr>
+    </w:p>
+    <w:p>
+      <w:pPr>
+        <w:spacing w:after="0"/>
+        <w:rPr>
+          <w:i/>
+          <w:lang w:val="en-US"/>
+        </w:rPr>
+      </w:pPr>
+      <w:r>
+        <w:rPr>
+          <w:i/>
+          <w:lang w:val="en-US"/>
+        </w:rPr>
+        <w:t>Rating F</w:t>
+      </w:r>
+      <w:r>
+        <w:rPr>
+          <w:i/>
+          <w:lang w:val="en-US"/>
+        </w:rPr>
+        <w:t>:</w:t>
+      </w:r>
+    </w:p>
+    <w:p>
+      <w:pPr>
+        <w:spacing w:after="0"/>
+        <w:rPr>
+          <w:lang w:val="en-US"/>
+        </w:rPr>
+      </w:pPr>
+      <w:r>
+        <w:rPr>
+          <w:lang w:val="en-US"/>
+        </w:rPr>
+        <w:tab/>
+        <w:t>Every</w:t>
+      </w:r>
+      <w:r>
+        <w:rPr>
+          <w:lang w:val="en-US"/>
+        </w:rPr>
+        <w:t>thing else that did not trigger the X-Plane crash detection</w:t>
+      </w:r>
+    </w:p>
+    <w:p>
+      <w:pPr>
+        <w:spacing w:after="0"/>
+        <w:rPr>
+          <w:lang w:val="en-US"/>
+        </w:rPr>
+      </w:pPr>
+    </w:p>
+    <w:p>
+      <w:pPr>
+        <w:spacing w:after="0"/>
+        <w:rPr>
+          <w:lang w:val="en-US"/>
+        </w:rPr>
+      </w:pPr>
+      <w:r>
+        <w:rPr>
+          <w:lang w:val="en-US"/>
+        </w:rPr>
+        <w:t xml:space="preserve">A proper landing requires you to touch down more than </w:t>
+      </w:r>
+      <w:r>
+        <w:rPr>
+          <w:b/>
+          <w:lang w:val="en-US"/>
+        </w:rPr>
+        <w:t>20</w:t>
+      </w:r>
+      <w:r>
+        <w:rPr>
+          <w:b/>
+          <w:lang w:val="en-US"/>
+        </w:rPr>
+        <w:t xml:space="preserve"> seconds</w:t>
+      </w:r>
+      <w:r>
+        <w:rPr>
+          <w:lang w:val="en-US"/>
+        </w:rPr>
+        <w:t xml:space="preserve">. </w:t>
+      </w:r>
+    </w:p>
+    <w:p>
+      <w:pPr>
+        <w:spacing w:after="0"/>
+        <w:rPr>
+          <w:lang w:val="en-US"/>
+        </w:rPr>
+      </w:pPr>
+      <w:r>
+        <w:rPr>
+          <w:lang w:val="en-US"/>
+        </w:rPr>
+        <w:t xml:space="preserve">The rating includes </w:t>
+      </w:r>
+      <w:r>
+        <w:rPr>
+          <w:b/>
+          <w:lang w:val="en-US"/>
+        </w:rPr>
+        <w:t>all bounces</w:t>
+      </w:r>
+      <w:r>
+        <w:rPr>
+          <w:lang w:val="en-US"/>
+        </w:rPr>
+        <w:t xml:space="preserve"> within a 10 seconds</w:t>
+      </w:r>
+      <w:r>
+        <w:rPr>
+          <w:lang w:val="en-US"/>
+        </w:rPr>
+        <w:t xml:space="preserve"> window before your final touch</w:t>
+      </w:r>
+      <w:r>
+        <w:rPr>
+          <w:lang w:val="en-US"/>
+        </w:rPr>
+        <w:t>down.</w:t>
+      </w:r>
+    </w:p>
+    <w:p>
+      <w:pPr>
+        <w:spacing w:after="0"/>
+        <w:rPr>
+          <w:lang w:val="en-US"/>
+        </w:rPr>
+      </w:pPr>
+    </w:p>
+    <w:p>
+      <w:pPr>
+        <w:spacing w:after="0"/>
+        <w:rPr>
+          <w:lang w:val="en-US"/>
+        </w:rPr>
+      </w:pPr>
+      <w:r>
+        <w:rPr>
+          <w:lang w:val="en-US"/>
+        </w:rPr>
+        <w:t>Rating of your flight, depending on the errors you made:</w:t>
+      </w:r>
+    </w:p>
+    <w:p>
+      <w:pPr>
+        <w:spacing w:after="0"/>
+        <w:rPr>
+          <w:lang w:val="en-US"/>
+        </w:rPr>
+      </w:pPr>
+      <w:r>
+        <w:rPr>
+          <w:lang w:val="en-US"/>
+        </w:rPr>
+        <w:t xml:space="preserve">0 </w:t>
+      </w:r>
+      <w:r>
+        <w:rPr>
+          <w:lang w:val="en-US"/>
+        </w:rPr>
+        <w:tab/>
+      </w:r>
+      <w:r>
+        <w:rPr>
+          <w:lang w:val="en-US"/>
+        </w:rPr>
+        <w:tab/>
+      </w:r>
+      <w:r>
+        <w:rPr>
+          <w:lang w:val="en-US"/>
+        </w:rPr>
+        <w:t>Errors</w:t>
+      </w:r>
+      <w:r>
+        <w:rPr>
+          <w:lang w:val="en-US"/>
+        </w:rPr>
+        <w:tab/>
+      </w:r>
+      <w:r>
+        <w:rPr>
+          <w:lang w:val="en-US"/>
+        </w:rPr>
+        <w:t>: Excellent</w:t>
+      </w:r>
+    </w:p>
+    <w:p>
+      <w:pPr>
+        <w:spacing w:after="0"/>
+        <w:rPr>
+          <w:lang w:val="en-US"/>
+        </w:rPr>
+      </w:pPr>
+      <w:r>
+        <w:rPr>
+          <w:lang w:val="en-US"/>
+        </w:rPr>
+        <w:t xml:space="preserve">&lt;5 </w:t>
+      </w:r>
+      <w:r>
+        <w:rPr>
+          <w:lang w:val="en-US"/>
+        </w:rPr>
+        <w:tab/>
+      </w:r>
+      <w:r>
+        <w:rPr>
+          <w:lang w:val="en-US"/>
+        </w:rPr>
+        <w:tab/>
+      </w:r>
+      <w:r>
+        <w:rPr>
+          <w:lang w:val="en-US"/>
+        </w:rPr>
+        <w:t>Errors</w:t>
+      </w:r>
+      <w:r>
+        <w:rPr>
+          <w:lang w:val="en-US"/>
+        </w:rPr>
+        <w:tab/>
+      </w:r>
+      <w:r>
+        <w:rPr>
+          <w:lang w:val="en-US"/>
+        </w:rPr>
+        <w:t>: Good (nice)</w:t>
+      </w:r>
+    </w:p>
+    <w:p>
+      <w:pPr>
+        <w:spacing w:after="0"/>
+        <w:rPr>
+          <w:lang w:val="en-US"/>
+        </w:rPr>
+      </w:pPr>
+      <w:r>
+        <w:rPr>
+          <w:lang w:val="en-US"/>
+        </w:rPr>
+        <w:t xml:space="preserve">&lt;10 </w:t>
+      </w:r>
+      <w:r>
+        <w:rPr>
+          <w:lang w:val="en-US"/>
+        </w:rPr>
+        <w:tab/>
+      </w:r>
+      <w:r>
+        <w:rPr>
+          <w:lang w:val="en-US"/>
+        </w:rPr>
+        <w:tab/>
+      </w:r>
+      <w:r>
+        <w:rPr>
+          <w:lang w:val="en-US"/>
+        </w:rPr>
+        <w:t>Errors</w:t>
+      </w:r>
+      <w:r>
+        <w:rPr>
+          <w:lang w:val="en-US"/>
+        </w:rPr>
+        <w:tab/>
+      </w:r>
+      <w:r>
+        <w:rPr>
+          <w:lang w:val="en-US"/>
+        </w:rPr>
+        <w:t>: Bad</w:t>
+      </w:r>
+    </w:p>
+    <w:p>
+      <w:pPr>
+        <w:spacing w:after="0"/>
+        <w:rPr>
+          <w:lang w:val="en-US"/>
+        </w:rPr>
+      </w:pPr>
+      <w:r>
+        <w:rPr>
+          <w:lang w:val="en-US"/>
+        </w:rPr>
+        <w:t>&gt;=10</w:t>
+      </w:r>
+      <w:r>
+        <w:rPr>
+          <w:lang w:val="en-US"/>
+        </w:rPr>
+        <w:tab/>
+        <w:t xml:space="preserve">  </w:t>
+      </w:r>
+      <w:r>
+        <w:rPr>
+          <w:lang w:val="en-US"/>
+        </w:rPr>
+        <w:tab/>
+      </w:r>
+      <w:r>
+        <w:rPr>
+          <w:lang w:val="en-US"/>
+        </w:rPr>
+        <w:t>Errors</w:t>
+      </w:r>
+      <w:r>
+        <w:rPr>
+          <w:lang w:val="en-US"/>
+        </w:rPr>
+        <w:tab/>
+      </w:r>
+      <w:r>
+        <w:rPr>
+          <w:lang w:val="en-US"/>
+        </w:rPr>
+        <w:t>: Horrible</w:t>
+      </w:r>
+    </w:p>
+    <w:p>
+      <w:pPr>
+        <w:spacing w:after="0"/>
+        <w:rPr>
+          <w:lang w:val="en-US"/>
+        </w:rPr>
+      </w:pPr>
+    </w:p>
+    <w:p>
+      <w:pPr>
+        <w:spacing w:after="0"/>
+        <w:rPr>
+          <w:lang w:val="en-US"/>
+        </w:rPr>
+      </w:pPr>
+      <w:r>
+        <w:rPr>
+          <w:lang w:val="en-US"/>
+        </w:rPr>
+        <w:t>Details of your highest sink rate and vertical g-forces are spoken upon landing (including all bounces in the evaluation)</w:t>
+      </w:r>
+    </w:p>
+    <w:p>
+      <w:pPr>
+        <w:spacing w:after="0"/>
+        <w:rPr>
+          <w:lang w:val="en-US"/>
+        </w:rPr>
+      </w:pPr>
+    </w:p>
+    <w:p>
+      <w:pPr>
+        <w:spacing w:after="0"/>
+        <w:rPr>
+          <w:lang w:val="en-US"/>
+        </w:rPr>
+      </w:pPr>
+      <w:r>
+        <w:rPr>
+          <w:lang w:val="en-US"/>
+        </w:rPr>
+        <w:t xml:space="preserve">Every landing is stored in your </w:t>
       </w:r>
       <w:proofErr w:type="spellStart"/>
       <w:r>
         <w:rPr>
           <w:lang w:val="en-US"/>
         </w:rPr>
-        <w:t>Commmand</w:t>
+        <w:t>IvyLogbook</w:t>
       </w:r>
       <w:proofErr w:type="spellEnd"/>
-    </w:p>
-    <w:p>
-      <w:pPr>
-        <w:pStyle w:val="Listenabsatz"/>
-        <w:numPr>
-          <w:ilvl w:val="0"/>
-          <w:numId w:val="3"/>
-        </w:numPr>
-        <w:spacing w:after="0"/>
-        <w:rPr>
-          <w:lang w:val="en-US"/>
-        </w:rPr>
-      </w:pPr>
-      <w:r>
-        <w:rPr>
-          <w:lang w:val="en-US"/>
-        </w:rPr>
-        <w:t xml:space="preserve">Landing Announcement on Non-Smoking </w:t>
-      </w:r>
-      <w:proofErr w:type="spellStart"/>
-      <w:r>
-        <w:rPr>
-          <w:lang w:val="en-US"/>
-        </w:rPr>
-        <w:t>Toogle</w:t>
-      </w:r>
-      <w:proofErr w:type="spellEnd"/>
-      <w:r>
-        <w:rPr>
-          <w:lang w:val="en-US"/>
-        </w:rPr>
-        <w:t xml:space="preserve"> or </w:t>
-      </w:r>
-      <w:proofErr w:type="spellStart"/>
-      <w:r>
-        <w:rPr>
-          <w:lang w:val="en-US"/>
-        </w:rPr>
-        <w:t>Commmand</w:t>
-      </w:r>
-      <w:proofErr w:type="spellEnd"/>
-    </w:p>
-    <w:p>
-      <w:pPr>
-        <w:spacing w:after="0"/>
-        <w:rPr>
-          <w:lang w:val="en-US"/>
-        </w:rPr>
-      </w:pPr>
-    </w:p>
-    <w:p>
-      <w:pPr>
-        <w:spacing w:after="0"/>
-        <w:rPr>
-          <w:lang w:val="en-US"/>
-        </w:rPr>
-      </w:pPr>
-      <w:r>
-        <w:rPr>
-          <w:lang w:val="en-US"/>
-        </w:rPr>
-        <w:t>Remember that Ivy is a Union member and will only perform one take off and one landing announcement per flight.</w:t>
-      </w:r>
-      <w:r>
-        <w:rPr>
-          <w:lang w:val="en-US"/>
-        </w:rPr>
-        <w:t xml:space="preserve"> However, she might consider doing it on multi-leg flights.</w:t>
-      </w:r>
-    </w:p>
-    <w:p>
-      <w:pPr>
-        <w:spacing w:after="0"/>
-        <w:rPr>
-          <w:lang w:val="en-US"/>
-        </w:rPr>
-      </w:pPr>
-    </w:p>
-    <w:p>
-      <w:pPr>
-        <w:spacing w:after="0"/>
+      <w:r>
+        <w:rPr>
+          <w:lang w:val="en-US"/>
+        </w:rPr>
+        <w:t>.</w:t>
+      </w:r>
+      <w:r>
+        <w:rPr>
+          <w:lang w:val="en-US"/>
+        </w:rPr>
+        <w:t xml:space="preserve"> The landing is </w:t>
+      </w:r>
+      <w:r>
+        <w:rPr>
+          <w:b/>
+          <w:lang w:val="en-US"/>
+        </w:rPr>
+        <w:t>only stored</w:t>
+      </w:r>
+      <w:r>
+        <w:rPr>
+          <w:lang w:val="en-US"/>
+        </w:rPr>
+        <w:t>, if you wait for the landing evaluation. If you exit X-Plane before, it will not be saved.</w:t>
+      </w:r>
+    </w:p>
+    <w:p>
+      <w:pPr>
+        <w:spacing w:after="0"/>
+        <w:rPr>
+          <w:lang w:val="en-US"/>
+        </w:rPr>
+      </w:pPr>
+    </w:p>
+    <w:p>
+      <w:pPr>
+        <w:spacing w:after="0"/>
+        <w:rPr>
+          <w:lang w:val="en-US"/>
+        </w:rPr>
+      </w:pPr>
+    </w:p>
+    <w:p>
+      <w:pPr>
         <w:rPr>
           <w:b/>
           <w:sz w:val="28"/>
@@ -2750,536 +2540,6 @@
           <w:szCs w:val="28"/>
           <w:lang w:val="en-US"/>
         </w:rPr>
-        <w:t>Implemented callouts for specific aircrafts:</w:t>
-      </w:r>
-    </w:p>
-    <w:p>
-      <w:pPr>
-        <w:pStyle w:val="Listenabsatz"/>
-        <w:numPr>
-          <w:ilvl w:val="0"/>
-          <w:numId w:val="5"/>
-        </w:numPr>
-        <w:spacing w:after="0"/>
-        <w:rPr>
-          <w:lang w:val="en-US"/>
-        </w:rPr>
-      </w:pPr>
-      <w:r>
-        <w:rPr>
-          <w:lang w:val="en-US"/>
-        </w:rPr>
-        <w:t>V-Speeds:</w:t>
-      </w:r>
-    </w:p>
-    <w:p>
-      <w:pPr>
-        <w:pStyle w:val="Listenabsatz"/>
-        <w:numPr>
-          <w:ilvl w:val="1"/>
-          <w:numId w:val="5"/>
-        </w:numPr>
-        <w:spacing w:after="0"/>
-        <w:rPr>
-          <w:lang w:val="en-US"/>
-        </w:rPr>
-      </w:pPr>
-      <w:r>
-        <w:rPr>
-          <w:lang w:val="en-US"/>
-        </w:rPr>
-        <w:t>V1</w:t>
-      </w:r>
-    </w:p>
-    <w:p>
-      <w:pPr>
-        <w:pStyle w:val="Listenabsatz"/>
-        <w:numPr>
-          <w:ilvl w:val="1"/>
-          <w:numId w:val="5"/>
-        </w:numPr>
-        <w:spacing w:after="0"/>
-        <w:rPr>
-          <w:lang w:val="en-US"/>
-        </w:rPr>
-      </w:pPr>
-      <w:r>
-        <w:rPr>
-          <w:lang w:val="en-US"/>
-        </w:rPr>
-        <w:t>VR</w:t>
-      </w:r>
-    </w:p>
-    <w:p>
-      <w:pPr>
-        <w:pStyle w:val="Listenabsatz"/>
-        <w:numPr>
-          <w:ilvl w:val="1"/>
-          <w:numId w:val="5"/>
-        </w:numPr>
-        <w:spacing w:after="0"/>
-        <w:rPr>
-          <w:lang w:val="en-US"/>
-        </w:rPr>
-      </w:pPr>
-      <w:r>
-        <w:rPr>
-          <w:lang w:val="en-US"/>
-        </w:rPr>
-        <w:t>V2</w:t>
-      </w:r>
-    </w:p>
-    <w:p>
-      <w:pPr>
-        <w:pStyle w:val="Listenabsatz"/>
-        <w:numPr>
-          <w:ilvl w:val="1"/>
-          <w:numId w:val="5"/>
-        </w:numPr>
-        <w:spacing w:after="0"/>
-        <w:rPr>
-          <w:lang w:val="en-US"/>
-        </w:rPr>
-      </w:pPr>
-      <w:r>
-        <w:rPr>
-          <w:lang w:val="en-US"/>
-        </w:rPr>
-        <w:t>V2 not achieved within 5 seconds after take off</w:t>
-      </w:r>
-    </w:p>
-    <w:p>
-      <w:pPr>
-        <w:pStyle w:val="Listenabsatz"/>
-        <w:numPr>
-          <w:ilvl w:val="0"/>
-          <w:numId w:val="5"/>
-        </w:numPr>
-        <w:spacing w:after="0"/>
-        <w:rPr>
-          <w:lang w:val="en-US"/>
-        </w:rPr>
-      </w:pPr>
-      <w:r>
-        <w:rPr>
-          <w:lang w:val="en-US"/>
-        </w:rPr>
-        <w:t>Flaps settings</w:t>
-      </w:r>
-    </w:p>
-    <w:p>
-      <w:pPr>
-        <w:pStyle w:val="Listenabsatz"/>
-        <w:numPr>
-          <w:ilvl w:val="0"/>
-          <w:numId w:val="5"/>
-        </w:numPr>
-        <w:spacing w:after="0"/>
-        <w:rPr>
-          <w:lang w:val="en-US"/>
-        </w:rPr>
-      </w:pPr>
-      <w:r>
-        <w:rPr>
-          <w:lang w:val="en-US"/>
-        </w:rPr>
-        <w:t>Slats settings</w:t>
-      </w:r>
-    </w:p>
-    <w:p>
-      <w:pPr>
-        <w:spacing w:after="0"/>
-        <w:rPr>
-          <w:lang w:val="en-US"/>
-        </w:rPr>
-      </w:pPr>
-    </w:p>
-    <w:p>
-      <w:pPr>
-        <w:spacing w:after="0"/>
-        <w:rPr>
-          <w:lang w:val="en-US"/>
-        </w:rPr>
-      </w:pPr>
-      <w:r>
-        <w:rPr>
-          <w:lang w:val="en-US"/>
-        </w:rPr>
-        <w:t xml:space="preserve">I supply multiple aircraft configuration files, but I can only implement and test them for </w:t>
-      </w:r>
-      <w:r>
-        <w:rPr>
-          <w:lang w:val="en-US"/>
-        </w:rPr>
-        <w:t xml:space="preserve">aircraft I own. V-Speeds are currently available for CL 300 and Rotate MD-80. Unfortunately, CRJ-200 does not provide V-Speeds as </w:t>
-      </w:r>
-      <w:proofErr w:type="spellStart"/>
-      <w:r>
-        <w:rPr>
-          <w:lang w:val="en-US"/>
-        </w:rPr>
-        <w:t>datarefs</w:t>
-      </w:r>
-      <w:proofErr w:type="spellEnd"/>
-      <w:r>
-        <w:rPr>
-          <w:lang w:val="en-US"/>
-        </w:rPr>
-        <w:t>.</w:t>
-      </w:r>
-    </w:p>
-    <w:p>
-      <w:pPr>
-        <w:pStyle w:val="Listenabsatz"/>
-        <w:numPr>
-          <w:ilvl w:val="0"/>
-          <w:numId w:val="6"/>
-        </w:numPr>
-        <w:spacing w:after="0"/>
-        <w:rPr>
-          <w:lang w:val="en-US"/>
-        </w:rPr>
-      </w:pPr>
-      <w:r>
-        <w:rPr>
-          <w:lang w:val="en-US"/>
-        </w:rPr>
-        <w:t>Standard MD-80</w:t>
-      </w:r>
-    </w:p>
-    <w:p>
-      <w:pPr>
-        <w:pStyle w:val="Listenabsatz"/>
-        <w:numPr>
-          <w:ilvl w:val="0"/>
-          <w:numId w:val="6"/>
-        </w:numPr>
-        <w:spacing w:after="0"/>
-        <w:rPr>
-          <w:lang w:val="en-US"/>
-        </w:rPr>
-      </w:pPr>
-      <w:r>
-        <w:rPr>
-          <w:lang w:val="en-US"/>
-        </w:rPr>
-        <w:t>Baron B58</w:t>
-      </w:r>
-    </w:p>
-    <w:p>
-      <w:pPr>
-        <w:pStyle w:val="Listenabsatz"/>
-        <w:numPr>
-          <w:ilvl w:val="0"/>
-          <w:numId w:val="6"/>
-        </w:numPr>
-        <w:spacing w:after="0"/>
-        <w:rPr>
-          <w:lang w:val="en-US"/>
-        </w:rPr>
-      </w:pPr>
-      <w:r>
-        <w:rPr>
-          <w:lang w:val="en-US"/>
-        </w:rPr>
-        <w:t xml:space="preserve">Cessna 172 SP </w:t>
-      </w:r>
-      <w:proofErr w:type="spellStart"/>
-      <w:r>
-        <w:rPr>
-          <w:lang w:val="en-US"/>
-        </w:rPr>
-        <w:t>Skyhawk</w:t>
-      </w:r>
-      <w:proofErr w:type="spellEnd"/>
-    </w:p>
-    <w:p>
-      <w:pPr>
-        <w:pStyle w:val="Listenabsatz"/>
-        <w:numPr>
-          <w:ilvl w:val="0"/>
-          <w:numId w:val="6"/>
-        </w:numPr>
-        <w:spacing w:after="0"/>
-        <w:rPr>
-          <w:lang w:val="en-US"/>
-        </w:rPr>
-      </w:pPr>
-      <w:r>
-        <w:rPr>
-          <w:lang w:val="en-US"/>
-        </w:rPr>
-        <w:t>Cirrus personal jet</w:t>
-      </w:r>
-    </w:p>
-    <w:p>
-      <w:pPr>
-        <w:pStyle w:val="Listenabsatz"/>
-        <w:numPr>
-          <w:ilvl w:val="0"/>
-          <w:numId w:val="6"/>
-        </w:numPr>
-        <w:spacing w:after="0"/>
-        <w:rPr>
-          <w:lang w:val="en-US"/>
-        </w:rPr>
-      </w:pPr>
-      <w:r>
-        <w:rPr>
-          <w:lang w:val="en-US"/>
-        </w:rPr>
-        <w:t>King Air C90</w:t>
-      </w:r>
-    </w:p>
-    <w:p>
-      <w:pPr>
-        <w:pStyle w:val="Listenabsatz"/>
-        <w:numPr>
-          <w:ilvl w:val="0"/>
-          <w:numId w:val="6"/>
-        </w:numPr>
-        <w:spacing w:after="0"/>
-        <w:rPr>
-          <w:lang w:val="en-US"/>
-        </w:rPr>
-      </w:pPr>
-      <w:r>
-        <w:rPr>
-          <w:lang w:val="en-US"/>
-        </w:rPr>
-        <w:t>Stinson L5 Sentinel</w:t>
-      </w:r>
-    </w:p>
-    <w:p>
-      <w:pPr>
-        <w:pStyle w:val="Listenabsatz"/>
-        <w:numPr>
-          <w:ilvl w:val="0"/>
-          <w:numId w:val="6"/>
-        </w:numPr>
-        <w:spacing w:after="0"/>
-        <w:rPr>
-          <w:lang w:val="en-US"/>
-        </w:rPr>
-      </w:pPr>
-      <w:r>
-        <w:rPr>
-          <w:lang w:val="en-US"/>
-        </w:rPr>
-        <w:t>Bombardier Challenger 300 for XP 11</w:t>
-      </w:r>
-    </w:p>
-    <w:p>
-      <w:pPr>
-        <w:pStyle w:val="Listenabsatz"/>
-        <w:numPr>
-          <w:ilvl w:val="0"/>
-          <w:numId w:val="6"/>
-        </w:numPr>
-        <w:spacing w:after="0"/>
-        <w:rPr>
-          <w:lang w:val="en-US"/>
-        </w:rPr>
-      </w:pPr>
-      <w:r>
-        <w:rPr>
-          <w:lang w:val="en-US"/>
-        </w:rPr>
-        <w:t>Rotate MD-80</w:t>
-      </w:r>
-    </w:p>
-    <w:p>
-      <w:pPr>
-        <w:pStyle w:val="Listenabsatz"/>
-        <w:numPr>
-          <w:ilvl w:val="0"/>
-          <w:numId w:val="6"/>
-        </w:numPr>
-        <w:spacing w:after="0"/>
-        <w:rPr>
-          <w:lang w:val="en-US"/>
-        </w:rPr>
-      </w:pPr>
-      <w:proofErr w:type="spellStart"/>
-      <w:r>
-        <w:rPr>
-          <w:lang w:val="en-US"/>
-        </w:rPr>
-        <w:t>Jetstream</w:t>
-      </w:r>
-      <w:proofErr w:type="spellEnd"/>
-      <w:r>
-        <w:rPr>
-          <w:lang w:val="en-US"/>
-        </w:rPr>
-        <w:t xml:space="preserve"> 32</w:t>
-      </w:r>
-    </w:p>
-    <w:p>
-      <w:pPr>
-        <w:pStyle w:val="Listenabsatz"/>
-        <w:numPr>
-          <w:ilvl w:val="0"/>
-          <w:numId w:val="6"/>
-        </w:numPr>
-        <w:spacing w:after="0"/>
-        <w:rPr>
-          <w:lang w:val="en-US"/>
-        </w:rPr>
-      </w:pPr>
-      <w:r>
-        <w:rPr>
-          <w:lang w:val="en-US"/>
-        </w:rPr>
-        <w:t>CRJ-200</w:t>
-      </w:r>
-    </w:p>
-    <w:p>
-      <w:pPr>
-        <w:pStyle w:val="Listenabsatz"/>
-        <w:numPr>
-          <w:ilvl w:val="0"/>
-          <w:numId w:val="6"/>
-        </w:numPr>
-        <w:spacing w:after="0"/>
-        <w:rPr>
-          <w:lang w:val="en-US"/>
-        </w:rPr>
-      </w:pPr>
-      <w:r>
-        <w:rPr>
-          <w:lang w:val="en-US"/>
-        </w:rPr>
-        <w:t>Twin Otter Version 2</w:t>
-      </w:r>
-      <w:r>
-        <w:rPr>
-          <w:lang w:val="en-US"/>
-        </w:rPr>
-        <w:t xml:space="preserve"> (BTW: Seatbelt and Non-Smoking signs not setting </w:t>
-      </w:r>
-      <w:proofErr w:type="spellStart"/>
-      <w:r>
-        <w:rPr>
-          <w:lang w:val="en-US"/>
-        </w:rPr>
-        <w:t>Dataref</w:t>
-      </w:r>
-      <w:proofErr w:type="spellEnd"/>
-      <w:r>
-        <w:rPr>
-          <w:lang w:val="en-US"/>
-        </w:rPr>
-        <w:t>)</w:t>
-      </w:r>
-    </w:p>
-    <w:p>
-      <w:pPr>
-        <w:pStyle w:val="Listenabsatz"/>
-        <w:numPr>
-          <w:ilvl w:val="0"/>
-          <w:numId w:val="6"/>
-        </w:numPr>
-        <w:spacing w:after="0"/>
-        <w:rPr>
-          <w:lang w:val="en-US"/>
-        </w:rPr>
-      </w:pPr>
-      <w:r>
-        <w:rPr>
-          <w:lang w:val="en-US"/>
-        </w:rPr>
-        <w:t>Douglas C-47</w:t>
-      </w:r>
-    </w:p>
-    <w:p>
-      <w:pPr>
-        <w:pStyle w:val="Listenabsatz"/>
-        <w:numPr>
-          <w:ilvl w:val="0"/>
-          <w:numId w:val="6"/>
-        </w:numPr>
-        <w:spacing w:after="0"/>
-        <w:rPr>
-          <w:lang w:val="en-US"/>
-        </w:rPr>
-      </w:pPr>
-      <w:r>
-        <w:rPr>
-          <w:lang w:val="en-US"/>
-        </w:rPr>
-        <w:t>VSKYLABS DC-3</w:t>
-      </w:r>
-    </w:p>
-    <w:p>
-      <w:pPr>
-        <w:pStyle w:val="Listenabsatz"/>
-        <w:numPr>
-          <w:ilvl w:val="0"/>
-          <w:numId w:val="6"/>
-        </w:numPr>
-        <w:spacing w:after="0"/>
-        <w:rPr>
-          <w:lang w:val="en-US"/>
-        </w:rPr>
-      </w:pPr>
-      <w:r>
-        <w:rPr>
-          <w:lang w:val="en-US"/>
-        </w:rPr>
-        <w:t>Standard B747-400</w:t>
-      </w:r>
-    </w:p>
-    <w:p>
-      <w:pPr>
-        <w:pStyle w:val="Listenabsatz"/>
-        <w:numPr>
-          <w:ilvl w:val="0"/>
-          <w:numId w:val="6"/>
-        </w:numPr>
-        <w:spacing w:after="0"/>
-        <w:rPr>
-          <w:lang w:val="en-US"/>
-        </w:rPr>
-      </w:pPr>
-      <w:r>
-        <w:rPr>
-          <w:lang w:val="en-US"/>
-        </w:rPr>
-        <w:t>ERJ-140</w:t>
-      </w:r>
-    </w:p>
-    <w:p>
-      <w:pPr>
-        <w:spacing w:after="0"/>
-        <w:rPr>
-          <w:lang w:val="en-US"/>
-        </w:rPr>
-      </w:pPr>
-    </w:p>
-    <w:p>
-      <w:pPr>
-        <w:spacing w:after="0"/>
-        <w:rPr>
-          <w:lang w:val="en-US"/>
-        </w:rPr>
-      </w:pPr>
-      <w:r>
-        <w:rPr>
-          <w:lang w:val="en-US"/>
-        </w:rPr>
-        <w:t>You can open the data for slats and flaps positions via menu or command and create your own</w:t>
-      </w:r>
-      <w:r>
-        <w:rPr>
-          <w:lang w:val="en-US"/>
-        </w:rPr>
-        <w:t xml:space="preserve"> configuration file if you like</w:t>
-      </w:r>
-      <w:r>
-        <w:rPr>
-          <w:lang w:val="en-US"/>
-        </w:rPr>
         <w:br w:type="page"/>
       </w:r>
     </w:p>
@@ -3301,238 +2561,278 @@
           <w:lang w:val="en-US"/>
         </w:rPr>
         <w:lastRenderedPageBreak/>
-        <w:t>Commands</w:t>
-      </w:r>
-    </w:p>
-    <w:p>
-      <w:pPr>
-        <w:spacing w:after="0"/>
-        <w:rPr>
-          <w:lang w:val="en-US"/>
-        </w:rPr>
-      </w:pPr>
-      <w:r>
-        <w:rPr>
-          <w:lang w:val="en-US"/>
-        </w:rPr>
-        <w:t>The following commands can be bound to your keyboard:</w:t>
-      </w:r>
-    </w:p>
-    <w:p>
-      <w:pPr>
-        <w:pStyle w:val="Listenabsatz"/>
-        <w:numPr>
-          <w:ilvl w:val="0"/>
-          <w:numId w:val="7"/>
-        </w:numPr>
-        <w:spacing w:after="0"/>
-        <w:rPr>
-          <w:lang w:val="en-US"/>
-        </w:rPr>
-      </w:pPr>
-      <w:r>
-        <w:rPr>
-          <w:i/>
-          <w:lang w:val="en-US"/>
-        </w:rPr>
-        <w:t>Ivy/</w:t>
+        <w:t>Implemented callouts for all aircraft:</w:t>
+      </w:r>
+    </w:p>
+    <w:p>
+      <w:pPr>
+        <w:pStyle w:val="Listenabsatz"/>
+        <w:numPr>
+          <w:ilvl w:val="0"/>
+          <w:numId w:val="3"/>
+        </w:numPr>
+        <w:spacing w:after="0"/>
+        <w:rPr>
+          <w:lang w:val="en-US"/>
+        </w:rPr>
+      </w:pPr>
+      <w:r>
+        <w:rPr>
+          <w:lang w:val="en-US"/>
+        </w:rPr>
+        <w:t>Gear down callout</w:t>
+      </w:r>
+      <w:r>
+        <w:rPr>
+          <w:lang w:val="en-US"/>
+        </w:rPr>
+        <w:t xml:space="preserve"> (default: 100ft/min)</w:t>
+      </w:r>
+    </w:p>
+    <w:p>
+      <w:pPr>
+        <w:pStyle w:val="Listenabsatz"/>
+        <w:numPr>
+          <w:ilvl w:val="0"/>
+          <w:numId w:val="3"/>
+        </w:numPr>
+        <w:spacing w:after="0"/>
+        <w:rPr>
+          <w:lang w:val="en-US"/>
+        </w:rPr>
+      </w:pPr>
+      <w:r>
+        <w:rPr>
+          <w:lang w:val="en-US"/>
+        </w:rPr>
+        <w:t>Gear up callout</w:t>
+      </w:r>
+    </w:p>
+    <w:p>
+      <w:pPr>
+        <w:pStyle w:val="Listenabsatz"/>
+        <w:numPr>
+          <w:ilvl w:val="0"/>
+          <w:numId w:val="3"/>
+        </w:numPr>
+        <w:spacing w:after="0"/>
+        <w:rPr>
+          <w:lang w:val="en-US"/>
+        </w:rPr>
+      </w:pPr>
+      <w:r>
+        <w:rPr>
+          <w:lang w:val="en-US"/>
+        </w:rPr>
+        <w:t>60 knots callout</w:t>
+      </w:r>
+      <w:r>
+        <w:rPr>
+          <w:lang w:val="en-US"/>
+        </w:rPr>
+        <w:t xml:space="preserve"> (need to be compatible with smaller aircraft)</w:t>
+      </w:r>
+    </w:p>
+    <w:p>
+      <w:pPr>
+        <w:pStyle w:val="Listenabsatz"/>
+        <w:numPr>
+          <w:ilvl w:val="0"/>
+          <w:numId w:val="3"/>
+        </w:numPr>
+        <w:spacing w:after="0"/>
+        <w:rPr>
+          <w:lang w:val="en-US"/>
+        </w:rPr>
+      </w:pPr>
+      <w:r>
+        <w:rPr>
+          <w:lang w:val="en-US"/>
+        </w:rPr>
+        <w:t>Positive rate of climb</w:t>
+      </w:r>
+    </w:p>
+    <w:p>
+      <w:pPr>
+        <w:pStyle w:val="Listenabsatz"/>
+        <w:numPr>
+          <w:ilvl w:val="0"/>
+          <w:numId w:val="3"/>
+        </w:numPr>
+        <w:spacing w:after="0"/>
+        <w:rPr>
+          <w:lang w:val="en-US"/>
+        </w:rPr>
+      </w:pPr>
+      <w:r>
+        <w:rPr>
+          <w:lang w:val="en-US"/>
+        </w:rPr>
+        <w:t>Approaching Minimums (default: DH+100, DH must not be zero)</w:t>
+      </w:r>
+    </w:p>
+    <w:p>
+      <w:pPr>
+        <w:pStyle w:val="Listenabsatz"/>
+        <w:numPr>
+          <w:ilvl w:val="0"/>
+          <w:numId w:val="3"/>
+        </w:numPr>
+        <w:spacing w:after="0"/>
+        <w:rPr>
+          <w:lang w:val="en-US"/>
+        </w:rPr>
+      </w:pPr>
+      <w:r>
+        <w:rPr>
+          <w:lang w:val="en-US"/>
+        </w:rPr>
+        <w:t>Fasten Seatbelts</w:t>
+      </w:r>
+    </w:p>
+    <w:p>
+      <w:pPr>
+        <w:pStyle w:val="Listenabsatz"/>
+        <w:numPr>
+          <w:ilvl w:val="0"/>
+          <w:numId w:val="3"/>
+        </w:numPr>
+        <w:spacing w:after="0"/>
+        <w:rPr>
+          <w:lang w:val="en-US"/>
+        </w:rPr>
+      </w:pPr>
+      <w:r>
+        <w:rPr>
+          <w:lang w:val="en-US"/>
+        </w:rPr>
+        <w:t xml:space="preserve">Take Off Announcement on Non-Smoking </w:t>
       </w:r>
       <w:proofErr w:type="spellStart"/>
       <w:r>
         <w:rPr>
-          <w:i/>
-          <w:lang w:val="en-US"/>
-        </w:rPr>
-        <w:t>cabin_announcement</w:t>
+          <w:lang w:val="en-US"/>
+        </w:rPr>
+        <w:t>Toogle</w:t>
       </w:r>
       <w:proofErr w:type="spellEnd"/>
       <w:r>
         <w:rPr>
           <w:lang w:val="en-US"/>
         </w:rPr>
-        <w:t>: Ivy will make a Take-Off or Landing announcement.</w:t>
-      </w:r>
-    </w:p>
-    <w:p>
-      <w:pPr>
-        <w:pStyle w:val="Listenabsatz"/>
-        <w:numPr>
-          <w:ilvl w:val="0"/>
-          <w:numId w:val="7"/>
-        </w:numPr>
-        <w:spacing w:after="0"/>
-        <w:rPr>
-          <w:lang w:val="en-US"/>
-        </w:rPr>
-      </w:pPr>
-      <w:r>
-        <w:rPr>
-          <w:i/>
-          <w:lang w:val="en-US"/>
-        </w:rPr>
-        <w:t>Ivy/</w:t>
+        <w:t xml:space="preserve"> or </w:t>
       </w:r>
       <w:proofErr w:type="spellStart"/>
       <w:r>
         <w:rPr>
-          <w:i/>
-          <w:lang w:val="en-US"/>
-        </w:rPr>
-        <w:t>say_baro</w:t>
+          <w:lang w:val="en-US"/>
+        </w:rPr>
+        <w:t>Commmand</w:t>
       </w:r>
       <w:proofErr w:type="spellEnd"/>
-      <w:r>
-        <w:rPr>
-          <w:i/>
-          <w:lang w:val="en-US"/>
-        </w:rPr>
-        <w:t>:</w:t>
-      </w:r>
-      <w:r>
-        <w:rPr>
-          <w:lang w:val="en-US"/>
-        </w:rPr>
-        <w:t xml:space="preserve"> Say the current baromet</w:t>
-      </w:r>
-      <w:r>
-        <w:rPr>
-          <w:lang w:val="en-US"/>
-        </w:rPr>
-        <w:t>r</w:t>
-      </w:r>
-      <w:r>
-        <w:rPr>
-          <w:lang w:val="en-US"/>
-        </w:rPr>
-        <w:t>ic pressure</w:t>
-      </w:r>
-    </w:p>
-    <w:p>
-      <w:pPr>
-        <w:pStyle w:val="Listenabsatz"/>
-        <w:numPr>
-          <w:ilvl w:val="0"/>
-          <w:numId w:val="7"/>
-        </w:numPr>
-        <w:spacing w:after="0"/>
-        <w:rPr>
-          <w:lang w:val="en-US"/>
-        </w:rPr>
-      </w:pPr>
-      <w:r>
-        <w:rPr>
-          <w:i/>
-          <w:lang w:val="en-US"/>
-        </w:rPr>
-        <w:t>Ivy/</w:t>
+    </w:p>
+    <w:p>
+      <w:pPr>
+        <w:pStyle w:val="Listenabsatz"/>
+        <w:numPr>
+          <w:ilvl w:val="0"/>
+          <w:numId w:val="3"/>
+        </w:numPr>
+        <w:spacing w:after="0"/>
+        <w:rPr>
+          <w:lang w:val="en-US"/>
+        </w:rPr>
+      </w:pPr>
+      <w:r>
+        <w:rPr>
+          <w:lang w:val="en-US"/>
+        </w:rPr>
+        <w:t xml:space="preserve">Landing Announcement on Non-Smoking </w:t>
       </w:r>
       <w:proofErr w:type="spellStart"/>
       <w:r>
         <w:rPr>
-          <w:i/>
-          <w:lang w:val="en-US"/>
-        </w:rPr>
-        <w:t>say_wind</w:t>
+          <w:lang w:val="en-US"/>
+        </w:rPr>
+        <w:t>Toogle</w:t>
       </w:r>
       <w:proofErr w:type="spellEnd"/>
       <w:r>
         <w:rPr>
           <w:lang w:val="en-US"/>
         </w:rPr>
-        <w:t xml:space="preserve">: Say wind direction and speed </w:t>
-      </w:r>
-    </w:p>
-    <w:p>
-      <w:pPr>
-        <w:pStyle w:val="Listenabsatz"/>
-        <w:numPr>
-          <w:ilvl w:val="0"/>
-          <w:numId w:val="7"/>
-        </w:numPr>
-        <w:spacing w:after="0"/>
-        <w:rPr>
-          <w:i/>
-          <w:lang w:val="en-US"/>
-        </w:rPr>
-      </w:pPr>
-      <w:r>
-        <w:rPr>
-          <w:i/>
-          <w:lang w:val="en-US"/>
-        </w:rPr>
-        <w:t>Ivy/</w:t>
+        <w:t xml:space="preserve"> or </w:t>
       </w:r>
       <w:proofErr w:type="spellStart"/>
       <w:r>
         <w:rPr>
-          <w:i/>
-          <w:lang w:val="en-US"/>
-        </w:rPr>
-        <w:t>show_output</w:t>
+          <w:lang w:val="en-US"/>
+        </w:rPr>
+        <w:t>Commmand</w:t>
       </w:r>
       <w:proofErr w:type="spellEnd"/>
-      <w:r>
-        <w:rPr>
-          <w:lang w:val="en-US"/>
-        </w:rPr>
-        <w:t xml:space="preserve">: Show the flaps/slats position for creating </w:t>
-      </w:r>
-      <w:r>
-        <w:rPr>
-          <w:i/>
-          <w:lang w:val="en-US"/>
-        </w:rPr>
-        <w:t>IvyAircraft_X.ini</w:t>
-      </w:r>
-    </w:p>
-    <w:p>
-      <w:pPr>
-        <w:pStyle w:val="Listenabsatz"/>
-        <w:numPr>
-          <w:ilvl w:val="0"/>
-          <w:numId w:val="7"/>
-        </w:numPr>
-        <w:spacing w:after="0"/>
-        <w:rPr>
-          <w:i/>
-          <w:lang w:val="en-US"/>
-        </w:rPr>
-      </w:pPr>
-      <w:r>
-        <w:rPr>
-          <w:i/>
-          <w:lang w:val="en-US"/>
-        </w:rPr>
-        <w:t>Ivy/</w:t>
+    </w:p>
+    <w:p>
+      <w:pPr>
+        <w:spacing w:after="0"/>
+        <w:rPr>
+          <w:lang w:val="en-US"/>
+        </w:rPr>
+      </w:pPr>
+    </w:p>
+    <w:p>
+      <w:pPr>
+        <w:spacing w:after="0"/>
+        <w:rPr>
+          <w:lang w:val="en-US"/>
+        </w:rPr>
+      </w:pPr>
+      <w:r>
+        <w:rPr>
+          <w:lang w:val="en-US"/>
+        </w:rPr>
+        <w:t>Remember that Ivy is a Union member and will only perform one take off and one landing announcement per flight.</w:t>
+      </w:r>
+      <w:r>
+        <w:rPr>
+          <w:lang w:val="en-US"/>
+        </w:rPr>
+        <w:t xml:space="preserve"> However, she might consider doing it on multi-leg flights.</w:t>
+      </w:r>
+      <w:r>
+        <w:rPr>
+          <w:lang w:val="en-US"/>
+        </w:rPr>
+        <w:t xml:space="preserve"> </w:t>
+      </w:r>
+      <w:r>
+        <w:rPr>
+          <w:lang w:val="en-US"/>
+        </w:rPr>
+        <w:t xml:space="preserve">Unfortunately, some airplanes do not put seat belts or non smoking sign switches on the corresponding X-Plane </w:t>
       </w:r>
       <w:proofErr w:type="spellStart"/>
       <w:r>
         <w:rPr>
-          <w:i/>
-          <w:lang w:val="en-US"/>
-        </w:rPr>
-        <w:t>reset_ivy</w:t>
+          <w:lang w:val="en-US"/>
+        </w:rPr>
+        <w:t>Datarefs</w:t>
       </w:r>
       <w:proofErr w:type="spellEnd"/>
       <w:r>
         <w:rPr>
           <w:lang w:val="en-US"/>
         </w:rPr>
-        <w:t>:</w:t>
-      </w:r>
-      <w:r>
-        <w:rPr>
-          <w:i/>
-          <w:lang w:val="en-US"/>
-        </w:rPr>
-        <w:t xml:space="preserve"> </w:t>
-      </w:r>
-      <w:r>
-        <w:rPr>
-          <w:lang w:val="en-US"/>
-        </w:rPr>
-        <w:t>Resets Ivy. Recommended for multi leg flights.</w:t>
-      </w:r>
+        <w:t xml:space="preserve">. </w:t>
+      </w:r>
+    </w:p>
+    <w:p>
+      <w:pPr>
+        <w:spacing w:after="0"/>
+        <w:rPr>
+          <w:lang w:val="en-US"/>
+        </w:rPr>
+      </w:pPr>
     </w:p>
     <w:p>
       <w:pPr>
@@ -3551,115 +2851,1014 @@
           <w:szCs w:val="28"/>
           <w:lang w:val="en-US"/>
         </w:rPr>
-        <w:br/>
+        <w:t>Implemented callouts for specific aircrafts:</w:t>
+      </w:r>
+    </w:p>
+    <w:p>
+      <w:pPr>
+        <w:pStyle w:val="Listenabsatz"/>
+        <w:numPr>
+          <w:ilvl w:val="0"/>
+          <w:numId w:val="5"/>
+        </w:numPr>
+        <w:spacing w:after="0"/>
+        <w:rPr>
+          <w:lang w:val="en-US"/>
+        </w:rPr>
+      </w:pPr>
+      <w:r>
+        <w:rPr>
+          <w:lang w:val="en-US"/>
+        </w:rPr>
+        <w:t>V-Speeds:</w:t>
+      </w:r>
+    </w:p>
+    <w:p>
+      <w:pPr>
+        <w:pStyle w:val="Listenabsatz"/>
+        <w:numPr>
+          <w:ilvl w:val="1"/>
+          <w:numId w:val="5"/>
+        </w:numPr>
+        <w:spacing w:after="0"/>
+        <w:rPr>
+          <w:lang w:val="en-US"/>
+        </w:rPr>
+      </w:pPr>
+      <w:r>
+        <w:rPr>
+          <w:lang w:val="en-US"/>
+        </w:rPr>
+        <w:t>V1</w:t>
+      </w:r>
+    </w:p>
+    <w:p>
+      <w:pPr>
+        <w:pStyle w:val="Listenabsatz"/>
+        <w:numPr>
+          <w:ilvl w:val="1"/>
+          <w:numId w:val="5"/>
+        </w:numPr>
+        <w:spacing w:after="0"/>
+        <w:rPr>
+          <w:lang w:val="en-US"/>
+        </w:rPr>
+      </w:pPr>
+      <w:r>
+        <w:rPr>
+          <w:lang w:val="en-US"/>
+        </w:rPr>
+        <w:t>VR</w:t>
+      </w:r>
+    </w:p>
+    <w:p>
+      <w:pPr>
+        <w:pStyle w:val="Listenabsatz"/>
+        <w:numPr>
+          <w:ilvl w:val="1"/>
+          <w:numId w:val="5"/>
+        </w:numPr>
+        <w:spacing w:after="0"/>
+        <w:rPr>
+          <w:lang w:val="en-US"/>
+        </w:rPr>
+      </w:pPr>
+      <w:r>
+        <w:rPr>
+          <w:lang w:val="en-US"/>
+        </w:rPr>
+        <w:t>V2</w:t>
+      </w:r>
+    </w:p>
+    <w:p>
+      <w:pPr>
+        <w:pStyle w:val="Listenabsatz"/>
+        <w:numPr>
+          <w:ilvl w:val="1"/>
+          <w:numId w:val="5"/>
+        </w:numPr>
+        <w:spacing w:after="0"/>
+        <w:rPr>
+          <w:lang w:val="en-US"/>
+        </w:rPr>
+      </w:pPr>
+      <w:r>
+        <w:rPr>
+          <w:lang w:val="en-US"/>
+        </w:rPr>
+        <w:t>V2 not achieved within 5 seconds after take off</w:t>
+      </w:r>
+    </w:p>
+    <w:p>
+      <w:pPr>
+        <w:pStyle w:val="Listenabsatz"/>
+        <w:numPr>
+          <w:ilvl w:val="0"/>
+          <w:numId w:val="5"/>
+        </w:numPr>
+        <w:spacing w:after="0"/>
+        <w:rPr>
+          <w:lang w:val="en-US"/>
+        </w:rPr>
+      </w:pPr>
+      <w:r>
+        <w:rPr>
+          <w:lang w:val="en-US"/>
+        </w:rPr>
+        <w:t>Flaps settings</w:t>
+      </w:r>
+    </w:p>
+    <w:p>
+      <w:pPr>
+        <w:pStyle w:val="Listenabsatz"/>
+        <w:numPr>
+          <w:ilvl w:val="0"/>
+          <w:numId w:val="5"/>
+        </w:numPr>
+        <w:spacing w:after="0"/>
+        <w:rPr>
+          <w:lang w:val="en-US"/>
+        </w:rPr>
+      </w:pPr>
+      <w:r>
+        <w:rPr>
+          <w:lang w:val="en-US"/>
+        </w:rPr>
+        <w:t>Slats settings</w:t>
+      </w:r>
+    </w:p>
+    <w:p>
+      <w:pPr>
+        <w:spacing w:after="0"/>
+        <w:rPr>
+          <w:lang w:val="en-US"/>
+        </w:rPr>
+      </w:pPr>
+    </w:p>
+    <w:p>
+      <w:pPr>
+        <w:spacing w:after="0"/>
+        <w:rPr>
+          <w:lang w:val="en-US"/>
+        </w:rPr>
+      </w:pPr>
+      <w:r>
+        <w:rPr>
+          <w:lang w:val="en-US"/>
+        </w:rPr>
+        <w:t xml:space="preserve">I supply multiple aircraft configuration files, but I can only implement and test them for </w:t>
+      </w:r>
+      <w:r>
+        <w:rPr>
+          <w:lang w:val="en-US"/>
+        </w:rPr>
+        <w:t xml:space="preserve">aircraft I own. V-Speeds are currently available for CL 300 and Rotate MD-80. </w:t>
+      </w:r>
+      <w:r>
+        <w:rPr>
+          <w:lang w:val="en-US"/>
+        </w:rPr>
+        <w:t>Standard MD-80</w:t>
+      </w:r>
+    </w:p>
+    <w:p>
+      <w:pPr>
+        <w:pStyle w:val="Listenabsatz"/>
+        <w:numPr>
+          <w:ilvl w:val="0"/>
+          <w:numId w:val="6"/>
+        </w:numPr>
+        <w:spacing w:after="0"/>
+        <w:rPr>
+          <w:lang w:val="en-US"/>
+        </w:rPr>
+      </w:pPr>
+      <w:r>
+        <w:rPr>
+          <w:lang w:val="en-US"/>
+        </w:rPr>
+        <w:t>Baron B58</w:t>
+      </w:r>
+    </w:p>
+    <w:p>
+      <w:pPr>
+        <w:pStyle w:val="Listenabsatz"/>
+        <w:numPr>
+          <w:ilvl w:val="0"/>
+          <w:numId w:val="6"/>
+        </w:numPr>
+        <w:spacing w:after="0"/>
+        <w:rPr>
+          <w:lang w:val="en-US"/>
+        </w:rPr>
+      </w:pPr>
+      <w:r>
+        <w:rPr>
+          <w:lang w:val="en-US"/>
+        </w:rPr>
+        <w:t xml:space="preserve">Cessna 172 SP </w:t>
       </w:r>
       <w:proofErr w:type="spellStart"/>
       <w:r>
+        <w:rPr>
+          <w:lang w:val="en-US"/>
+        </w:rPr>
+        <w:t>Skyhawk</w:t>
+      </w:r>
+      <w:proofErr w:type="spellEnd"/>
+    </w:p>
+    <w:p>
+      <w:pPr>
+        <w:pStyle w:val="Listenabsatz"/>
+        <w:numPr>
+          <w:ilvl w:val="0"/>
+          <w:numId w:val="6"/>
+        </w:numPr>
+        <w:spacing w:after="0"/>
+        <w:rPr>
+          <w:lang w:val="en-US"/>
+        </w:rPr>
+      </w:pPr>
+      <w:r>
+        <w:rPr>
+          <w:lang w:val="en-US"/>
+        </w:rPr>
+        <w:t>Cirrus personal jet</w:t>
+      </w:r>
+    </w:p>
+    <w:p>
+      <w:pPr>
+        <w:pStyle w:val="Listenabsatz"/>
+        <w:numPr>
+          <w:ilvl w:val="0"/>
+          <w:numId w:val="6"/>
+        </w:numPr>
+        <w:spacing w:after="0"/>
+        <w:rPr>
+          <w:lang w:val="en-US"/>
+        </w:rPr>
+      </w:pPr>
+      <w:r>
+        <w:rPr>
+          <w:lang w:val="en-US"/>
+        </w:rPr>
+        <w:t>King Air C90</w:t>
+      </w:r>
+    </w:p>
+    <w:p>
+      <w:pPr>
+        <w:pStyle w:val="Listenabsatz"/>
+        <w:numPr>
+          <w:ilvl w:val="0"/>
+          <w:numId w:val="6"/>
+        </w:numPr>
+        <w:spacing w:after="0"/>
+        <w:rPr>
+          <w:lang w:val="en-US"/>
+        </w:rPr>
+      </w:pPr>
+      <w:r>
+        <w:rPr>
+          <w:lang w:val="en-US"/>
+        </w:rPr>
+        <w:t>Stinson L5 Sentinel</w:t>
+      </w:r>
+    </w:p>
+    <w:p>
+      <w:pPr>
+        <w:pStyle w:val="Listenabsatz"/>
+        <w:numPr>
+          <w:ilvl w:val="0"/>
+          <w:numId w:val="6"/>
+        </w:numPr>
+        <w:spacing w:after="0"/>
+        <w:rPr>
+          <w:lang w:val="en-US"/>
+        </w:rPr>
+      </w:pPr>
+      <w:r>
+        <w:rPr>
+          <w:lang w:val="en-US"/>
+        </w:rPr>
+        <w:t>Bombardier Challenger 300 for XP 11</w:t>
+      </w:r>
+      <w:r>
+        <w:rPr>
+          <w:lang w:val="en-US"/>
+        </w:rPr>
+        <w:t xml:space="preserve"> (Seatbelt and Non-Smoking signs not setting </w:t>
+      </w:r>
+      <w:proofErr w:type="spellStart"/>
+      <w:r>
+        <w:rPr>
+          <w:lang w:val="en-US"/>
+        </w:rPr>
+        <w:t>Dataref</w:t>
+      </w:r>
+      <w:proofErr w:type="spellEnd"/>
+      <w:r>
+        <w:rPr>
+          <w:lang w:val="en-US"/>
+        </w:rPr>
+        <w:t>)</w:t>
+      </w:r>
+    </w:p>
+    <w:p>
+      <w:pPr>
+        <w:pStyle w:val="Listenabsatz"/>
+        <w:numPr>
+          <w:ilvl w:val="0"/>
+          <w:numId w:val="6"/>
+        </w:numPr>
+        <w:spacing w:after="0"/>
+        <w:rPr>
+          <w:lang w:val="en-US"/>
+        </w:rPr>
+      </w:pPr>
+      <w:r>
+        <w:rPr>
+          <w:lang w:val="en-US"/>
+        </w:rPr>
+        <w:t>Rotate MD-80</w:t>
+      </w:r>
+    </w:p>
+    <w:p>
+      <w:pPr>
+        <w:pStyle w:val="Listenabsatz"/>
+        <w:numPr>
+          <w:ilvl w:val="0"/>
+          <w:numId w:val="6"/>
+        </w:numPr>
+        <w:spacing w:after="0"/>
+        <w:rPr>
+          <w:lang w:val="en-US"/>
+        </w:rPr>
+      </w:pPr>
+      <w:proofErr w:type="spellStart"/>
+      <w:r>
+        <w:rPr>
+          <w:lang w:val="en-US"/>
+        </w:rPr>
+        <w:t>Jetstream</w:t>
+      </w:r>
+      <w:proofErr w:type="spellEnd"/>
+      <w:r>
+        <w:rPr>
+          <w:lang w:val="en-US"/>
+        </w:rPr>
+        <w:t xml:space="preserve"> 32</w:t>
+      </w:r>
+    </w:p>
+    <w:p>
+      <w:pPr>
+        <w:pStyle w:val="Listenabsatz"/>
+        <w:numPr>
+          <w:ilvl w:val="0"/>
+          <w:numId w:val="6"/>
+        </w:numPr>
+        <w:spacing w:after="0"/>
+        <w:rPr>
+          <w:lang w:val="en-US"/>
+        </w:rPr>
+      </w:pPr>
+      <w:r>
+        <w:rPr>
+          <w:lang w:val="en-US"/>
+        </w:rPr>
+        <w:t>CRJ-200</w:t>
+      </w:r>
+      <w:r>
+        <w:rPr>
+          <w:lang w:val="en-US"/>
+        </w:rPr>
+        <w:t xml:space="preserve"> (no v-speeds supported)</w:t>
+      </w:r>
+    </w:p>
+    <w:p>
+      <w:pPr>
+        <w:pStyle w:val="Listenabsatz"/>
+        <w:numPr>
+          <w:ilvl w:val="0"/>
+          <w:numId w:val="6"/>
+        </w:numPr>
+        <w:spacing w:after="0"/>
+        <w:rPr>
+          <w:lang w:val="en-US"/>
+        </w:rPr>
+      </w:pPr>
+      <w:r>
+        <w:rPr>
+          <w:lang w:val="en-US"/>
+        </w:rPr>
+        <w:t>Twin Otter Version 2</w:t>
+      </w:r>
+      <w:r>
+        <w:rPr>
+          <w:lang w:val="en-US"/>
+        </w:rPr>
+        <w:t xml:space="preserve"> (Seatbelt and Non-Smoking signs not setting </w:t>
+      </w:r>
+      <w:proofErr w:type="spellStart"/>
+      <w:r>
+        <w:rPr>
+          <w:lang w:val="en-US"/>
+        </w:rPr>
+        <w:t>Dataref</w:t>
+      </w:r>
+      <w:proofErr w:type="spellEnd"/>
+      <w:r>
+        <w:rPr>
+          <w:lang w:val="en-US"/>
+        </w:rPr>
+        <w:t>)</w:t>
+      </w:r>
+    </w:p>
+    <w:p>
+      <w:pPr>
+        <w:pStyle w:val="Listenabsatz"/>
+        <w:numPr>
+          <w:ilvl w:val="0"/>
+          <w:numId w:val="6"/>
+        </w:numPr>
+        <w:spacing w:after="0"/>
+        <w:rPr>
+          <w:lang w:val="en-US"/>
+        </w:rPr>
+      </w:pPr>
+      <w:r>
+        <w:rPr>
+          <w:lang w:val="en-US"/>
+        </w:rPr>
+        <w:t>Douglas C-47</w:t>
+      </w:r>
+    </w:p>
+    <w:p>
+      <w:pPr>
+        <w:pStyle w:val="Listenabsatz"/>
+        <w:numPr>
+          <w:ilvl w:val="0"/>
+          <w:numId w:val="6"/>
+        </w:numPr>
+        <w:spacing w:after="0"/>
+        <w:rPr>
+          <w:lang w:val="en-US"/>
+        </w:rPr>
+      </w:pPr>
+      <w:r>
+        <w:rPr>
+          <w:lang w:val="en-US"/>
+        </w:rPr>
+        <w:t>VSKYLABS DC-3</w:t>
+      </w:r>
+    </w:p>
+    <w:p>
+      <w:pPr>
+        <w:pStyle w:val="Listenabsatz"/>
+        <w:numPr>
+          <w:ilvl w:val="0"/>
+          <w:numId w:val="6"/>
+        </w:numPr>
+        <w:spacing w:after="0"/>
+        <w:rPr>
+          <w:lang w:val="en-US"/>
+        </w:rPr>
+      </w:pPr>
+      <w:r>
+        <w:rPr>
+          <w:lang w:val="en-US"/>
+        </w:rPr>
+        <w:t>Standard B747-400</w:t>
+      </w:r>
+    </w:p>
+    <w:p>
+      <w:pPr>
+        <w:pStyle w:val="Listenabsatz"/>
+        <w:numPr>
+          <w:ilvl w:val="0"/>
+          <w:numId w:val="6"/>
+        </w:numPr>
+        <w:spacing w:after="0"/>
+        <w:rPr>
+          <w:lang w:val="en-US"/>
+        </w:rPr>
+      </w:pPr>
+      <w:r>
+        <w:rPr>
+          <w:lang w:val="en-US"/>
+        </w:rPr>
+        <w:t>ERJ-140</w:t>
+      </w:r>
+    </w:p>
+    <w:p>
+      <w:pPr>
+        <w:spacing w:after="0"/>
+        <w:rPr>
+          <w:lang w:val="en-US"/>
+        </w:rPr>
+      </w:pPr>
+    </w:p>
+    <w:p>
+      <w:pPr>
+        <w:spacing w:after="0"/>
+        <w:rPr>
+          <w:lang w:val="en-US"/>
+        </w:rPr>
+      </w:pPr>
+      <w:r>
+        <w:rPr>
+          <w:lang w:val="en-US"/>
+        </w:rPr>
+        <w:t>You can open the data for slats and flaps positions via menu or command and create your own</w:t>
+      </w:r>
+      <w:r>
+        <w:rPr>
+          <w:lang w:val="en-US"/>
+        </w:rPr>
+        <w:t xml:space="preserve"> configuration file if you like</w:t>
+      </w:r>
+      <w:r>
+        <w:rPr>
+          <w:lang w:val="en-US"/>
+        </w:rPr>
+        <w:br w:type="page"/>
+      </w:r>
+    </w:p>
+    <w:p>
+      <w:pPr>
+        <w:spacing w:after="0"/>
         <w:rPr>
           <w:b/>
           <w:sz w:val="28"/>
           <w:szCs w:val="28"/>
           <w:lang w:val="en-US"/>
         </w:rPr>
-        <w:t>Loogbook</w:t>
-      </w:r>
-      <w:proofErr w:type="spellEnd"/>
-    </w:p>
-    <w:p>
-      <w:pPr>
-        <w:spacing w:after="0"/>
-        <w:rPr>
-          <w:lang w:val="en-US"/>
-        </w:rPr>
-      </w:pPr>
-      <w:r>
-        <w:rPr>
-          <w:lang w:val="en-US"/>
-        </w:rPr>
-        <w:t xml:space="preserve">Ivy remembers everything! She keeps precise tracking of all your mistakes and landings, noting every detail in your logbook. At least, most of it. You can open your </w:t>
-      </w:r>
-      <w:proofErr w:type="spellStart"/>
-      <w:r>
-        <w:rPr>
-          <w:lang w:val="en-US"/>
-        </w:rPr>
-        <w:t>loogbook</w:t>
-      </w:r>
-      <w:proofErr w:type="spellEnd"/>
-      <w:r>
-        <w:rPr>
-          <w:lang w:val="en-US"/>
-        </w:rPr>
-        <w:t xml:space="preserve"> in the </w:t>
-      </w:r>
-      <w:proofErr w:type="spellStart"/>
-      <w:r>
-        <w:rPr>
-          <w:lang w:val="en-US"/>
-        </w:rPr>
-        <w:t>plugins</w:t>
-      </w:r>
-      <w:proofErr w:type="spellEnd"/>
-      <w:r>
-        <w:rPr>
-          <w:lang w:val="en-US"/>
-        </w:rPr>
-        <w:t xml:space="preserve"> menu.</w:t>
-      </w:r>
-      <w:r>
-        <w:rPr>
-          <w:lang w:val="en-US"/>
-        </w:rPr>
-        <w:t xml:space="preserve"> </w:t>
-      </w:r>
-    </w:p>
-    <w:p>
-      <w:pPr>
-        <w:spacing w:after="0"/>
-        <w:rPr>
-          <w:lang w:val="en-US"/>
-        </w:rPr>
-      </w:pPr>
-    </w:p>
-    <w:p>
-      <w:pPr>
-        <w:spacing w:after="0"/>
-        <w:rPr>
-          <w:lang w:val="en-US"/>
-        </w:rPr>
-      </w:pPr>
-      <w:r>
-        <w:rPr>
-          <w:lang w:val="en-US"/>
-        </w:rPr>
-        <w:t>Arrival and departure airports are simply the next Airport Refs from your take-off/landing. There are certain runways in x-plane close to another airport, which might cause wrong airport names.</w:t>
-      </w:r>
-    </w:p>
-    <w:p>
-      <w:pPr>
-        <w:spacing w:after="0"/>
-        <w:rPr>
-          <w:lang w:val="en-US"/>
-        </w:rPr>
-      </w:pPr>
-    </w:p>
-    <w:p>
-      <w:pPr>
-        <w:spacing w:after="0"/>
+      </w:pPr>
+      <w:r>
         <w:rPr>
           <w:b/>
           <w:sz w:val="28"/>
           <w:szCs w:val="28"/>
           <w:lang w:val="en-US"/>
         </w:rPr>
-      </w:pPr>
-      <w:r>
+        <w:lastRenderedPageBreak/>
+        <w:t>Commands</w:t>
+      </w:r>
+    </w:p>
+    <w:p>
+      <w:pPr>
+        <w:spacing w:after="0"/>
+        <w:rPr>
+          <w:lang w:val="en-US"/>
+        </w:rPr>
+      </w:pPr>
+      <w:r>
+        <w:rPr>
+          <w:lang w:val="en-US"/>
+        </w:rPr>
+        <w:t>The following commands can be bound to your keyboard:</w:t>
+      </w:r>
+    </w:p>
+    <w:p>
+      <w:pPr>
+        <w:pStyle w:val="Listenabsatz"/>
+        <w:numPr>
+          <w:ilvl w:val="0"/>
+          <w:numId w:val="7"/>
+        </w:numPr>
+        <w:spacing w:after="0"/>
+        <w:rPr>
+          <w:lang w:val="en-US"/>
+        </w:rPr>
+      </w:pPr>
+      <w:r>
+        <w:rPr>
+          <w:i/>
+          <w:lang w:val="en-US"/>
+        </w:rPr>
+        <w:t>Ivy/</w:t>
+      </w:r>
+      <w:proofErr w:type="spellStart"/>
+      <w:r>
+        <w:rPr>
+          <w:i/>
+          <w:lang w:val="en-US"/>
+        </w:rPr>
+        <w:t>cabin_announcement</w:t>
+      </w:r>
+      <w:proofErr w:type="spellEnd"/>
+      <w:r>
+        <w:rPr>
+          <w:lang w:val="en-US"/>
+        </w:rPr>
+        <w:t>: Ivy will make a Take-Off or Landing announcement.</w:t>
+      </w:r>
+    </w:p>
+    <w:p>
+      <w:pPr>
+        <w:pStyle w:val="Listenabsatz"/>
+        <w:numPr>
+          <w:ilvl w:val="0"/>
+          <w:numId w:val="7"/>
+        </w:numPr>
+        <w:spacing w:after="0"/>
+        <w:rPr>
+          <w:lang w:val="en-US"/>
+        </w:rPr>
+      </w:pPr>
+      <w:r>
+        <w:rPr>
+          <w:i/>
+          <w:lang w:val="en-US"/>
+        </w:rPr>
+        <w:t>Ivy/</w:t>
+      </w:r>
+      <w:proofErr w:type="spellStart"/>
+      <w:r>
+        <w:rPr>
+          <w:i/>
+          <w:lang w:val="en-US"/>
+        </w:rPr>
+        <w:t>say_baro</w:t>
+      </w:r>
+      <w:proofErr w:type="spellEnd"/>
+      <w:r>
+        <w:rPr>
+          <w:i/>
+          <w:lang w:val="en-US"/>
+        </w:rPr>
+        <w:t>:</w:t>
+      </w:r>
+      <w:r>
+        <w:rPr>
+          <w:lang w:val="en-US"/>
+        </w:rPr>
+        <w:t xml:space="preserve"> Say the current baromet</w:t>
+      </w:r>
+      <w:r>
+        <w:rPr>
+          <w:lang w:val="en-US"/>
+        </w:rPr>
+        <w:t>r</w:t>
+      </w:r>
+      <w:r>
+        <w:rPr>
+          <w:lang w:val="en-US"/>
+        </w:rPr>
+        <w:t>ic pressure</w:t>
+      </w:r>
+    </w:p>
+    <w:p>
+      <w:pPr>
+        <w:pStyle w:val="Listenabsatz"/>
+        <w:numPr>
+          <w:ilvl w:val="0"/>
+          <w:numId w:val="7"/>
+        </w:numPr>
+        <w:spacing w:after="0"/>
+        <w:rPr>
+          <w:lang w:val="en-US"/>
+        </w:rPr>
+      </w:pPr>
+      <w:r>
+        <w:rPr>
+          <w:i/>
+          <w:lang w:val="en-US"/>
+        </w:rPr>
+        <w:t>Ivy/</w:t>
+      </w:r>
+      <w:proofErr w:type="spellStart"/>
+      <w:r>
+        <w:rPr>
+          <w:i/>
+          <w:lang w:val="en-US"/>
+        </w:rPr>
+        <w:t>say_wind</w:t>
+      </w:r>
+      <w:proofErr w:type="spellEnd"/>
+      <w:r>
+        <w:rPr>
+          <w:lang w:val="en-US"/>
+        </w:rPr>
+        <w:t xml:space="preserve">: Say wind direction and speed </w:t>
+      </w:r>
+    </w:p>
+    <w:p>
+      <w:pPr>
+        <w:pStyle w:val="Listenabsatz"/>
+        <w:numPr>
+          <w:ilvl w:val="0"/>
+          <w:numId w:val="7"/>
+        </w:numPr>
+        <w:spacing w:after="0"/>
+        <w:rPr>
+          <w:i/>
+          <w:lang w:val="en-US"/>
+        </w:rPr>
+      </w:pPr>
+      <w:r>
+        <w:rPr>
+          <w:i/>
+          <w:lang w:val="en-US"/>
+        </w:rPr>
+        <w:t>Ivy/</w:t>
+      </w:r>
+      <w:proofErr w:type="spellStart"/>
+      <w:r>
+        <w:rPr>
+          <w:i/>
+          <w:lang w:val="en-US"/>
+        </w:rPr>
+        <w:t>show_output</w:t>
+      </w:r>
+      <w:proofErr w:type="spellEnd"/>
+      <w:r>
+        <w:rPr>
+          <w:lang w:val="en-US"/>
+        </w:rPr>
+        <w:t xml:space="preserve">: Show the flaps/slats position for creating </w:t>
+      </w:r>
+      <w:r>
+        <w:rPr>
+          <w:i/>
+          <w:lang w:val="en-US"/>
+        </w:rPr>
+        <w:t>IvyAircraft_X.ini</w:t>
+      </w:r>
+    </w:p>
+    <w:p>
+      <w:pPr>
+        <w:pStyle w:val="Listenabsatz"/>
+        <w:numPr>
+          <w:ilvl w:val="0"/>
+          <w:numId w:val="7"/>
+        </w:numPr>
+        <w:spacing w:after="0"/>
+        <w:rPr>
+          <w:i/>
+          <w:lang w:val="en-US"/>
+        </w:rPr>
+      </w:pPr>
+      <w:r>
+        <w:rPr>
+          <w:i/>
+          <w:lang w:val="en-US"/>
+        </w:rPr>
+        <w:t>Ivy/</w:t>
+      </w:r>
+      <w:proofErr w:type="spellStart"/>
+      <w:r>
+        <w:rPr>
+          <w:i/>
+          <w:lang w:val="en-US"/>
+        </w:rPr>
+        <w:t>reset_ivy</w:t>
+      </w:r>
+      <w:proofErr w:type="spellEnd"/>
+      <w:r>
+        <w:rPr>
+          <w:lang w:val="en-US"/>
+        </w:rPr>
+        <w:t>:</w:t>
+      </w:r>
+      <w:r>
+        <w:rPr>
+          <w:i/>
+          <w:lang w:val="en-US"/>
+        </w:rPr>
+        <w:t xml:space="preserve"> </w:t>
+      </w:r>
+      <w:r>
+        <w:rPr>
+          <w:lang w:val="en-US"/>
+        </w:rPr>
+        <w:t>Resets Ivy. Recommended for multi leg flights.</w:t>
+      </w:r>
+    </w:p>
+    <w:p>
+      <w:pPr>
+        <w:spacing w:after="0"/>
         <w:rPr>
           <w:b/>
           <w:sz w:val="28"/>
           <w:szCs w:val="28"/>
           <w:lang w:val="en-US"/>
         </w:rPr>
+      </w:pPr>
+      <w:r>
+        <w:rPr>
+          <w:b/>
+          <w:sz w:val="28"/>
+          <w:szCs w:val="28"/>
+          <w:lang w:val="en-US"/>
+        </w:rPr>
+        <w:br/>
+      </w:r>
+      <w:proofErr w:type="spellStart"/>
+      <w:r>
+        <w:rPr>
+          <w:b/>
+          <w:sz w:val="28"/>
+          <w:szCs w:val="28"/>
+          <w:lang w:val="en-US"/>
+        </w:rPr>
+        <w:t>Loogbook</w:t>
+      </w:r>
+      <w:proofErr w:type="spellEnd"/>
+    </w:p>
+    <w:p>
+      <w:pPr>
+        <w:spacing w:after="0"/>
+        <w:rPr>
+          <w:lang w:val="en-US"/>
+        </w:rPr>
+      </w:pPr>
+      <w:r>
+        <w:rPr>
+          <w:lang w:val="en-US"/>
+        </w:rPr>
+        <w:t xml:space="preserve">Ivy remembers everything! She keeps precise tracking of all your mistakes and landings, noting every detail in your logbook. At least, most of it. You can open your </w:t>
+      </w:r>
+      <w:proofErr w:type="spellStart"/>
+      <w:r>
+        <w:rPr>
+          <w:lang w:val="en-US"/>
+        </w:rPr>
+        <w:t>loogbook</w:t>
+      </w:r>
+      <w:proofErr w:type="spellEnd"/>
+      <w:r>
+        <w:rPr>
+          <w:lang w:val="en-US"/>
+        </w:rPr>
+        <w:t xml:space="preserve"> in the </w:t>
+      </w:r>
+      <w:proofErr w:type="spellStart"/>
+      <w:r>
+        <w:rPr>
+          <w:lang w:val="en-US"/>
+        </w:rPr>
+        <w:t>plugins</w:t>
+      </w:r>
+      <w:proofErr w:type="spellEnd"/>
+      <w:r>
+        <w:rPr>
+          <w:lang w:val="en-US"/>
+        </w:rPr>
+        <w:t xml:space="preserve"> menu.</w:t>
+      </w:r>
+      <w:r>
+        <w:rPr>
+          <w:lang w:val="en-US"/>
+        </w:rPr>
+        <w:t xml:space="preserve"> </w:t>
+      </w:r>
+      <w:r>
+        <w:rPr>
+          <w:lang w:val="en-US"/>
+        </w:rPr>
+        <w:t xml:space="preserve">You can also find the IvyLogbook.txt in your </w:t>
+      </w:r>
+      <w:proofErr w:type="spellStart"/>
+      <w:r>
+        <w:rPr>
+          <w:lang w:val="en-US"/>
+        </w:rPr>
+        <w:t>PythonScripts</w:t>
+      </w:r>
+      <w:proofErr w:type="spellEnd"/>
+      <w:r>
+        <w:rPr>
+          <w:lang w:val="en-US"/>
+        </w:rPr>
+        <w:t xml:space="preserve"> folder</w:t>
+      </w:r>
+      <w:r>
+        <w:rPr>
+          <w:lang w:val="en-US"/>
+        </w:rPr>
+        <w:t>. In case you want to cancel a flight, you can simply edit the text file.</w:t>
+      </w:r>
+    </w:p>
+    <w:p>
+      <w:pPr>
+        <w:spacing w:after="0"/>
+        <w:rPr>
+          <w:lang w:val="en-US"/>
+        </w:rPr>
+      </w:pPr>
+    </w:p>
+    <w:p>
+      <w:pPr>
+        <w:spacing w:after="0"/>
+        <w:rPr>
+          <w:lang w:val="en-US"/>
+        </w:rPr>
+      </w:pPr>
+      <w:r>
+        <w:rPr>
+          <w:lang w:val="en-US"/>
+        </w:rPr>
+        <w:t>Arrival and departure airports are simply the next Airport Refs from your take-off/landing. There are certain runways in x-plane close to another airport, which might cause wrong airport names.</w:t>
+      </w:r>
+      <w:r>
+        <w:rPr>
+          <w:lang w:val="en-US"/>
+        </w:rPr>
+        <w:t xml:space="preserve"> </w:t>
+      </w:r>
+      <w:r>
+        <w:rPr>
+          <w:lang w:val="en-US"/>
+        </w:rPr>
+        <w:t>This is a well known limitation of X-Plane and there is nothing I can do about it.</w:t>
+      </w:r>
+    </w:p>
+    <w:p>
+      <w:pPr>
+        <w:spacing w:after="0"/>
+        <w:rPr>
+          <w:lang w:val="en-US"/>
+        </w:rPr>
+      </w:pPr>
+    </w:p>
+    <w:p>
+      <w:pPr>
+        <w:spacing w:after="0"/>
+        <w:rPr>
+          <w:lang w:val="en-US"/>
+        </w:rPr>
+      </w:pPr>
+      <w:r>
+        <w:rPr>
+          <w:lang w:val="en-US"/>
+        </w:rPr>
+        <w:t xml:space="preserve">The landing is </w:t>
+      </w:r>
+      <w:r>
+        <w:rPr>
+          <w:b/>
+          <w:lang w:val="en-US"/>
+        </w:rPr>
+        <w:t>only stored</w:t>
+      </w:r>
+      <w:r>
+        <w:rPr>
+          <w:lang w:val="en-US"/>
+        </w:rPr>
+        <w:t xml:space="preserve">, if you wait </w:t>
+      </w:r>
+      <w:r>
+        <w:rPr>
+          <w:b/>
+          <w:lang w:val="en-US"/>
+        </w:rPr>
+        <w:t>20 seconds</w:t>
+      </w:r>
+      <w:r>
+        <w:rPr>
+          <w:lang w:val="en-US"/>
+        </w:rPr>
+        <w:t xml:space="preserve"> after touchdown for the landing evaluation. If you exit X-Plane before, it will </w:t>
+      </w:r>
+      <w:r>
+        <w:rPr>
+          <w:b/>
+          <w:lang w:val="en-US"/>
+        </w:rPr>
+        <w:t>not</w:t>
+      </w:r>
+      <w:r>
+        <w:rPr>
+          <w:lang w:val="en-US"/>
+        </w:rPr>
+        <w:t xml:space="preserve"> be saved.</w:t>
+      </w:r>
+    </w:p>
+    <w:p>
+      <w:pPr>
+        <w:spacing w:after="0"/>
+        <w:rPr>
+          <w:lang w:val="en-US"/>
+        </w:rPr>
+      </w:pPr>
+    </w:p>
+    <w:p>
+      <w:pPr>
+        <w:spacing w:after="0"/>
+        <w:rPr>
+          <w:b/>
+          <w:sz w:val="28"/>
+          <w:szCs w:val="28"/>
+          <w:lang w:val="en-US"/>
+        </w:rPr>
+      </w:pPr>
+      <w:r>
+        <w:rPr>
+          <w:b/>
+          <w:sz w:val="28"/>
+          <w:szCs w:val="28"/>
+          <w:lang w:val="en-US"/>
+        </w:rPr>
         <w:t>What else is there to say?</w:t>
       </w:r>
     </w:p>
@@ -4044,7 +4243,7 @@
     </w:p>
     <w:sectPr>
       <w:pgSz w:w="11906" w:h="16838"/>
-      <w:pgMar w:top="1417" w:right="1417" w:bottom="1134" w:left="1417" w:header="708" w:footer="708" w:gutter="0"/>
+      <w:pgMar w:top="720" w:right="720" w:bottom="720" w:left="720" w:header="708" w:footer="708" w:gutter="0"/>
       <w:cols w:space="708"/>
       <w:docGrid w:linePitch="360"/>
     </w:sectPr>

</xml_diff>

<commit_message>
Added various smaller changes added passengers changed audio to ogg
</commit_message>
<xml_diff>
--- a/Ivy Documentation.docx
+++ b/Ivy Documentation.docx
@@ -716,7 +716,13 @@
         <w:rPr>
           <w:lang w:val="en-US"/>
         </w:rPr>
-        <w:t xml:space="preserve">MP3 </w:t>
+        <w:t>Audio</w:t>
+      </w:r>
+      <w:r>
+        <w:rPr>
+          <w:lang w:val="en-US"/>
+        </w:rPr>
+        <w:t xml:space="preserve"> </w:t>
       </w:r>
       <w:r>
         <w:rPr>
@@ -826,14 +832,6 @@
         <w:lastRenderedPageBreak/>
         <w:t>Implemented Failure Detections:</w:t>
       </w:r>
-    </w:p>
-    <w:p>
-      <w:pPr>
-        <w:spacing w:after="0"/>
-        <w:rPr>
-          <w:lang w:val="en-US"/>
-        </w:rPr>
-      </w:pPr>
     </w:p>
     <w:p>
       <w:pPr>
@@ -1171,32 +1169,16 @@
         <w:rPr>
           <w:lang w:val="en-US"/>
         </w:rPr>
-        <w:t xml:space="preserve">Cabin pressure </w:t>
-      </w:r>
-      <w:r>
-        <w:rPr>
-          <w:lang w:val="en-US"/>
-        </w:rPr>
-        <w:t>raising</w:t>
-      </w:r>
-      <w:r>
-        <w:rPr>
-          <w:lang w:val="en-US"/>
-        </w:rPr>
-        <w:t xml:space="preserve"> </w:t>
-      </w:r>
-      <w:r>
-        <w:rPr>
-          <w:lang w:val="en-US"/>
-        </w:rPr>
-        <w:t xml:space="preserve">too </w:t>
-      </w:r>
-      <w:r>
-        <w:rPr>
-          <w:lang w:val="en-US"/>
-        </w:rPr>
-        <w:t>fast</w:t>
-      </w:r>
+        <w:t xml:space="preserve">Aircraft </w:t>
+      </w:r>
+      <w:proofErr w:type="spellStart"/>
+      <w:r>
+        <w:rPr>
+          <w:lang w:val="en-US"/>
+        </w:rPr>
+        <w:t>Overspeed</w:t>
+      </w:r>
+      <w:proofErr w:type="spellEnd"/>
     </w:p>
     <w:p>
       <w:pPr>
@@ -1214,32 +1196,16 @@
         <w:rPr>
           <w:lang w:val="en-US"/>
         </w:rPr>
-        <w:t xml:space="preserve">Cabin pressure </w:t>
-      </w:r>
-      <w:r>
-        <w:rPr>
-          <w:lang w:val="en-US"/>
-        </w:rPr>
-        <w:t>raising</w:t>
-      </w:r>
-      <w:r>
-        <w:rPr>
-          <w:lang w:val="en-US"/>
-        </w:rPr>
-        <w:t xml:space="preserve"> </w:t>
-      </w:r>
-      <w:r>
-        <w:rPr>
-          <w:lang w:val="en-US"/>
-        </w:rPr>
-        <w:t xml:space="preserve">extremely </w:t>
-      </w:r>
-      <w:r>
-        <w:rPr>
-          <w:lang w:val="en-US"/>
-        </w:rPr>
-        <w:t>rapidly</w:t>
-      </w:r>
+        <w:t xml:space="preserve">Flaps </w:t>
+      </w:r>
+      <w:proofErr w:type="spellStart"/>
+      <w:r>
+        <w:rPr>
+          <w:lang w:val="en-US"/>
+        </w:rPr>
+        <w:t>Overspeed</w:t>
+      </w:r>
+      <w:proofErr w:type="spellEnd"/>
     </w:p>
     <w:p>
       <w:pPr>
@@ -1257,8 +1223,16 @@
         <w:rPr>
           <w:lang w:val="en-US"/>
         </w:rPr>
-        <w:t>Bank angle pre-warning</w:t>
-      </w:r>
+        <w:t xml:space="preserve">Gear </w:t>
+      </w:r>
+      <w:proofErr w:type="spellStart"/>
+      <w:r>
+        <w:rPr>
+          <w:lang w:val="en-US"/>
+        </w:rPr>
+        <w:t>Overspeed</w:t>
+      </w:r>
+      <w:proofErr w:type="spellEnd"/>
     </w:p>
     <w:p>
       <w:pPr>
@@ -1276,7 +1250,7 @@
         <w:rPr>
           <w:lang w:val="en-US"/>
         </w:rPr>
-        <w:t>Bank angle too high</w:t>
+        <w:t>Stall</w:t>
       </w:r>
     </w:p>
     <w:p>
@@ -1295,7 +1269,31 @@
         <w:rPr>
           <w:lang w:val="en-US"/>
         </w:rPr>
-        <w:t>Bank angle extremely high</w:t>
+        <w:t xml:space="preserve">Cabin pressure </w:t>
+      </w:r>
+      <w:r>
+        <w:rPr>
+          <w:lang w:val="en-US"/>
+        </w:rPr>
+        <w:t>raising</w:t>
+      </w:r>
+      <w:r>
+        <w:rPr>
+          <w:lang w:val="en-US"/>
+        </w:rPr>
+        <w:t xml:space="preserve"> </w:t>
+      </w:r>
+      <w:r>
+        <w:rPr>
+          <w:lang w:val="en-US"/>
+        </w:rPr>
+        <w:t xml:space="preserve">too </w:t>
+      </w:r>
+      <w:r>
+        <w:rPr>
+          <w:lang w:val="en-US"/>
+        </w:rPr>
+        <w:t>fast</w:t>
       </w:r>
     </w:p>
     <w:p>
@@ -1314,7 +1312,31 @@
         <w:rPr>
           <w:lang w:val="en-US"/>
         </w:rPr>
-        <w:t>Pitch down pre-warning</w:t>
+        <w:t xml:space="preserve">Cabin pressure </w:t>
+      </w:r>
+      <w:r>
+        <w:rPr>
+          <w:lang w:val="en-US"/>
+        </w:rPr>
+        <w:t>raising</w:t>
+      </w:r>
+      <w:r>
+        <w:rPr>
+          <w:lang w:val="en-US"/>
+        </w:rPr>
+        <w:t xml:space="preserve"> </w:t>
+      </w:r>
+      <w:r>
+        <w:rPr>
+          <w:lang w:val="en-US"/>
+        </w:rPr>
+        <w:t xml:space="preserve">extremely </w:t>
+      </w:r>
+      <w:r>
+        <w:rPr>
+          <w:lang w:val="en-US"/>
+        </w:rPr>
+        <w:t>rapidly</w:t>
       </w:r>
     </w:p>
     <w:p>
@@ -1333,7 +1355,7 @@
         <w:rPr>
           <w:lang w:val="en-US"/>
         </w:rPr>
-        <w:t>Pitch too low</w:t>
+        <w:t>Bank angle pre-warning</w:t>
       </w:r>
     </w:p>
     <w:p>
@@ -1352,7 +1374,7 @@
         <w:rPr>
           <w:lang w:val="en-US"/>
         </w:rPr>
-        <w:t>Vertical G Force high</w:t>
+        <w:t>Bank angle too high</w:t>
       </w:r>
     </w:p>
     <w:p>
@@ -1371,7 +1393,7 @@
         <w:rPr>
           <w:lang w:val="en-US"/>
         </w:rPr>
-        <w:t>Vertical G Force very high</w:t>
+        <w:t>Bank angle extremely high</w:t>
       </w:r>
     </w:p>
     <w:p>
@@ -1390,7 +1412,7 @@
         <w:rPr>
           <w:lang w:val="en-US"/>
         </w:rPr>
-        <w:t>Vertical G Force very, very high</w:t>
+        <w:t>Pitch down pre-warning</w:t>
       </w:r>
     </w:p>
     <w:p>
@@ -1409,7 +1431,7 @@
         <w:rPr>
           <w:lang w:val="en-US"/>
         </w:rPr>
-        <w:t>Vertical G Force too low</w:t>
+        <w:t>Pitch too low</w:t>
       </w:r>
     </w:p>
     <w:p>
@@ -1428,7 +1450,7 @@
         <w:rPr>
           <w:lang w:val="en-US"/>
         </w:rPr>
-        <w:t>Vertical G Force negative</w:t>
+        <w:t>Vertical G Force high</w:t>
       </w:r>
     </w:p>
     <w:p>
@@ -1447,7 +1469,7 @@
         <w:rPr>
           <w:lang w:val="en-US"/>
         </w:rPr>
-        <w:t>Barometric pressure not set accordingly while close to ground or taxiing (within tolerance)</w:t>
+        <w:t>Vertical G Force very high</w:t>
       </w:r>
     </w:p>
     <w:p>
@@ -1466,7 +1488,7 @@
         <w:rPr>
           <w:lang w:val="en-US"/>
         </w:rPr>
-        <w:t>Barometric pressure not set to standard above transition altitude</w:t>
+        <w:t>Vertical G Force very, very high</w:t>
       </w:r>
     </w:p>
     <w:p>
@@ -1485,7 +1507,7 @@
         <w:rPr>
           <w:lang w:val="en-US"/>
         </w:rPr>
-        <w:t>Ice airframe low</w:t>
+        <w:t>Vertical G Force too low</w:t>
       </w:r>
     </w:p>
     <w:p>
@@ -1504,7 +1526,7 @@
         <w:rPr>
           <w:lang w:val="en-US"/>
         </w:rPr>
-        <w:t>Ice airframe high</w:t>
+        <w:t>Vertical G Force negative</w:t>
       </w:r>
     </w:p>
     <w:p>
@@ -1523,21 +1545,7 @@
         <w:rPr>
           <w:lang w:val="en-US"/>
         </w:rPr>
-        <w:t xml:space="preserve">Ice </w:t>
-      </w:r>
-      <w:proofErr w:type="spellStart"/>
-      <w:r>
-        <w:rPr>
-          <w:lang w:val="en-US"/>
-        </w:rPr>
-        <w:t>pitot</w:t>
-      </w:r>
-      <w:proofErr w:type="spellEnd"/>
-      <w:r>
-        <w:rPr>
-          <w:lang w:val="en-US"/>
-        </w:rPr>
-        <w:t xml:space="preserve"> low</w:t>
+        <w:t>Barometric pressure not set accordingly while close to ground or taxiing (within tolerance)</w:t>
       </w:r>
     </w:p>
     <w:p>
@@ -1556,21 +1564,7 @@
         <w:rPr>
           <w:lang w:val="en-US"/>
         </w:rPr>
-        <w:t xml:space="preserve">Ice </w:t>
-      </w:r>
-      <w:proofErr w:type="spellStart"/>
-      <w:r>
-        <w:rPr>
-          <w:lang w:val="en-US"/>
-        </w:rPr>
-        <w:t>pitot</w:t>
-      </w:r>
-      <w:proofErr w:type="spellEnd"/>
-      <w:r>
-        <w:rPr>
-          <w:lang w:val="en-US"/>
-        </w:rPr>
-        <w:t xml:space="preserve"> high</w:t>
+        <w:t>Barometric pressure not set to standard above transition altitude</w:t>
       </w:r>
     </w:p>
     <w:p>
@@ -1589,7 +1583,7 @@
         <w:rPr>
           <w:lang w:val="en-US"/>
         </w:rPr>
-        <w:t>Ice propeller low</w:t>
+        <w:t>Ice airframe low</w:t>
       </w:r>
     </w:p>
     <w:p>
@@ -1608,7 +1602,7 @@
         <w:rPr>
           <w:lang w:val="en-US"/>
         </w:rPr>
-        <w:t>Ice propeller high</w:t>
+        <w:t>Ice airframe high</w:t>
       </w:r>
     </w:p>
     <w:p>
@@ -1627,7 +1621,21 @@
         <w:rPr>
           <w:lang w:val="en-US"/>
         </w:rPr>
-        <w:t>Ice cockpit window low</w:t>
+        <w:t xml:space="preserve">Ice </w:t>
+      </w:r>
+      <w:proofErr w:type="spellStart"/>
+      <w:r>
+        <w:rPr>
+          <w:lang w:val="en-US"/>
+        </w:rPr>
+        <w:t>pitot</w:t>
+      </w:r>
+      <w:proofErr w:type="spellEnd"/>
+      <w:r>
+        <w:rPr>
+          <w:lang w:val="en-US"/>
+        </w:rPr>
+        <w:t xml:space="preserve"> low</w:t>
       </w:r>
     </w:p>
     <w:p>
@@ -1646,7 +1654,21 @@
         <w:rPr>
           <w:lang w:val="en-US"/>
         </w:rPr>
-        <w:t>Ice cockpit window high</w:t>
+        <w:t xml:space="preserve">Ice </w:t>
+      </w:r>
+      <w:proofErr w:type="spellStart"/>
+      <w:r>
+        <w:rPr>
+          <w:lang w:val="en-US"/>
+        </w:rPr>
+        <w:t>pitot</w:t>
+      </w:r>
+      <w:proofErr w:type="spellEnd"/>
+      <w:r>
+        <w:rPr>
+          <w:lang w:val="en-US"/>
+        </w:rPr>
+        <w:t xml:space="preserve"> high</w:t>
       </w:r>
     </w:p>
     <w:p>
@@ -1665,7 +1687,7 @@
         <w:rPr>
           <w:lang w:val="en-US"/>
         </w:rPr>
-        <w:t>Cabin pressure low</w:t>
+        <w:t>Ice propeller low</w:t>
       </w:r>
     </w:p>
     <w:p>
@@ -1684,7 +1706,7 @@
         <w:rPr>
           <w:lang w:val="en-US"/>
         </w:rPr>
-        <w:t>Cabin pressure too low to breath</w:t>
+        <w:t>Ice propeller high</w:t>
       </w:r>
     </w:p>
     <w:p>
@@ -1699,6 +1721,82 @@
           <w:lang w:val="en-US"/>
         </w:rPr>
       </w:pPr>
+      <w:r>
+        <w:rPr>
+          <w:lang w:val="en-US"/>
+        </w:rPr>
+        <w:t>Ice cockpit window low</w:t>
+      </w:r>
+    </w:p>
+    <w:p>
+      <w:pPr>
+        <w:pStyle w:val="Listenabsatz"/>
+        <w:numPr>
+          <w:ilvl w:val="0"/>
+          <w:numId w:val="2"/>
+        </w:numPr>
+        <w:spacing w:after="0"/>
+        <w:rPr>
+          <w:lang w:val="en-US"/>
+        </w:rPr>
+      </w:pPr>
+      <w:r>
+        <w:rPr>
+          <w:lang w:val="en-US"/>
+        </w:rPr>
+        <w:t>Ice cockpit window high</w:t>
+      </w:r>
+    </w:p>
+    <w:p>
+      <w:pPr>
+        <w:pStyle w:val="Listenabsatz"/>
+        <w:numPr>
+          <w:ilvl w:val="0"/>
+          <w:numId w:val="2"/>
+        </w:numPr>
+        <w:spacing w:after="0"/>
+        <w:rPr>
+          <w:lang w:val="en-US"/>
+        </w:rPr>
+      </w:pPr>
+      <w:r>
+        <w:rPr>
+          <w:lang w:val="en-US"/>
+        </w:rPr>
+        <w:t>Cabin pressure low</w:t>
+      </w:r>
+    </w:p>
+    <w:p>
+      <w:pPr>
+        <w:pStyle w:val="Listenabsatz"/>
+        <w:numPr>
+          <w:ilvl w:val="0"/>
+          <w:numId w:val="2"/>
+        </w:numPr>
+        <w:spacing w:after="0"/>
+        <w:rPr>
+          <w:lang w:val="en-US"/>
+        </w:rPr>
+      </w:pPr>
+      <w:r>
+        <w:rPr>
+          <w:lang w:val="en-US"/>
+        </w:rPr>
+        <w:t>Cabin pressure too low to breath</w:t>
+      </w:r>
+    </w:p>
+    <w:p>
+      <w:pPr>
+        <w:pStyle w:val="Listenabsatz"/>
+        <w:numPr>
+          <w:ilvl w:val="0"/>
+          <w:numId w:val="2"/>
+        </w:numPr>
+        <w:spacing w:after="0"/>
+        <w:rPr>
+          <w:lang w:val="en-US"/>
+        </w:rPr>
+      </w:pPr>
       <w:proofErr w:type="spellStart"/>
       <w:r>
         <w:rPr>
@@ -1719,40 +1817,6 @@
     <w:p>
       <w:pPr>
         <w:spacing w:after="0"/>
-        <w:rPr>
-          <w:lang w:val="en-US"/>
-        </w:rPr>
-      </w:pPr>
-      <w:r>
-        <w:rPr>
-          <w:lang w:val="en-US"/>
-        </w:rPr>
-        <w:t xml:space="preserve">Most variables needed to configure the tolerances of failure detection are editable in the </w:t>
-      </w:r>
-      <w:r>
-        <w:rPr>
-          <w:b/>
-          <w:lang w:val="en-US"/>
-        </w:rPr>
-        <w:t>Ivy.ini</w:t>
-      </w:r>
-      <w:r>
-        <w:rPr>
-          <w:lang w:val="en-US"/>
-        </w:rPr>
-        <w:t xml:space="preserve"> file.</w:t>
-      </w:r>
-    </w:p>
-    <w:p>
-      <w:pPr>
-        <w:spacing w:after="0"/>
-        <w:rPr>
-          <w:lang w:val="en-US"/>
-        </w:rPr>
-      </w:pPr>
-    </w:p>
-    <w:p>
-      <w:pPr>
         <w:rPr>
           <w:b/>
           <w:sz w:val="28"/>
@@ -1762,6 +1826,25 @@
       </w:pPr>
       <w:r>
         <w:rPr>
+          <w:lang w:val="en-US"/>
+        </w:rPr>
+        <w:t xml:space="preserve">Most variables needed to configure the tolerances of failure detection are editable in the </w:t>
+      </w:r>
+      <w:r>
+        <w:rPr>
+          <w:b/>
+          <w:lang w:val="en-US"/>
+        </w:rPr>
+        <w:t>Ivy.ini</w:t>
+      </w:r>
+      <w:r>
+        <w:rPr>
+          <w:lang w:val="en-US"/>
+        </w:rPr>
+        <w:t xml:space="preserve"> file.</w:t>
+      </w:r>
+      <w:r>
+        <w:rPr>
           <w:b/>
           <w:sz w:val="28"/>
           <w:szCs w:val="28"/>
@@ -2287,20 +2370,46 @@
         <w:rPr>
           <w:lang w:val="en-US"/>
         </w:rPr>
-        <w:t xml:space="preserve">A proper landing requires you to touch down more than </w:t>
+        <w:t xml:space="preserve">A proper landing requires you to </w:t>
       </w:r>
       <w:r>
         <w:rPr>
           <w:b/>
           <w:lang w:val="en-US"/>
         </w:rPr>
-        <w:t>20</w:t>
+        <w:t xml:space="preserve">touch down </w:t>
       </w:r>
       <w:r>
         <w:rPr>
           <w:b/>
           <w:lang w:val="en-US"/>
         </w:rPr>
+        <w:t>and stop the aircraft</w:t>
+      </w:r>
+      <w:r>
+        <w:rPr>
+          <w:lang w:val="en-US"/>
+        </w:rPr>
+        <w:t xml:space="preserve"> for </w:t>
+      </w:r>
+      <w:r>
+        <w:rPr>
+          <w:lang w:val="en-US"/>
+        </w:rPr>
+        <w:t xml:space="preserve">more than </w:t>
+      </w:r>
+      <w:r>
+        <w:rPr>
+          <w:b/>
+          <w:lang w:val="en-US"/>
+        </w:rPr>
+        <w:t>5</w:t>
+      </w:r>
+      <w:r>
+        <w:rPr>
+          <w:b/>
+          <w:lang w:val="en-US"/>
+        </w:rPr>
         <w:t xml:space="preserve"> seconds</w:t>
       </w:r>
       <w:r>
@@ -2309,14 +2418,26 @@
         </w:rPr>
         <w:t xml:space="preserve">. </w:t>
       </w:r>
-    </w:p>
-    <w:p>
-      <w:pPr>
-        <w:spacing w:after="0"/>
-        <w:rPr>
-          <w:lang w:val="en-US"/>
-        </w:rPr>
-      </w:pPr>
+      <w:r>
+        <w:rPr>
+          <w:lang w:val="en-US"/>
+        </w:rPr>
+        <w:t xml:space="preserve">An aircraft is considered stopped if the ground speed is below taxi speed (default: 5 </w:t>
+      </w:r>
+      <w:proofErr w:type="spellStart"/>
+      <w:r>
+        <w:rPr>
+          <w:lang w:val="en-US"/>
+        </w:rPr>
+        <w:t>kt</w:t>
+      </w:r>
+      <w:proofErr w:type="spellEnd"/>
+      <w:r>
+        <w:rPr>
+          <w:lang w:val="en-US"/>
+        </w:rPr>
+        <w:t xml:space="preserve">). </w:t>
+      </w:r>
       <w:r>
         <w:rPr>
           <w:lang w:val="en-US"/>
@@ -2501,6 +2622,12 @@
           <w:lang w:val="en-US"/>
         </w:rPr>
         <w:t>: Bad</w:t>
+      </w:r>
+      <w:r>
+        <w:rPr>
+          <w:lang w:val="en-US"/>
+        </w:rPr>
+        <w:t xml:space="preserve"> (not nice)</w:t>
       </w:r>
     </w:p>
     <w:p>
@@ -2589,6 +2716,28 @@
         <w:rPr>
           <w:lang w:val="en-US"/>
         </w:rPr>
+        <w:t xml:space="preserve">As aircrafts are sometimes placed above the ground on loading and it is pretty annoying to get a landing evaluation in such an event, you need to be airborne at least 100ft while having a climb rate of &gt;100 ft/min. This means that just hovering a bit and putting a helicopter back to the ground, also does not trigger a landing evaluation. </w:t>
+      </w:r>
+    </w:p>
+    <w:p>
+      <w:pPr>
+        <w:spacing w:after="0"/>
+        <w:rPr>
+          <w:lang w:val="en-US"/>
+        </w:rPr>
+      </w:pPr>
+    </w:p>
+    <w:p>
+      <w:pPr>
+        <w:spacing w:after="0"/>
+        <w:rPr>
+          <w:lang w:val="en-US"/>
+        </w:rPr>
+      </w:pPr>
+      <w:r>
+        <w:rPr>
+          <w:lang w:val="en-US"/>
+        </w:rPr>
         <w:t xml:space="preserve">Every landing is stored in your </w:t>
       </w:r>
       <w:proofErr w:type="spellStart"/>
@@ -2624,22 +2773,6 @@
         </w:rPr>
         <w:t>, if you wait for the landing evaluation. If you exit X-Plane before, it will not be saved.</w:t>
       </w:r>
-    </w:p>
-    <w:p>
-      <w:pPr>
-        <w:spacing w:after="0"/>
-        <w:rPr>
-          <w:lang w:val="en-US"/>
-        </w:rPr>
-      </w:pPr>
-    </w:p>
-    <w:p>
-      <w:pPr>
-        <w:spacing w:after="0"/>
-        <w:rPr>
-          <w:lang w:val="en-US"/>
-        </w:rPr>
-      </w:pPr>
     </w:p>
     <w:p>
       <w:pPr>
@@ -2703,7 +2836,7 @@
         <w:rPr>
           <w:lang w:val="en-US"/>
         </w:rPr>
-        <w:t xml:space="preserve"> (default: 100ft/min)</w:t>
+        <w:t xml:space="preserve"> </w:t>
       </w:r>
     </w:p>
     <w:p>
@@ -2780,6 +2913,12 @@
         </w:rPr>
         <w:t>Positive rate of climb</w:t>
       </w:r>
+      <w:r>
+        <w:rPr>
+          <w:lang w:val="en-US"/>
+        </w:rPr>
+        <w:t xml:space="preserve"> (default: 100ft/min)</w:t>
+      </w:r>
     </w:p>
     <w:p>
       <w:pPr>
@@ -3141,8 +3280,69 @@
         <w:rPr>
           <w:lang w:val="en-US"/>
         </w:rPr>
-        <w:t xml:space="preserve">aircraft I own. V-Speeds are currently available for CL 300 and Rotate MD-80. </w:t>
-      </w:r>
+        <w:t xml:space="preserve">aircraft I own. </w:t>
+      </w:r>
+      <w:r>
+        <w:rPr>
+          <w:lang w:val="en-US"/>
+        </w:rPr>
+        <w:t xml:space="preserve">Auto </w:t>
+      </w:r>
+      <w:r>
+        <w:rPr>
+          <w:lang w:val="en-US"/>
+        </w:rPr>
+        <w:t>V-Speeds are</w:t>
+      </w:r>
+      <w:r>
+        <w:rPr>
+          <w:lang w:val="en-US"/>
+        </w:rPr>
+        <w:t xml:space="preserve"> currently available for CL 300,  </w:t>
+      </w:r>
+      <w:r>
+        <w:rPr>
+          <w:lang w:val="en-US"/>
+        </w:rPr>
+        <w:t>Rotate MD-80</w:t>
+      </w:r>
+      <w:r>
+        <w:rPr>
+          <w:lang w:val="en-US"/>
+        </w:rPr>
+        <w:t xml:space="preserve"> and the Freeware Do-328</w:t>
+      </w:r>
+      <w:r>
+        <w:rPr>
+          <w:lang w:val="en-US"/>
+        </w:rPr>
+        <w:t>.</w:t>
+      </w:r>
+      <w:r>
+        <w:rPr>
+          <w:lang w:val="en-US"/>
+        </w:rPr>
+        <w:t xml:space="preserve"> Static V-Speeds are set in the Do-228 as I found an old manual on the web.</w:t>
+      </w:r>
+      <w:r>
+        <w:rPr>
+          <w:lang w:val="en-US"/>
+        </w:rPr>
+        <w:t xml:space="preserve"> </w:t>
+      </w:r>
+    </w:p>
+    <w:p>
+      <w:pPr>
+        <w:pStyle w:val="Listenabsatz"/>
+        <w:numPr>
+          <w:ilvl w:val="0"/>
+          <w:numId w:val="9"/>
+        </w:numPr>
+        <w:spacing w:after="0"/>
+        <w:rPr>
+          <w:lang w:val="en-US"/>
+        </w:rPr>
+      </w:pPr>
       <w:r>
         <w:rPr>
           <w:lang w:val="en-US"/>
@@ -3275,21 +3475,7 @@
         <w:rPr>
           <w:lang w:val="en-US"/>
         </w:rPr>
-        <w:t xml:space="preserve"> (Seatbelt and Non-Smoking signs not setting </w:t>
-      </w:r>
-      <w:proofErr w:type="spellStart"/>
-      <w:r>
-        <w:rPr>
-          <w:lang w:val="en-US"/>
-        </w:rPr>
-        <w:t>Dataref</w:t>
-      </w:r>
-      <w:proofErr w:type="spellEnd"/>
-      <w:r>
-        <w:rPr>
-          <w:lang w:val="en-US"/>
-        </w:rPr>
-        <w:t>)</w:t>
+        <w:t xml:space="preserve"> </w:t>
       </w:r>
     </w:p>
     <w:p>
@@ -3360,7 +3546,27 @@
         <w:rPr>
           <w:lang w:val="en-US"/>
         </w:rPr>
-        <w:t xml:space="preserve"> (no v-speeds supported)</w:t>
+        <w:t xml:space="preserve"> (no v-speeds supported</w:t>
+      </w:r>
+      <w:r>
+        <w:rPr>
+          <w:lang w:val="en-US"/>
+        </w:rPr>
+        <w:t xml:space="preserve"> - not in </w:t>
+      </w:r>
+      <w:proofErr w:type="spellStart"/>
+      <w:r>
+        <w:rPr>
+          <w:lang w:val="en-US"/>
+        </w:rPr>
+        <w:t>datarefs</w:t>
+      </w:r>
+      <w:proofErr w:type="spellEnd"/>
+      <w:r>
+        <w:rPr>
+          <w:lang w:val="en-US"/>
+        </w:rPr>
+        <w:t>)</w:t>
       </w:r>
     </w:p>
     <w:p>
@@ -3381,26 +3587,6 @@
         </w:rPr>
         <w:t>Twin Otter Version 2</w:t>
       </w:r>
-      <w:r>
-        <w:rPr>
-          <w:lang w:val="en-US"/>
-        </w:rPr>
-        <w:t xml:space="preserve"> (Seatbelt and Non-Smoking signs not setting </w:t>
-      </w:r>
-      <w:proofErr w:type="spellStart"/>
-      <w:r>
-        <w:rPr>
-          <w:lang w:val="en-US"/>
-        </w:rPr>
-        <w:t>Dataref</w:t>
-      </w:r>
-      <w:proofErr w:type="spellEnd"/>
-      <w:r>
-        <w:rPr>
-          <w:lang w:val="en-US"/>
-        </w:rPr>
-        <w:t>)</w:t>
-      </w:r>
     </w:p>
     <w:p>
       <w:pPr>
@@ -3418,6 +3604,12 @@
         <w:rPr>
           <w:lang w:val="en-US"/>
         </w:rPr>
+        <w:t xml:space="preserve">Freeware </w:t>
+      </w:r>
+      <w:r>
+        <w:rPr>
+          <w:lang w:val="en-US"/>
+        </w:rPr>
         <w:t>Douglas C-47</w:t>
       </w:r>
     </w:p>
@@ -3476,6 +3668,71 @@
           <w:lang w:val="en-US"/>
         </w:rPr>
         <w:t>ERJ-140</w:t>
+      </w:r>
+    </w:p>
+    <w:p>
+      <w:pPr>
+        <w:pStyle w:val="Listenabsatz"/>
+        <w:numPr>
+          <w:ilvl w:val="0"/>
+          <w:numId w:val="6"/>
+        </w:numPr>
+        <w:spacing w:after="0"/>
+        <w:rPr>
+          <w:lang w:val="en-US"/>
+        </w:rPr>
+      </w:pPr>
+      <w:proofErr w:type="spellStart"/>
+      <w:r>
+        <w:rPr>
+          <w:lang w:val="en-US"/>
+        </w:rPr>
+        <w:t>Carenado</w:t>
+      </w:r>
+      <w:proofErr w:type="spellEnd"/>
+      <w:r>
+        <w:rPr>
+          <w:lang w:val="en-US"/>
+        </w:rPr>
+        <w:t xml:space="preserve"> Do-228</w:t>
+      </w:r>
+    </w:p>
+    <w:p>
+      <w:pPr>
+        <w:pStyle w:val="Listenabsatz"/>
+        <w:numPr>
+          <w:ilvl w:val="0"/>
+          <w:numId w:val="6"/>
+        </w:numPr>
+        <w:spacing w:after="0"/>
+        <w:rPr>
+          <w:lang w:val="en-US"/>
+        </w:rPr>
+      </w:pPr>
+      <w:r>
+        <w:rPr>
+          <w:lang w:val="en-US"/>
+        </w:rPr>
+        <w:t>Freeware Do-328</w:t>
+      </w:r>
+    </w:p>
+    <w:p>
+      <w:pPr>
+        <w:pStyle w:val="Listenabsatz"/>
+        <w:numPr>
+          <w:ilvl w:val="0"/>
+          <w:numId w:val="6"/>
+        </w:numPr>
+        <w:spacing w:after="0"/>
+        <w:rPr>
+          <w:lang w:val="en-US"/>
+        </w:rPr>
+      </w:pPr>
+      <w:r>
+        <w:rPr>
+          <w:lang w:val="en-US"/>
+        </w:rPr>
+        <w:t>Let-410</w:t>
       </w:r>
     </w:p>
     <w:p>
@@ -4236,7 +4493,57 @@
         <w:rPr>
           <w:lang w:val="en-US"/>
         </w:rPr>
-        <w:t xml:space="preserve">Remember that fun is subjective. If you don't like certain call outs, you can simply remove the individual mp3 file. No need to renumber the sound files, Ivy is not that picky. If you don't like </w:t>
+        <w:t xml:space="preserve">Remember that fun is subjective. If you don't like certain call outs, you can simply remove the individual </w:t>
+      </w:r>
+      <w:r>
+        <w:rPr>
+          <w:lang w:val="en-US"/>
+        </w:rPr>
+        <w:t>audio</w:t>
+      </w:r>
+      <w:r>
+        <w:rPr>
+          <w:lang w:val="en-US"/>
+        </w:rPr>
+        <w:t xml:space="preserve"> file</w:t>
+      </w:r>
+      <w:r>
+        <w:rPr>
+          <w:lang w:val="en-US"/>
+        </w:rPr>
+        <w:t>, if the end on "_#.</w:t>
+      </w:r>
+      <w:proofErr w:type="spellStart"/>
+      <w:r>
+        <w:rPr>
+          <w:lang w:val="en-US"/>
+        </w:rPr>
+        <w:t>ogg</w:t>
+      </w:r>
+      <w:proofErr w:type="spellEnd"/>
+      <w:r>
+        <w:rPr>
+          <w:lang w:val="en-US"/>
+        </w:rPr>
+        <w:t>"</w:t>
+      </w:r>
+      <w:r>
+        <w:rPr>
+          <w:lang w:val="en-US"/>
+        </w:rPr>
+        <w:t>.</w:t>
+      </w:r>
+      <w:r>
+        <w:rPr>
+          <w:lang w:val="en-US"/>
+        </w:rPr>
+        <w:t xml:space="preserve"> </w:t>
+      </w:r>
+      <w:r>
+        <w:rPr>
+          <w:lang w:val="en-US"/>
+        </w:rPr>
+        <w:t xml:space="preserve">If you don't like </w:t>
       </w:r>
       <w:r>
         <w:rPr>
@@ -4361,7 +4668,252 @@
         <w:rPr>
           <w:lang w:val="en-US"/>
         </w:rPr>
-        <w:t>Any other sounds were taken from freesound.org, where all chose</w:t>
+        <w:t>This software is published under the GNU General Public License v3. Remember that this gives yo</w:t>
+      </w:r>
+      <w:r>
+        <w:rPr>
+          <w:lang w:val="en-US"/>
+        </w:rPr>
+        <w:t>u no warranty for functionality and by using this software, you yourself take the full responsibility for any fatalities caused by any bugs.</w:t>
+      </w:r>
+    </w:p>
+    <w:p>
+      <w:pPr>
+        <w:spacing w:after="0"/>
+        <w:rPr>
+          <w:lang w:val="en-US"/>
+        </w:rPr>
+      </w:pPr>
+    </w:p>
+    <w:p>
+      <w:pPr>
+        <w:spacing w:after="0"/>
+        <w:rPr>
+          <w:lang w:val="en-US"/>
+        </w:rPr>
+      </w:pPr>
+      <w:r>
+        <w:rPr>
+          <w:lang w:val="en-US"/>
+        </w:rPr>
+        <w:t xml:space="preserve">This software was </w:t>
+      </w:r>
+      <w:r>
+        <w:rPr>
+          <w:b/>
+          <w:lang w:val="en-US"/>
+        </w:rPr>
+        <w:t>not</w:t>
+      </w:r>
+      <w:r>
+        <w:rPr>
+          <w:lang w:val="en-US"/>
+        </w:rPr>
+        <w:t xml:space="preserve"> written by a professional pilot. It does </w:t>
+      </w:r>
+      <w:r>
+        <w:rPr>
+          <w:b/>
+          <w:lang w:val="en-US"/>
+        </w:rPr>
+        <w:t>not</w:t>
+      </w:r>
+      <w:r>
+        <w:rPr>
+          <w:lang w:val="en-US"/>
+        </w:rPr>
+        <w:t xml:space="preserve"> follow any real life procedures and is </w:t>
+      </w:r>
+      <w:r>
+        <w:rPr>
+          <w:b/>
+          <w:lang w:val="en-US"/>
+        </w:rPr>
+        <w:t>not</w:t>
+      </w:r>
+      <w:r>
+        <w:rPr>
+          <w:lang w:val="en-US"/>
+        </w:rPr>
+        <w:t xml:space="preserve"> safe fo</w:t>
+      </w:r>
+      <w:r>
+        <w:rPr>
+          <w:lang w:val="en-US"/>
+        </w:rPr>
+        <w:t>r flight training. If you cause</w:t>
+      </w:r>
+      <w:r>
+        <w:rPr>
+          <w:lang w:val="en-US"/>
+        </w:rPr>
+        <w:t xml:space="preserve"> a fatal crash, because you followed Ivy's suggestions, we might co</w:t>
+      </w:r>
+      <w:r>
+        <w:rPr>
+          <w:lang w:val="en-US"/>
+        </w:rPr>
+        <w:t>nsider your nomination for the Darwin A</w:t>
+      </w:r>
+      <w:r>
+        <w:rPr>
+          <w:lang w:val="en-US"/>
+        </w:rPr>
+        <w:t>ward.</w:t>
+      </w:r>
+    </w:p>
+    <w:p>
+      <w:pPr>
+        <w:spacing w:after="0"/>
+        <w:rPr>
+          <w:lang w:val="en-US"/>
+        </w:rPr>
+      </w:pPr>
+    </w:p>
+    <w:p>
+      <w:pPr>
+        <w:spacing w:after="0"/>
+        <w:rPr>
+          <w:lang w:val="en-US"/>
+        </w:rPr>
+      </w:pPr>
+      <w:r>
+        <w:rPr>
+          <w:lang w:val="en-US"/>
+        </w:rPr>
+        <w:t xml:space="preserve">Many animals were hurt during the creation of this product. Deere were hit on the runway, birds were soaked into the engine. Most of them are better now. Even though the turkey was too well done. </w:t>
+      </w:r>
+      <w:r>
+        <w:rPr>
+          <w:lang w:val="en-US"/>
+        </w:rPr>
+        <w:t xml:space="preserve"> </w:t>
+      </w:r>
+      <w:r>
+        <w:rPr>
+          <w:lang w:val="en-US"/>
+        </w:rPr>
+        <w:t xml:space="preserve">Not all virtual pilots yet recovered from the injuries of countless crashes that were used to train Ivy's supervision talents. </w:t>
+      </w:r>
+      <w:r>
+        <w:rPr>
+          <w:lang w:val="en-US"/>
+        </w:rPr>
+        <w:t>A</w:t>
+      </w:r>
+      <w:r>
+        <w:rPr>
+          <w:lang w:val="en-US"/>
+        </w:rPr>
+        <w:t xml:space="preserve">s freeware does not produce any income, we cannot afford to pay them a doctor. </w:t>
+      </w:r>
+      <w:r>
+        <w:rPr>
+          <w:lang w:val="en-US"/>
+        </w:rPr>
+        <w:t xml:space="preserve">Yes, you should feel bad about that! </w:t>
+      </w:r>
+    </w:p>
+    <w:p>
+      <w:pPr>
+        <w:spacing w:after="0"/>
+        <w:rPr>
+          <w:lang w:val="en-US"/>
+        </w:rPr>
+      </w:pPr>
+    </w:p>
+    <w:p>
+      <w:pPr>
+        <w:spacing w:after="0"/>
+        <w:rPr>
+          <w:b/>
+          <w:sz w:val="28"/>
+          <w:szCs w:val="28"/>
+          <w:lang w:val="en-US"/>
+        </w:rPr>
+      </w:pPr>
+      <w:r>
+        <w:rPr>
+          <w:b/>
+          <w:sz w:val="28"/>
+          <w:szCs w:val="28"/>
+          <w:lang w:val="en-US"/>
+        </w:rPr>
+        <w:t>References</w:t>
+      </w:r>
+    </w:p>
+    <w:p>
+      <w:pPr>
+        <w:spacing w:after="0"/>
+        <w:rPr>
+          <w:lang w:val="en-US"/>
+        </w:rPr>
+      </w:pPr>
+    </w:p>
+    <w:p>
+      <w:pPr>
+        <w:spacing w:after="0"/>
+        <w:rPr>
+          <w:lang w:val="en-US"/>
+        </w:rPr>
+      </w:pPr>
+      <w:r>
+        <w:rPr>
+          <w:lang w:val="en-US"/>
+        </w:rPr>
+        <w:t>The passenger screaming was taken from freesound.org under the attribution license:</w:t>
+      </w:r>
+      <w:r>
+        <w:rPr>
+          <w:lang w:val="en-US"/>
+        </w:rPr>
+        <w:br/>
+      </w:r>
+      <w:r>
+        <w:rPr>
+          <w:lang w:val="en-US"/>
+        </w:rPr>
+        <w:t>https://freesound.org/people/InspectorJ/sounds/421852/</w:t>
+      </w:r>
+    </w:p>
+    <w:p>
+      <w:pPr>
+        <w:spacing w:after="0"/>
+        <w:rPr>
+          <w:lang w:val="en-US"/>
+        </w:rPr>
+      </w:pPr>
+    </w:p>
+    <w:p>
+      <w:pPr>
+        <w:spacing w:after="0"/>
+        <w:rPr>
+          <w:lang w:val="en-US"/>
+        </w:rPr>
+      </w:pPr>
+      <w:r>
+        <w:rPr>
+          <w:lang w:val="en-US"/>
+        </w:rPr>
+        <w:t>The</w:t>
+      </w:r>
+      <w:r>
+        <w:rPr>
+          <w:lang w:val="en-US"/>
+        </w:rPr>
+        <w:t xml:space="preserve"> other sounds were </w:t>
+      </w:r>
+      <w:r>
+        <w:rPr>
+          <w:lang w:val="en-US"/>
+        </w:rPr>
+        <w:t xml:space="preserve">also </w:t>
+      </w:r>
+      <w:r>
+        <w:rPr>
+          <w:lang w:val="en-US"/>
+        </w:rPr>
+        <w:t>taken from freesound.org, where all chose</w:t>
       </w:r>
       <w:r>
         <w:rPr>
@@ -4379,175 +4931,16 @@
         <w:rPr>
           <w:lang w:val="en-US"/>
         </w:rPr>
-        <w:t>the creative commons 0 license. One sound was taken from GNU GPL licensed software (</w:t>
-      </w:r>
-      <w:proofErr w:type="spellStart"/>
-      <w:r>
-        <w:rPr>
-          <w:lang w:val="en-US"/>
-        </w:rPr>
-        <w:t>WeakAuras</w:t>
-      </w:r>
-      <w:proofErr w:type="spellEnd"/>
-      <w:r>
-        <w:rPr>
-          <w:lang w:val="en-US"/>
-        </w:rPr>
-        <w:t>).</w:t>
-      </w:r>
-    </w:p>
-    <w:p>
-      <w:pPr>
-        <w:spacing w:after="0"/>
-        <w:rPr>
-          <w:lang w:val="en-US"/>
-        </w:rPr>
-      </w:pPr>
-    </w:p>
-    <w:p>
-      <w:pPr>
-        <w:spacing w:after="0"/>
-        <w:rPr>
-          <w:lang w:val="en-US"/>
-        </w:rPr>
-      </w:pPr>
-      <w:r>
-        <w:rPr>
-          <w:lang w:val="en-US"/>
-        </w:rPr>
-        <w:t>This software is published under the GNU General Public License v3. Remember that this gives yo</w:t>
-      </w:r>
-      <w:r>
-        <w:rPr>
-          <w:lang w:val="en-US"/>
-        </w:rPr>
-        <w:t>u no warranty for functionality and by using this software, you yourself take the full responsibility for any fatalities caused by any bugs.</w:t>
-      </w:r>
-    </w:p>
-    <w:p>
-      <w:pPr>
-        <w:spacing w:after="0"/>
-        <w:rPr>
-          <w:lang w:val="en-US"/>
-        </w:rPr>
-      </w:pPr>
-    </w:p>
-    <w:p>
-      <w:pPr>
-        <w:spacing w:after="0"/>
-        <w:rPr>
-          <w:lang w:val="en-US"/>
-        </w:rPr>
-      </w:pPr>
-      <w:r>
-        <w:rPr>
-          <w:lang w:val="en-US"/>
-        </w:rPr>
-        <w:t xml:space="preserve">This software was </w:t>
-      </w:r>
-      <w:r>
-        <w:rPr>
-          <w:b/>
-          <w:lang w:val="en-US"/>
-        </w:rPr>
-        <w:t>not</w:t>
-      </w:r>
-      <w:r>
-        <w:rPr>
-          <w:lang w:val="en-US"/>
-        </w:rPr>
-        <w:t xml:space="preserve"> written by a professional pilot. It does </w:t>
-      </w:r>
-      <w:r>
-        <w:rPr>
-          <w:b/>
-          <w:lang w:val="en-US"/>
-        </w:rPr>
-        <w:t>not</w:t>
-      </w:r>
-      <w:r>
-        <w:rPr>
-          <w:lang w:val="en-US"/>
-        </w:rPr>
-        <w:t xml:space="preserve"> follow any real life procedures and is </w:t>
-      </w:r>
-      <w:r>
-        <w:rPr>
-          <w:b/>
-          <w:lang w:val="en-US"/>
-        </w:rPr>
-        <w:t>not</w:t>
-      </w:r>
-      <w:r>
-        <w:rPr>
-          <w:lang w:val="en-US"/>
-        </w:rPr>
-        <w:t xml:space="preserve"> safe fo</w:t>
-      </w:r>
-      <w:r>
-        <w:rPr>
-          <w:lang w:val="en-US"/>
-        </w:rPr>
-        <w:t>r flight training. If you cause</w:t>
-      </w:r>
-      <w:r>
-        <w:rPr>
-          <w:lang w:val="en-US"/>
-        </w:rPr>
-        <w:t xml:space="preserve"> a fatal crash, because you followed Ivy's suggestions, we might co</w:t>
-      </w:r>
-      <w:r>
-        <w:rPr>
-          <w:lang w:val="en-US"/>
-        </w:rPr>
-        <w:t>nsider your nomination for the Darwin A</w:t>
-      </w:r>
-      <w:r>
-        <w:rPr>
-          <w:lang w:val="en-US"/>
-        </w:rPr>
-        <w:t>ward.</w:t>
-      </w:r>
-    </w:p>
-    <w:p>
-      <w:pPr>
-        <w:spacing w:after="0"/>
-        <w:rPr>
-          <w:lang w:val="en-US"/>
-        </w:rPr>
-      </w:pPr>
-    </w:p>
-    <w:p>
-      <w:pPr>
-        <w:spacing w:after="0"/>
-        <w:rPr>
-          <w:lang w:val="en-US"/>
-        </w:rPr>
-      </w:pPr>
-      <w:r>
-        <w:rPr>
-          <w:lang w:val="en-US"/>
-        </w:rPr>
-        <w:t xml:space="preserve">Many animals were hurt during the creation of this product. Deere were hit on the runway, birds were soaked into the engine. Most of them are better now. Even though the turkey was too well done. </w:t>
-      </w:r>
-      <w:r>
-        <w:rPr>
-          <w:lang w:val="en-US"/>
-        </w:rPr>
-        <w:t xml:space="preserve"> </w:t>
-      </w:r>
-      <w:r>
-        <w:rPr>
-          <w:lang w:val="en-US"/>
-        </w:rPr>
-        <w:t xml:space="preserve">Not all virtual pilots yet recovered from the injuries of countless crashes that were used to train Ivy's supervision talents. However, as freeware does not produce any income, we cannot afford to pay them a doctor. </w:t>
-      </w:r>
-      <w:r>
-        <w:rPr>
-          <w:lang w:val="en-US"/>
-        </w:rPr>
-        <w:t xml:space="preserve">Yes, you should feel bad about that! </w:t>
-      </w:r>
+        <w:t>the creative commons 0 license.</w:t>
+      </w:r>
+    </w:p>
+    <w:p>
+      <w:pPr>
+        <w:spacing w:after="0"/>
+        <w:rPr>
+          <w:lang w:val="en-US"/>
+        </w:rPr>
+      </w:pPr>
     </w:p>
     <w:p>
       <w:pPr>
@@ -4654,6 +5047,44 @@
         <w:rPr>
           <w:lang w:val="en-US"/>
         </w:rPr>
+        <w:t>dataref</w:t>
+      </w:r>
+      <w:r>
+        <w:rPr>
+          <w:lang w:val="en-US"/>
+        </w:rPr>
+        <w:t>s</w:t>
+      </w:r>
+      <w:proofErr w:type="spellEnd"/>
+      <w:r>
+        <w:rPr>
+          <w:lang w:val="en-US"/>
+        </w:rPr>
+        <w:t xml:space="preserve"> are floats, so is their value.</w:t>
+      </w:r>
+      <w:r>
+        <w:rPr>
+          <w:lang w:val="en-US"/>
+        </w:rPr>
+        <w:t xml:space="preserve"> </w:t>
+      </w:r>
+      <w:r>
+        <w:rPr>
+          <w:lang w:val="en-US"/>
+        </w:rPr>
+        <w:t>P</w:t>
+      </w:r>
+      <w:r>
+        <w:rPr>
+          <w:lang w:val="en-US"/>
+        </w:rPr>
+        <w:t xml:space="preserve">ositions must be integer (Ivy say numbers does not support floats). V-Speed </w:t>
+      </w:r>
+      <w:proofErr w:type="spellStart"/>
+      <w:r>
+        <w:rPr>
+          <w:lang w:val="en-US"/>
+        </w:rPr>
         <w:t>datarefs</w:t>
       </w:r>
       <w:proofErr w:type="spellEnd"/>
@@ -4661,7 +5092,43 @@
         <w:rPr>
           <w:lang w:val="en-US"/>
         </w:rPr>
-        <w:t xml:space="preserve"> are floats, so is their value, positions must be integer (Ivy say numbers does not support floats). V-Speed </w:t>
+        <w:t xml:space="preserve"> must be integer. There is a workaround in place for the Rotate MD-80, which uses an array of floats for the v-speeds.</w:t>
+      </w:r>
+    </w:p>
+    <w:p>
+      <w:pPr>
+        <w:spacing w:after="0"/>
+        <w:rPr>
+          <w:lang w:val="en-US"/>
+        </w:rPr>
+      </w:pPr>
+    </w:p>
+    <w:p>
+      <w:pPr>
+        <w:spacing w:after="0"/>
+        <w:rPr>
+          <w:lang w:val="en-US"/>
+        </w:rPr>
+      </w:pPr>
+      <w:r>
+        <w:rPr>
+          <w:lang w:val="en-US"/>
+        </w:rPr>
+        <w:t>Everything that is not defined in your .</w:t>
+      </w:r>
+      <w:proofErr w:type="spellStart"/>
+      <w:r>
+        <w:rPr>
+          <w:lang w:val="en-US"/>
+        </w:rPr>
+        <w:t>ini</w:t>
+      </w:r>
+      <w:proofErr w:type="spellEnd"/>
+      <w:r>
+        <w:rPr>
+          <w:lang w:val="en-US"/>
+        </w:rPr>
+        <w:t xml:space="preserve"> file will be filled with default settings, i.e., aircraft specific settings are all disabled by default. Hence, you only need to enter the stuff you need. So for example if your aircraft has no </w:t>
       </w:r>
       <w:proofErr w:type="spellStart"/>
       <w:r>
@@ -4675,29 +5142,157 @@
         <w:rPr>
           <w:lang w:val="en-US"/>
         </w:rPr>
-        <w:t xml:space="preserve"> must be integer. There is a workaround in place for the Rotate MD-80, which uses an array of floats for the v-speeds.</w:t>
-      </w:r>
-    </w:p>
-    <w:p>
-      <w:pPr>
-        <w:spacing w:after="0"/>
-        <w:rPr>
-          <w:lang w:val="en-US"/>
-        </w:rPr>
-      </w:pPr>
-    </w:p>
-    <w:p>
-      <w:pPr>
-        <w:spacing w:after="0"/>
-        <w:rPr>
-          <w:lang w:val="en-US"/>
-        </w:rPr>
-      </w:pPr>
-      <w:r>
-        <w:rPr>
-          <w:lang w:val="en-US"/>
-        </w:rPr>
-        <w:t>Everything that is not defined in your .</w:t>
+        <w:t xml:space="preserve"> for V-Speeds, just skip it. You do not even need to disable it.</w:t>
+      </w:r>
+    </w:p>
+    <w:p>
+      <w:pPr>
+        <w:spacing w:after="0"/>
+        <w:rPr>
+          <w:lang w:val="en-US"/>
+        </w:rPr>
+      </w:pPr>
+    </w:p>
+    <w:p>
+      <w:pPr>
+        <w:spacing w:after="0"/>
+        <w:rPr>
+          <w:lang w:val="en-US"/>
+        </w:rPr>
+      </w:pPr>
+      <w:r>
+        <w:rPr>
+          <w:lang w:val="en-US"/>
+        </w:rPr>
+        <w:t xml:space="preserve">There are two ways to find the configuration parameters that are necessary for individual aircraft configuration. The first one is to use the x-plane </w:t>
+      </w:r>
+      <w:proofErr w:type="spellStart"/>
+      <w:r>
+        <w:rPr>
+          <w:lang w:val="en-US"/>
+        </w:rPr>
+        <w:t>dataref</w:t>
+      </w:r>
+      <w:proofErr w:type="spellEnd"/>
+      <w:r>
+        <w:rPr>
+          <w:lang w:val="en-US"/>
+        </w:rPr>
+        <w:t xml:space="preserve"> editor plug-in (recommended). However, if you do not want to bother with additional plug-ins, Ivy should give you the tools you need for flaps and slats. There are no defaults for V-Speeds, so you really have to search for them in the </w:t>
+      </w:r>
+      <w:proofErr w:type="spellStart"/>
+      <w:r>
+        <w:rPr>
+          <w:lang w:val="en-US"/>
+        </w:rPr>
+        <w:t>dataref</w:t>
+      </w:r>
+      <w:proofErr w:type="spellEnd"/>
+      <w:r>
+        <w:rPr>
+          <w:lang w:val="en-US"/>
+        </w:rPr>
+        <w:t xml:space="preserve"> editor or ask the author of the aircraft.</w:t>
+      </w:r>
+    </w:p>
+    <w:p>
+      <w:pPr>
+        <w:spacing w:after="0"/>
+        <w:rPr>
+          <w:lang w:val="en-US"/>
+        </w:rPr>
+      </w:pPr>
+    </w:p>
+    <w:p>
+      <w:pPr>
+        <w:spacing w:after="0"/>
+        <w:rPr>
+          <w:lang w:val="en-US"/>
+        </w:rPr>
+      </w:pPr>
+      <w:r>
+        <w:rPr>
+          <w:lang w:val="en-US"/>
+        </w:rPr>
+        <w:t xml:space="preserve">If you enable the Ivy Output from the </w:t>
+      </w:r>
+      <w:proofErr w:type="spellStart"/>
+      <w:r>
+        <w:rPr>
+          <w:lang w:val="en-US"/>
+        </w:rPr>
+        <w:t>plugins</w:t>
+      </w:r>
+      <w:proofErr w:type="spellEnd"/>
+      <w:r>
+        <w:rPr>
+          <w:lang w:val="en-US"/>
+        </w:rPr>
+        <w:t xml:space="preserve"> menu, the first row gives you the aircraft name defined in the .</w:t>
+      </w:r>
+      <w:proofErr w:type="spellStart"/>
+      <w:r>
+        <w:rPr>
+          <w:lang w:val="en-US"/>
+        </w:rPr>
+        <w:t>acf</w:t>
+      </w:r>
+      <w:proofErr w:type="spellEnd"/>
+      <w:r>
+        <w:rPr>
+          <w:lang w:val="en-US"/>
+        </w:rPr>
+        <w:t xml:space="preserve"> file</w:t>
+      </w:r>
+      <w:r>
+        <w:rPr>
+          <w:lang w:val="en-US"/>
+        </w:rPr>
+        <w:t xml:space="preserve"> plus the tail number</w:t>
+      </w:r>
+      <w:r>
+        <w:rPr>
+          <w:lang w:val="en-US"/>
+        </w:rPr>
+        <w:t xml:space="preserve">. If no name </w:t>
+      </w:r>
+      <w:r>
+        <w:rPr>
+          <w:lang w:val="en-US"/>
+        </w:rPr>
+        <w:t xml:space="preserve">or tail number </w:t>
+      </w:r>
+      <w:r>
+        <w:rPr>
+          <w:lang w:val="en-US"/>
+        </w:rPr>
+        <w:t>is defined, you might want to edit your .</w:t>
+      </w:r>
+      <w:proofErr w:type="spellStart"/>
+      <w:r>
+        <w:rPr>
+          <w:lang w:val="en-US"/>
+        </w:rPr>
+        <w:t>acf</w:t>
+      </w:r>
+      <w:proofErr w:type="spellEnd"/>
+      <w:r>
+        <w:rPr>
+          <w:lang w:val="en-US"/>
+        </w:rPr>
+        <w:t xml:space="preserve"> file or use plane maker to enter a valid aircraft name. The second row gives you the </w:t>
+      </w:r>
+      <w:r>
+        <w:rPr>
+          <w:lang w:val="en-US"/>
+        </w:rPr>
+        <w:t xml:space="preserve">aircraft </w:t>
+      </w:r>
+      <w:r>
+        <w:rPr>
+          <w:lang w:val="en-US"/>
+        </w:rPr>
+        <w:t>name of the .</w:t>
       </w:r>
       <w:proofErr w:type="spellStart"/>
       <w:r>
@@ -4711,135 +5306,13 @@
         <w:rPr>
           <w:lang w:val="en-US"/>
         </w:rPr>
-        <w:t xml:space="preserve"> file will be filled with default settings, i.e., aircraft specific settings are all disabled by default. Hence, you only need to enter the stuff you need. So for example if your aircraft has no </w:t>
-      </w:r>
-      <w:proofErr w:type="spellStart"/>
-      <w:r>
-        <w:rPr>
-          <w:lang w:val="en-US"/>
-        </w:rPr>
-        <w:t>datarefs</w:t>
-      </w:r>
-      <w:proofErr w:type="spellEnd"/>
-      <w:r>
-        <w:rPr>
-          <w:lang w:val="en-US"/>
-        </w:rPr>
-        <w:t xml:space="preserve"> for V-Speeds, just skip it. You do not even need to disable it.</w:t>
-      </w:r>
-    </w:p>
-    <w:p>
-      <w:pPr>
-        <w:spacing w:after="0"/>
-        <w:rPr>
-          <w:lang w:val="en-US"/>
-        </w:rPr>
-      </w:pPr>
-    </w:p>
-    <w:p>
-      <w:pPr>
-        <w:spacing w:after="0"/>
-        <w:rPr>
-          <w:lang w:val="en-US"/>
-        </w:rPr>
-      </w:pPr>
-      <w:r>
-        <w:rPr>
-          <w:lang w:val="en-US"/>
-        </w:rPr>
-        <w:t xml:space="preserve">There are two ways to find the configuration parameters that are necessary for individual aircraft configuration. The first one is to use the x-plane </w:t>
-      </w:r>
-      <w:proofErr w:type="spellStart"/>
-      <w:r>
-        <w:rPr>
-          <w:lang w:val="en-US"/>
-        </w:rPr>
-        <w:t>dataref</w:t>
-      </w:r>
-      <w:proofErr w:type="spellEnd"/>
-      <w:r>
-        <w:rPr>
-          <w:lang w:val="en-US"/>
-        </w:rPr>
-        <w:t xml:space="preserve"> editor plug-in (recommended). However, if you do not want to bother with additional plug-ins, Ivy should give you the tools you need for flaps and slats. There are no defaults for V-Speeds, so you really have to search for them in the </w:t>
-      </w:r>
-      <w:proofErr w:type="spellStart"/>
-      <w:r>
-        <w:rPr>
-          <w:lang w:val="en-US"/>
-        </w:rPr>
-        <w:t>dataref</w:t>
-      </w:r>
-      <w:proofErr w:type="spellEnd"/>
-      <w:r>
-        <w:rPr>
-          <w:lang w:val="en-US"/>
-        </w:rPr>
-        <w:t xml:space="preserve"> editor or ask the author of the aircraft.</w:t>
-      </w:r>
-    </w:p>
-    <w:p>
-      <w:pPr>
-        <w:spacing w:after="0"/>
-        <w:rPr>
-          <w:lang w:val="en-US"/>
-        </w:rPr>
-      </w:pPr>
-    </w:p>
-    <w:p>
-      <w:pPr>
-        <w:spacing w:after="0"/>
-        <w:rPr>
-          <w:lang w:val="en-US"/>
-        </w:rPr>
-      </w:pPr>
-      <w:r>
-        <w:rPr>
-          <w:lang w:val="en-US"/>
-        </w:rPr>
-        <w:t xml:space="preserve">If you enable the Ivy Output from the </w:t>
-      </w:r>
-      <w:proofErr w:type="spellStart"/>
-      <w:r>
-        <w:rPr>
-          <w:lang w:val="en-US"/>
-        </w:rPr>
-        <w:t>plugins</w:t>
-      </w:r>
-      <w:proofErr w:type="spellEnd"/>
-      <w:r>
-        <w:rPr>
-          <w:lang w:val="en-US"/>
-        </w:rPr>
-        <w:t xml:space="preserve"> menu, the first row gives you the aircraft name defined in the .</w:t>
-      </w:r>
-      <w:proofErr w:type="spellStart"/>
-      <w:r>
-        <w:rPr>
-          <w:lang w:val="en-US"/>
-        </w:rPr>
-        <w:t>acf</w:t>
-      </w:r>
-      <w:proofErr w:type="spellEnd"/>
-      <w:r>
-        <w:rPr>
-          <w:lang w:val="en-US"/>
-        </w:rPr>
-        <w:t xml:space="preserve"> file. If no name is defined, you might want to edit your .</w:t>
-      </w:r>
-      <w:proofErr w:type="spellStart"/>
-      <w:r>
-        <w:rPr>
-          <w:lang w:val="en-US"/>
-        </w:rPr>
-        <w:t>acf</w:t>
-      </w:r>
-      <w:proofErr w:type="spellEnd"/>
-      <w:r>
-        <w:rPr>
-          <w:lang w:val="en-US"/>
-        </w:rPr>
-        <w:t xml:space="preserve"> file or use plane maker to enter a valid aircraft name. The second row gives you the name of the .</w:t>
+        <w:t xml:space="preserve"> file loaded.</w:t>
+      </w:r>
+      <w:r>
+        <w:rPr>
+          <w:lang w:val="en-US"/>
+        </w:rPr>
+        <w:t xml:space="preserve"> If everything works well, this is the string you entered in your .</w:t>
       </w:r>
       <w:proofErr w:type="spellStart"/>
       <w:r>
@@ -4853,7 +5326,13 @@
         <w:rPr>
           <w:lang w:val="en-US"/>
         </w:rPr>
-        <w:t xml:space="preserve"> file loaded. If no .</w:t>
+        <w:t xml:space="preserve"> file.</w:t>
+      </w:r>
+      <w:r>
+        <w:rPr>
+          <w:lang w:val="en-US"/>
+        </w:rPr>
+        <w:t xml:space="preserve"> If no .</w:t>
       </w:r>
       <w:proofErr w:type="spellStart"/>
       <w:r>
@@ -5114,7 +5593,19 @@
         <w:rPr>
           <w:lang w:val="en-US"/>
         </w:rPr>
-        <w:t>3. You need to define the Aircraft name. It is not necessary to enter the full name, a part that is unique is fully sufficient.</w:t>
+        <w:t>3. You need to define the a</w:t>
+      </w:r>
+      <w:r>
+        <w:rPr>
+          <w:lang w:val="en-US"/>
+        </w:rPr>
+        <w:t>ircraft name. It is not necessary to enter the full name, a part that is unique is fully sufficient.</w:t>
+      </w:r>
+      <w:r>
+        <w:rPr>
+          <w:lang w:val="en-US"/>
+        </w:rPr>
+        <w:t xml:space="preserve"> If there is no aircraft name, use the tail number. I look in both, as some aircraft authors tend to enter just one of them.</w:t>
       </w:r>
     </w:p>
     <w:p>
@@ -5479,19 +5970,7 @@
         <w:rPr>
           <w:lang w:val="en-US"/>
         </w:rPr>
-        <w:t xml:space="preserve">Using the flaps handle </w:t>
-      </w:r>
-      <w:r>
-        <w:rPr>
-          <w:lang w:val="en-US"/>
-        </w:rPr>
-        <w:t>should (if implemented properly)</w:t>
-      </w:r>
-      <w:r>
-        <w:rPr>
-          <w:lang w:val="en-US"/>
-        </w:rPr>
-        <w:t xml:space="preserve"> give immediate response, while flap1_deploy_ratio will give a response when the flaps indeed reached the desired position. Some more complex aircraft use multiple flaps, then you have no other choice than using the flaps handle position.</w:t>
+        <w:t>Some more complex aircraft use multiple flaps, then you have no other choice than using the flaps handle position.</w:t>
       </w:r>
     </w:p>
     <w:p>
@@ -6047,43 +6526,48 @@
           <w:lang w:val="en-US"/>
         </w:rPr>
       </w:pPr>
-      <w:proofErr w:type="spellStart"/>
       <w:r>
         <w:rPr>
           <w:rFonts w:ascii="Courier New" w:hAnsi="Courier New" w:cs="Courier New"/>
           <w:lang w:val="en-US"/>
         </w:rPr>
-        <w:t>vr_static</w:t>
-      </w:r>
-      <w:proofErr w:type="spellEnd"/>
+        <w:t>v2</w:t>
+      </w:r>
       <w:r>
         <w:rPr>
           <w:rFonts w:ascii="Courier New" w:hAnsi="Courier New" w:cs="Courier New"/>
           <w:lang w:val="en-US"/>
         </w:rPr>
-        <w:t xml:space="preserve"> = 130</w:t>
-      </w:r>
-    </w:p>
-    <w:p>
-      <w:pPr>
-        <w:spacing w:after="0"/>
-        <w:rPr>
-          <w:lang w:val="en-US"/>
-        </w:rPr>
-      </w:pPr>
-    </w:p>
-    <w:p>
-      <w:pPr>
-        <w:spacing w:after="0"/>
-        <w:rPr>
-          <w:lang w:val="en-US"/>
-        </w:rPr>
-      </w:pPr>
-      <w:r>
-        <w:rPr>
-          <w:lang w:val="en-US"/>
-        </w:rPr>
-        <w:t xml:space="preserve">No need to enable anything, the enable entry only enables </w:t>
+        <w:t>_static = 130</w:t>
+      </w:r>
+    </w:p>
+    <w:p>
+      <w:pPr>
+        <w:spacing w:after="0"/>
+        <w:rPr>
+          <w:lang w:val="en-US"/>
+        </w:rPr>
+      </w:pPr>
+    </w:p>
+    <w:p>
+      <w:pPr>
+        <w:spacing w:after="0"/>
+        <w:rPr>
+          <w:lang w:val="en-US"/>
+        </w:rPr>
+      </w:pPr>
+      <w:r>
+        <w:rPr>
+          <w:b/>
+          <w:lang w:val="en-US"/>
+        </w:rPr>
+        <w:t>No need to enable anything</w:t>
+      </w:r>
+      <w:r>
+        <w:rPr>
+          <w:lang w:val="en-US"/>
+        </w:rPr>
+        <w:t xml:space="preserve">, the enable entry only enables </w:t>
       </w:r>
       <w:proofErr w:type="spellStart"/>
       <w:r>
@@ -6110,7 +6594,6 @@
     </w:p>
     <w:p>
       <w:pPr>
-        <w:spacing w:after="0"/>
         <w:rPr>
           <w:b/>
           <w:lang w:val="en-US"/>
@@ -6121,6 +6604,23 @@
           <w:b/>
           <w:lang w:val="en-US"/>
         </w:rPr>
+        <w:br w:type="page"/>
+      </w:r>
+    </w:p>
+    <w:p>
+      <w:pPr>
+        <w:spacing w:after="0"/>
+        <w:rPr>
+          <w:b/>
+          <w:lang w:val="en-US"/>
+        </w:rPr>
+      </w:pPr>
+      <w:r>
+        <w:rPr>
+          <w:b/>
+          <w:lang w:val="en-US"/>
+        </w:rPr>
+        <w:lastRenderedPageBreak/>
         <w:t xml:space="preserve">V-Speeds via </w:t>
       </w:r>
       <w:proofErr w:type="spellStart"/>
@@ -6378,6 +6878,12 @@
           <w:lang w:val="en-US"/>
         </w:rPr>
         <w:t>, even if you just have a single one.</w:t>
+      </w:r>
+      <w:r>
+        <w:rPr>
+          <w:lang w:val="en-US"/>
+        </w:rPr>
+        <w:t xml:space="preserve"> There are no comments within the file, because then every string is considered to contain spaces until the '#'. </w:t>
       </w:r>
     </w:p>
     <w:p>
@@ -6599,7 +7105,57 @@
           <w:szCs w:val="16"/>
           <w:lang w:val="en-US" w:eastAsia="de-AT"/>
         </w:rPr>
-        <w:t xml:space="preserve"> = 2.0                     # Minimum vertical g-force that will trigger ivy to call ouch when hitting a bump on the ground</w:t>
+        <w:t xml:space="preserve"> = 2.0                     # Minimum vertical g-force that will trigger ivy to call ouch when</w:t>
+      </w:r>
+    </w:p>
+    <w:p>
+      <w:pPr>
+        <w:tabs>
+          <w:tab w:val="left" w:pos="916"/>
+          <w:tab w:val="left" w:pos="1832"/>
+          <w:tab w:val="left" w:pos="2748"/>
+          <w:tab w:val="left" w:pos="3664"/>
+          <w:tab w:val="left" w:pos="4580"/>
+          <w:tab w:val="left" w:pos="5496"/>
+          <w:tab w:val="left" w:pos="6412"/>
+          <w:tab w:val="left" w:pos="7328"/>
+          <w:tab w:val="left" w:pos="8244"/>
+          <w:tab w:val="left" w:pos="9160"/>
+          <w:tab w:val="left" w:pos="10076"/>
+          <w:tab w:val="left" w:pos="10992"/>
+          <w:tab w:val="left" w:pos="11908"/>
+          <w:tab w:val="left" w:pos="12824"/>
+          <w:tab w:val="left" w:pos="13740"/>
+          <w:tab w:val="left" w:pos="14656"/>
+        </w:tabs>
+        <w:spacing w:after="0" w:line="240" w:lineRule="auto"/>
+        <w:rPr>
+          <w:rFonts w:ascii="Courier New" w:eastAsia="Times New Roman" w:hAnsi="Courier New" w:cs="Courier New"/>
+          <w:color w:val="000000"/>
+          <w:sz w:val="16"/>
+          <w:szCs w:val="16"/>
+          <w:lang w:val="en-US" w:eastAsia="de-AT"/>
+        </w:rPr>
+      </w:pPr>
+      <w:r>
+        <w:rPr>
+          <w:rFonts w:ascii="Courier New" w:eastAsia="Times New Roman" w:hAnsi="Courier New" w:cs="Courier New"/>
+          <w:color w:val="000000"/>
+          <w:sz w:val="16"/>
+          <w:szCs w:val="16"/>
+          <w:lang w:val="en-US" w:eastAsia="de-AT"/>
+        </w:rPr>
+        <w:t xml:space="preserve">                                     # </w:t>
+      </w:r>
+      <w:r>
+        <w:rPr>
+          <w:rFonts w:ascii="Courier New" w:eastAsia="Times New Roman" w:hAnsi="Courier New" w:cs="Courier New"/>
+          <w:color w:val="000000"/>
+          <w:sz w:val="16"/>
+          <w:szCs w:val="16"/>
+          <w:lang w:val="en-US" w:eastAsia="de-AT"/>
+        </w:rPr>
+        <w:t>hitting a bump on the ground</w:t>
       </w:r>
     </w:p>
     <w:p>
@@ -9024,9 +9580,9 @@
     </w:lvl>
   </w:abstractNum>
   <w:abstractNum w:abstractNumId="2">
-    <w:nsid w:val="57006905"/>
+    <w:nsid w:val="4D3D678A"/>
     <w:multiLevelType w:val="hybridMultilevel"/>
-    <w:tmpl w:val="45CE42AE"/>
+    <w:tmpl w:val="BFF6C1E2"/>
     <w:lvl w:ilvl="0" w:tplc="0C070001">
       <w:start w:val="1"/>
       <w:numFmt w:val="bullet"/>
@@ -9137,9 +9693,9 @@
     </w:lvl>
   </w:abstractNum>
   <w:abstractNum w:abstractNumId="3">
-    <w:nsid w:val="5C353450"/>
+    <w:nsid w:val="57006905"/>
     <w:multiLevelType w:val="hybridMultilevel"/>
-    <w:tmpl w:val="22D46B52"/>
+    <w:tmpl w:val="45CE42AE"/>
     <w:lvl w:ilvl="0" w:tplc="0C070001">
       <w:start w:val="1"/>
       <w:numFmt w:val="bullet"/>
@@ -9250,95 +9806,9 @@
     </w:lvl>
   </w:abstractNum>
   <w:abstractNum w:abstractNumId="4">
-    <w:nsid w:val="5D5F4A41"/>
+    <w:nsid w:val="5C353450"/>
     <w:multiLevelType w:val="hybridMultilevel"/>
-    <w:tmpl w:val="D55E2F9A"/>
-    <w:lvl w:ilvl="0" w:tplc="0C07000F">
-      <w:start w:val="1"/>
-      <w:numFmt w:val="decimal"/>
-      <w:lvlText w:val="%1."/>
-      <w:lvlJc w:val="left"/>
-      <w:pPr>
-        <w:ind w:left="720" w:hanging="360"/>
-      </w:pPr>
-    </w:lvl>
-    <w:lvl w:ilvl="1" w:tplc="0C070019" w:tentative="1">
-      <w:start w:val="1"/>
-      <w:numFmt w:val="lowerLetter"/>
-      <w:lvlText w:val="%2."/>
-      <w:lvlJc w:val="left"/>
-      <w:pPr>
-        <w:ind w:left="1440" w:hanging="360"/>
-      </w:pPr>
-    </w:lvl>
-    <w:lvl w:ilvl="2" w:tplc="0C07001B" w:tentative="1">
-      <w:start w:val="1"/>
-      <w:numFmt w:val="lowerRoman"/>
-      <w:lvlText w:val="%3."/>
-      <w:lvlJc w:val="right"/>
-      <w:pPr>
-        <w:ind w:left="2160" w:hanging="180"/>
-      </w:pPr>
-    </w:lvl>
-    <w:lvl w:ilvl="3" w:tplc="0C07000F" w:tentative="1">
-      <w:start w:val="1"/>
-      <w:numFmt w:val="decimal"/>
-      <w:lvlText w:val="%4."/>
-      <w:lvlJc w:val="left"/>
-      <w:pPr>
-        <w:ind w:left="2880" w:hanging="360"/>
-      </w:pPr>
-    </w:lvl>
-    <w:lvl w:ilvl="4" w:tplc="0C070019" w:tentative="1">
-      <w:start w:val="1"/>
-      <w:numFmt w:val="lowerLetter"/>
-      <w:lvlText w:val="%5."/>
-      <w:lvlJc w:val="left"/>
-      <w:pPr>
-        <w:ind w:left="3600" w:hanging="360"/>
-      </w:pPr>
-    </w:lvl>
-    <w:lvl w:ilvl="5" w:tplc="0C07001B" w:tentative="1">
-      <w:start w:val="1"/>
-      <w:numFmt w:val="lowerRoman"/>
-      <w:lvlText w:val="%6."/>
-      <w:lvlJc w:val="right"/>
-      <w:pPr>
-        <w:ind w:left="4320" w:hanging="180"/>
-      </w:pPr>
-    </w:lvl>
-    <w:lvl w:ilvl="6" w:tplc="0C07000F" w:tentative="1">
-      <w:start w:val="1"/>
-      <w:numFmt w:val="decimal"/>
-      <w:lvlText w:val="%7."/>
-      <w:lvlJc w:val="left"/>
-      <w:pPr>
-        <w:ind w:left="5040" w:hanging="360"/>
-      </w:pPr>
-    </w:lvl>
-    <w:lvl w:ilvl="7" w:tplc="0C070019" w:tentative="1">
-      <w:start w:val="1"/>
-      <w:numFmt w:val="lowerLetter"/>
-      <w:lvlText w:val="%8."/>
-      <w:lvlJc w:val="left"/>
-      <w:pPr>
-        <w:ind w:left="5760" w:hanging="360"/>
-      </w:pPr>
-    </w:lvl>
-    <w:lvl w:ilvl="8" w:tplc="0C07001B" w:tentative="1">
-      <w:start w:val="1"/>
-      <w:numFmt w:val="lowerRoman"/>
-      <w:lvlText w:val="%9."/>
-      <w:lvlJc w:val="right"/>
-      <w:pPr>
-        <w:ind w:left="6480" w:hanging="180"/>
-      </w:pPr>
-    </w:lvl>
-  </w:abstractNum>
-  <w:abstractNum w:abstractNumId="5">
-    <w:nsid w:val="66156EA0"/>
-    <w:multiLevelType w:val="hybridMultilevel"/>
-    <w:tmpl w:val="805818FE"/>
+    <w:tmpl w:val="22D46B52"/>
     <w:lvl w:ilvl="0" w:tplc="0C070001">
       <w:start w:val="1"/>
       <w:numFmt w:val="bullet"/>
@@ -9448,7 +9918,319 @@
       </w:rPr>
     </w:lvl>
   </w:abstractNum>
+  <w:abstractNum w:abstractNumId="5">
+    <w:nsid w:val="5D5F4A41"/>
+    <w:multiLevelType w:val="hybridMultilevel"/>
+    <w:tmpl w:val="D55E2F9A"/>
+    <w:lvl w:ilvl="0" w:tplc="0C07000F">
+      <w:start w:val="1"/>
+      <w:numFmt w:val="decimal"/>
+      <w:lvlText w:val="%1."/>
+      <w:lvlJc w:val="left"/>
+      <w:pPr>
+        <w:ind w:left="720" w:hanging="360"/>
+      </w:pPr>
+    </w:lvl>
+    <w:lvl w:ilvl="1" w:tplc="0C070019" w:tentative="1">
+      <w:start w:val="1"/>
+      <w:numFmt w:val="lowerLetter"/>
+      <w:lvlText w:val="%2."/>
+      <w:lvlJc w:val="left"/>
+      <w:pPr>
+        <w:ind w:left="1440" w:hanging="360"/>
+      </w:pPr>
+    </w:lvl>
+    <w:lvl w:ilvl="2" w:tplc="0C07001B" w:tentative="1">
+      <w:start w:val="1"/>
+      <w:numFmt w:val="lowerRoman"/>
+      <w:lvlText w:val="%3."/>
+      <w:lvlJc w:val="right"/>
+      <w:pPr>
+        <w:ind w:left="2160" w:hanging="180"/>
+      </w:pPr>
+    </w:lvl>
+    <w:lvl w:ilvl="3" w:tplc="0C07000F" w:tentative="1">
+      <w:start w:val="1"/>
+      <w:numFmt w:val="decimal"/>
+      <w:lvlText w:val="%4."/>
+      <w:lvlJc w:val="left"/>
+      <w:pPr>
+        <w:ind w:left="2880" w:hanging="360"/>
+      </w:pPr>
+    </w:lvl>
+    <w:lvl w:ilvl="4" w:tplc="0C070019" w:tentative="1">
+      <w:start w:val="1"/>
+      <w:numFmt w:val="lowerLetter"/>
+      <w:lvlText w:val="%5."/>
+      <w:lvlJc w:val="left"/>
+      <w:pPr>
+        <w:ind w:left="3600" w:hanging="360"/>
+      </w:pPr>
+    </w:lvl>
+    <w:lvl w:ilvl="5" w:tplc="0C07001B" w:tentative="1">
+      <w:start w:val="1"/>
+      <w:numFmt w:val="lowerRoman"/>
+      <w:lvlText w:val="%6."/>
+      <w:lvlJc w:val="right"/>
+      <w:pPr>
+        <w:ind w:left="4320" w:hanging="180"/>
+      </w:pPr>
+    </w:lvl>
+    <w:lvl w:ilvl="6" w:tplc="0C07000F" w:tentative="1">
+      <w:start w:val="1"/>
+      <w:numFmt w:val="decimal"/>
+      <w:lvlText w:val="%7."/>
+      <w:lvlJc w:val="left"/>
+      <w:pPr>
+        <w:ind w:left="5040" w:hanging="360"/>
+      </w:pPr>
+    </w:lvl>
+    <w:lvl w:ilvl="7" w:tplc="0C070019" w:tentative="1">
+      <w:start w:val="1"/>
+      <w:numFmt w:val="lowerLetter"/>
+      <w:lvlText w:val="%8."/>
+      <w:lvlJc w:val="left"/>
+      <w:pPr>
+        <w:ind w:left="5760" w:hanging="360"/>
+      </w:pPr>
+    </w:lvl>
+    <w:lvl w:ilvl="8" w:tplc="0C07001B" w:tentative="1">
+      <w:start w:val="1"/>
+      <w:numFmt w:val="lowerRoman"/>
+      <w:lvlText w:val="%9."/>
+      <w:lvlJc w:val="right"/>
+      <w:pPr>
+        <w:ind w:left="6480" w:hanging="180"/>
+      </w:pPr>
+    </w:lvl>
+  </w:abstractNum>
   <w:abstractNum w:abstractNumId="6">
+    <w:nsid w:val="64111B5C"/>
+    <w:multiLevelType w:val="hybridMultilevel"/>
+    <w:tmpl w:val="BB3EE190"/>
+    <w:lvl w:ilvl="0" w:tplc="0C070001">
+      <w:start w:val="1"/>
+      <w:numFmt w:val="bullet"/>
+      <w:lvlText w:val=""/>
+      <w:lvlJc w:val="left"/>
+      <w:pPr>
+        <w:ind w:left="1426" w:hanging="360"/>
+      </w:pPr>
+      <w:rPr>
+        <w:rFonts w:ascii="Symbol" w:hAnsi="Symbol" w:hint="default"/>
+      </w:rPr>
+    </w:lvl>
+    <w:lvl w:ilvl="1" w:tplc="0C070003" w:tentative="1">
+      <w:start w:val="1"/>
+      <w:numFmt w:val="bullet"/>
+      <w:lvlText w:val="o"/>
+      <w:lvlJc w:val="left"/>
+      <w:pPr>
+        <w:ind w:left="2146" w:hanging="360"/>
+      </w:pPr>
+      <w:rPr>
+        <w:rFonts w:ascii="Courier New" w:hAnsi="Courier New" w:cs="Courier New" w:hint="default"/>
+      </w:rPr>
+    </w:lvl>
+    <w:lvl w:ilvl="2" w:tplc="0C070005" w:tentative="1">
+      <w:start w:val="1"/>
+      <w:numFmt w:val="bullet"/>
+      <w:lvlText w:val=""/>
+      <w:lvlJc w:val="left"/>
+      <w:pPr>
+        <w:ind w:left="2866" w:hanging="360"/>
+      </w:pPr>
+      <w:rPr>
+        <w:rFonts w:ascii="Wingdings" w:hAnsi="Wingdings" w:hint="default"/>
+      </w:rPr>
+    </w:lvl>
+    <w:lvl w:ilvl="3" w:tplc="0C070001" w:tentative="1">
+      <w:start w:val="1"/>
+      <w:numFmt w:val="bullet"/>
+      <w:lvlText w:val=""/>
+      <w:lvlJc w:val="left"/>
+      <w:pPr>
+        <w:ind w:left="3586" w:hanging="360"/>
+      </w:pPr>
+      <w:rPr>
+        <w:rFonts w:ascii="Symbol" w:hAnsi="Symbol" w:hint="default"/>
+      </w:rPr>
+    </w:lvl>
+    <w:lvl w:ilvl="4" w:tplc="0C070003" w:tentative="1">
+      <w:start w:val="1"/>
+      <w:numFmt w:val="bullet"/>
+      <w:lvlText w:val="o"/>
+      <w:lvlJc w:val="left"/>
+      <w:pPr>
+        <w:ind w:left="4306" w:hanging="360"/>
+      </w:pPr>
+      <w:rPr>
+        <w:rFonts w:ascii="Courier New" w:hAnsi="Courier New" w:cs="Courier New" w:hint="default"/>
+      </w:rPr>
+    </w:lvl>
+    <w:lvl w:ilvl="5" w:tplc="0C070005" w:tentative="1">
+      <w:start w:val="1"/>
+      <w:numFmt w:val="bullet"/>
+      <w:lvlText w:val=""/>
+      <w:lvlJc w:val="left"/>
+      <w:pPr>
+        <w:ind w:left="5026" w:hanging="360"/>
+      </w:pPr>
+      <w:rPr>
+        <w:rFonts w:ascii="Wingdings" w:hAnsi="Wingdings" w:hint="default"/>
+      </w:rPr>
+    </w:lvl>
+    <w:lvl w:ilvl="6" w:tplc="0C070001" w:tentative="1">
+      <w:start w:val="1"/>
+      <w:numFmt w:val="bullet"/>
+      <w:lvlText w:val=""/>
+      <w:lvlJc w:val="left"/>
+      <w:pPr>
+        <w:ind w:left="5746" w:hanging="360"/>
+      </w:pPr>
+      <w:rPr>
+        <w:rFonts w:ascii="Symbol" w:hAnsi="Symbol" w:hint="default"/>
+      </w:rPr>
+    </w:lvl>
+    <w:lvl w:ilvl="7" w:tplc="0C070003" w:tentative="1">
+      <w:start w:val="1"/>
+      <w:numFmt w:val="bullet"/>
+      <w:lvlText w:val="o"/>
+      <w:lvlJc w:val="left"/>
+      <w:pPr>
+        <w:ind w:left="6466" w:hanging="360"/>
+      </w:pPr>
+      <w:rPr>
+        <w:rFonts w:ascii="Courier New" w:hAnsi="Courier New" w:cs="Courier New" w:hint="default"/>
+      </w:rPr>
+    </w:lvl>
+    <w:lvl w:ilvl="8" w:tplc="0C070005" w:tentative="1">
+      <w:start w:val="1"/>
+      <w:numFmt w:val="bullet"/>
+      <w:lvlText w:val=""/>
+      <w:lvlJc w:val="left"/>
+      <w:pPr>
+        <w:ind w:left="7186" w:hanging="360"/>
+      </w:pPr>
+      <w:rPr>
+        <w:rFonts w:ascii="Wingdings" w:hAnsi="Wingdings" w:hint="default"/>
+      </w:rPr>
+    </w:lvl>
+  </w:abstractNum>
+  <w:abstractNum w:abstractNumId="7">
+    <w:nsid w:val="66156EA0"/>
+    <w:multiLevelType w:val="hybridMultilevel"/>
+    <w:tmpl w:val="805818FE"/>
+    <w:lvl w:ilvl="0" w:tplc="0C070001">
+      <w:start w:val="1"/>
+      <w:numFmt w:val="bullet"/>
+      <w:lvlText w:val=""/>
+      <w:lvlJc w:val="left"/>
+      <w:pPr>
+        <w:ind w:left="720" w:hanging="360"/>
+      </w:pPr>
+      <w:rPr>
+        <w:rFonts w:ascii="Symbol" w:hAnsi="Symbol" w:hint="default"/>
+      </w:rPr>
+    </w:lvl>
+    <w:lvl w:ilvl="1" w:tplc="0C070003" w:tentative="1">
+      <w:start w:val="1"/>
+      <w:numFmt w:val="bullet"/>
+      <w:lvlText w:val="o"/>
+      <w:lvlJc w:val="left"/>
+      <w:pPr>
+        <w:ind w:left="1440" w:hanging="360"/>
+      </w:pPr>
+      <w:rPr>
+        <w:rFonts w:ascii="Courier New" w:hAnsi="Courier New" w:cs="Courier New" w:hint="default"/>
+      </w:rPr>
+    </w:lvl>
+    <w:lvl w:ilvl="2" w:tplc="0C070005" w:tentative="1">
+      <w:start w:val="1"/>
+      <w:numFmt w:val="bullet"/>
+      <w:lvlText w:val=""/>
+      <w:lvlJc w:val="left"/>
+      <w:pPr>
+        <w:ind w:left="2160" w:hanging="360"/>
+      </w:pPr>
+      <w:rPr>
+        <w:rFonts w:ascii="Wingdings" w:hAnsi="Wingdings" w:hint="default"/>
+      </w:rPr>
+    </w:lvl>
+    <w:lvl w:ilvl="3" w:tplc="0C070001" w:tentative="1">
+      <w:start w:val="1"/>
+      <w:numFmt w:val="bullet"/>
+      <w:lvlText w:val=""/>
+      <w:lvlJc w:val="left"/>
+      <w:pPr>
+        <w:ind w:left="2880" w:hanging="360"/>
+      </w:pPr>
+      <w:rPr>
+        <w:rFonts w:ascii="Symbol" w:hAnsi="Symbol" w:hint="default"/>
+      </w:rPr>
+    </w:lvl>
+    <w:lvl w:ilvl="4" w:tplc="0C070003" w:tentative="1">
+      <w:start w:val="1"/>
+      <w:numFmt w:val="bullet"/>
+      <w:lvlText w:val="o"/>
+      <w:lvlJc w:val="left"/>
+      <w:pPr>
+        <w:ind w:left="3600" w:hanging="360"/>
+      </w:pPr>
+      <w:rPr>
+        <w:rFonts w:ascii="Courier New" w:hAnsi="Courier New" w:cs="Courier New" w:hint="default"/>
+      </w:rPr>
+    </w:lvl>
+    <w:lvl w:ilvl="5" w:tplc="0C070005" w:tentative="1">
+      <w:start w:val="1"/>
+      <w:numFmt w:val="bullet"/>
+      <w:lvlText w:val=""/>
+      <w:lvlJc w:val="left"/>
+      <w:pPr>
+        <w:ind w:left="4320" w:hanging="360"/>
+      </w:pPr>
+      <w:rPr>
+        <w:rFonts w:ascii="Wingdings" w:hAnsi="Wingdings" w:hint="default"/>
+      </w:rPr>
+    </w:lvl>
+    <w:lvl w:ilvl="6" w:tplc="0C070001" w:tentative="1">
+      <w:start w:val="1"/>
+      <w:numFmt w:val="bullet"/>
+      <w:lvlText w:val=""/>
+      <w:lvlJc w:val="left"/>
+      <w:pPr>
+        <w:ind w:left="5040" w:hanging="360"/>
+      </w:pPr>
+      <w:rPr>
+        <w:rFonts w:ascii="Symbol" w:hAnsi="Symbol" w:hint="default"/>
+      </w:rPr>
+    </w:lvl>
+    <w:lvl w:ilvl="7" w:tplc="0C070003" w:tentative="1">
+      <w:start w:val="1"/>
+      <w:numFmt w:val="bullet"/>
+      <w:lvlText w:val="o"/>
+      <w:lvlJc w:val="left"/>
+      <w:pPr>
+        <w:ind w:left="5760" w:hanging="360"/>
+      </w:pPr>
+      <w:rPr>
+        <w:rFonts w:ascii="Courier New" w:hAnsi="Courier New" w:cs="Courier New" w:hint="default"/>
+      </w:rPr>
+    </w:lvl>
+    <w:lvl w:ilvl="8" w:tplc="0C070005" w:tentative="1">
+      <w:start w:val="1"/>
+      <w:numFmt w:val="bullet"/>
+      <w:lvlText w:val=""/>
+      <w:lvlJc w:val="left"/>
+      <w:pPr>
+        <w:ind w:left="6480" w:hanging="360"/>
+      </w:pPr>
+      <w:rPr>
+        <w:rFonts w:ascii="Wingdings" w:hAnsi="Wingdings" w:hint="default"/>
+      </w:rPr>
+    </w:lvl>
+  </w:abstractNum>
+  <w:abstractNum w:abstractNumId="8">
     <w:nsid w:val="68BD67C4"/>
     <w:multiLevelType w:val="hybridMultilevel"/>
     <w:tmpl w:val="DE364F30"/>
@@ -9538,24 +10320,30 @@
     </w:lvl>
   </w:abstractNum>
   <w:num w:numId="1">
-    <w:abstractNumId w:val="5"/>
+    <w:abstractNumId w:val="7"/>
   </w:num>
   <w:num w:numId="2">
     <w:abstractNumId w:val="0"/>
   </w:num>
   <w:num w:numId="3">
-    <w:abstractNumId w:val="4"/>
+    <w:abstractNumId w:val="5"/>
   </w:num>
   <w:num w:numId="4">
-    <w:abstractNumId w:val="6"/>
+    <w:abstractNumId w:val="8"/>
   </w:num>
   <w:num w:numId="5">
     <w:abstractNumId w:val="1"/>
   </w:num>
   <w:num w:numId="6">
+    <w:abstractNumId w:val="4"/>
+  </w:num>
+  <w:num w:numId="7">
     <w:abstractNumId w:val="3"/>
   </w:num>
-  <w:num w:numId="7">
+  <w:num w:numId="8">
+    <w:abstractNumId w:val="6"/>
+  </w:num>
+  <w:num w:numId="9">
     <w:abstractNumId w:val="2"/>
   </w:num>
 </w:numbering>
@@ -9725,6 +10513,7 @@
   <w:style w:type="character" w:default="1" w:styleId="Absatz-Standardschriftart">
     <w:name w:val="Default Paragraph Font"/>
     <w:uiPriority w:val="1"/>
+    <w:semiHidden/>
     <w:unhideWhenUsed/>
   </w:style>
   <w:style w:type="table" w:default="1" w:styleId="NormaleTabelle">

</xml_diff>